<commit_message>
Markdown updated to calculate perpobility
</commit_message>
<xml_diff>
--- a/Manuscript/TopdownRs_SI.docx
+++ b/Manuscript/TopdownRs_SI.docx
@@ -164,8 +164,6 @@
         </w:rPr>
         <w:t xml:space="preserve"> Department of Forest Resources &amp; Environmental Conservation and Department of Horticulture, Virginia Tech, Blacksburg, VA, USA</w:t>
       </w:r>
-      <w:bookmarkStart w:id="32" w:name="_GoBack"/>
-      <w:bookmarkEnd w:id="32"/>
     </w:p>
     <w:p>
       <w:pPr>
@@ -1931,8 +1929,8 @@
         </w:rPr>
         <w:t xml:space="preserve">Based on a global analysis of the relationship between the heterotrophic and autotrophic components of soil respiration </w:t>
       </w:r>
-      <w:bookmarkStart w:id="33" w:name="OLE_LINK392"/>
-      <w:bookmarkStart w:id="34" w:name="OLE_LINK393"/>
+      <w:bookmarkStart w:id="32" w:name="OLE_LINK392"/>
+      <w:bookmarkStart w:id="33" w:name="OLE_LINK393"/>
       <w:r>
         <w:rPr>
           <w:rFonts w:ascii="Times New Roman" w:hAnsi="Times New Roman" w:cs="Times New Roman"/>
@@ -1978,110 +1976,110 @@
         </w:rPr>
         <w:fldChar w:fldCharType="end"/>
       </w:r>
+      <w:bookmarkEnd w:id="32"/>
       <w:bookmarkEnd w:id="33"/>
+      <w:r>
+        <w:rPr>
+          <w:rFonts w:ascii="Times New Roman" w:hAnsi="Times New Roman" w:cs="Times New Roman"/>
+          <w:noProof/>
+          <w:sz w:val="24"/>
+          <w:szCs w:val="24"/>
+        </w:rPr>
+        <w:t xml:space="preserve">, </w:t>
+      </w:r>
+      <w:r>
+        <w:rPr>
+          <w:rFonts w:ascii="Times New Roman" w:hAnsi="Times New Roman" w:cs="Times New Roman" w:hint="eastAsia"/>
+          <w:noProof/>
+          <w:sz w:val="24"/>
+          <w:szCs w:val="24"/>
+        </w:rPr>
+        <w:t>Ra</w:t>
+      </w:r>
+      <w:r>
+        <w:rPr>
+          <w:rFonts w:ascii="Times New Roman" w:hAnsi="Times New Roman" w:cs="Times New Roman"/>
+          <w:noProof/>
+          <w:sz w:val="24"/>
+          <w:szCs w:val="24"/>
+        </w:rPr>
+        <w:t xml:space="preserve"> to </w:t>
+      </w:r>
+      <w:r>
+        <w:rPr>
+          <w:rFonts w:ascii="Times New Roman" w:hAnsi="Times New Roman" w:cs="Times New Roman" w:hint="eastAsia"/>
+          <w:noProof/>
+          <w:sz w:val="24"/>
+          <w:szCs w:val="24"/>
+        </w:rPr>
+        <w:t>Rh ratio</w:t>
+      </w:r>
+      <w:r>
+        <w:rPr>
+          <w:rFonts w:ascii="Times New Roman" w:hAnsi="Times New Roman" w:cs="Times New Roman"/>
+          <w:noProof/>
+          <w:sz w:val="24"/>
+          <w:szCs w:val="24"/>
+        </w:rPr>
+        <w:t xml:space="preserve"> (R</w:t>
+      </w:r>
+      <w:r>
+        <w:rPr>
+          <w:rFonts w:ascii="Times New Roman" w:hAnsi="Times New Roman" w:cs="Times New Roman" w:hint="eastAsia"/>
+          <w:noProof/>
+          <w:sz w:val="24"/>
+          <w:szCs w:val="24"/>
+        </w:rPr>
+        <w:t xml:space="preserve">a </w:t>
+      </w:r>
+      <w:r>
+        <w:rPr>
+          <w:rFonts w:ascii="Times New Roman" w:hAnsi="Times New Roman" w:cs="Times New Roman"/>
+          <w:noProof/>
+          <w:sz w:val="24"/>
+          <w:szCs w:val="24"/>
+        </w:rPr>
+        <w:t>/</w:t>
+      </w:r>
+      <w:r>
+        <w:rPr>
+          <w:rFonts w:ascii="Times New Roman" w:hAnsi="Times New Roman" w:cs="Times New Roman" w:hint="eastAsia"/>
+          <w:noProof/>
+          <w:sz w:val="24"/>
+          <w:szCs w:val="24"/>
+        </w:rPr>
+        <w:t xml:space="preserve"> </w:t>
+      </w:r>
+      <w:r>
+        <w:rPr>
+          <w:rFonts w:ascii="Times New Roman" w:hAnsi="Times New Roman" w:cs="Times New Roman"/>
+          <w:noProof/>
+          <w:sz w:val="24"/>
+          <w:szCs w:val="24"/>
+        </w:rPr>
+        <w:t xml:space="preserve">Rh) was 0.75 </w:t>
+      </w:r>
+      <w:bookmarkStart w:id="34" w:name="OLE_LINK397"/>
+      <w:bookmarkStart w:id="35" w:name="OLE_LINK398"/>
+      <w:r>
+        <w:rPr>
+          <w:rFonts w:ascii="Times New Roman" w:hAnsi="Times New Roman" w:cs="Times New Roman"/>
+          <w:noProof/>
+          <w:sz w:val="24"/>
+          <w:szCs w:val="24"/>
+        </w:rPr>
+        <w:t>(</w:t>
+      </w:r>
+      <w:r>
+        <w:rPr>
+          <w:rFonts w:ascii="Times New Roman" w:hAnsi="Times New Roman" w:cs="Times New Roman"/>
+          <w:sz w:val="24"/>
+          <w:szCs w:val="24"/>
+        </w:rPr>
+        <w:t>±0.16</w:t>
+      </w:r>
       <w:bookmarkEnd w:id="34"/>
-      <w:r>
-        <w:rPr>
-          <w:rFonts w:ascii="Times New Roman" w:hAnsi="Times New Roman" w:cs="Times New Roman"/>
-          <w:noProof/>
-          <w:sz w:val="24"/>
-          <w:szCs w:val="24"/>
-        </w:rPr>
-        <w:t xml:space="preserve">, </w:t>
-      </w:r>
-      <w:r>
-        <w:rPr>
-          <w:rFonts w:ascii="Times New Roman" w:hAnsi="Times New Roman" w:cs="Times New Roman" w:hint="eastAsia"/>
-          <w:noProof/>
-          <w:sz w:val="24"/>
-          <w:szCs w:val="24"/>
-        </w:rPr>
-        <w:t>Ra</w:t>
-      </w:r>
-      <w:r>
-        <w:rPr>
-          <w:rFonts w:ascii="Times New Roman" w:hAnsi="Times New Roman" w:cs="Times New Roman"/>
-          <w:noProof/>
-          <w:sz w:val="24"/>
-          <w:szCs w:val="24"/>
-        </w:rPr>
-        <w:t xml:space="preserve"> to </w:t>
-      </w:r>
-      <w:r>
-        <w:rPr>
-          <w:rFonts w:ascii="Times New Roman" w:hAnsi="Times New Roman" w:cs="Times New Roman" w:hint="eastAsia"/>
-          <w:noProof/>
-          <w:sz w:val="24"/>
-          <w:szCs w:val="24"/>
-        </w:rPr>
-        <w:t>Rh ratio</w:t>
-      </w:r>
-      <w:r>
-        <w:rPr>
-          <w:rFonts w:ascii="Times New Roman" w:hAnsi="Times New Roman" w:cs="Times New Roman"/>
-          <w:noProof/>
-          <w:sz w:val="24"/>
-          <w:szCs w:val="24"/>
-        </w:rPr>
-        <w:t xml:space="preserve"> (R</w:t>
-      </w:r>
-      <w:r>
-        <w:rPr>
-          <w:rFonts w:ascii="Times New Roman" w:hAnsi="Times New Roman" w:cs="Times New Roman" w:hint="eastAsia"/>
-          <w:noProof/>
-          <w:sz w:val="24"/>
-          <w:szCs w:val="24"/>
-        </w:rPr>
-        <w:t xml:space="preserve">a </w:t>
-      </w:r>
-      <w:r>
-        <w:rPr>
-          <w:rFonts w:ascii="Times New Roman" w:hAnsi="Times New Roman" w:cs="Times New Roman"/>
-          <w:noProof/>
-          <w:sz w:val="24"/>
-          <w:szCs w:val="24"/>
-        </w:rPr>
-        <w:t>/</w:t>
-      </w:r>
-      <w:r>
-        <w:rPr>
-          <w:rFonts w:ascii="Times New Roman" w:hAnsi="Times New Roman" w:cs="Times New Roman" w:hint="eastAsia"/>
-          <w:noProof/>
-          <w:sz w:val="24"/>
-          <w:szCs w:val="24"/>
-        </w:rPr>
-        <w:t xml:space="preserve"> </w:t>
-      </w:r>
-      <w:r>
-        <w:rPr>
-          <w:rFonts w:ascii="Times New Roman" w:hAnsi="Times New Roman" w:cs="Times New Roman"/>
-          <w:noProof/>
-          <w:sz w:val="24"/>
-          <w:szCs w:val="24"/>
-        </w:rPr>
-        <w:t xml:space="preserve">Rh) was 0.75 </w:t>
-      </w:r>
-      <w:bookmarkStart w:id="35" w:name="OLE_LINK397"/>
-      <w:bookmarkStart w:id="36" w:name="OLE_LINK398"/>
-      <w:r>
-        <w:rPr>
-          <w:rFonts w:ascii="Times New Roman" w:hAnsi="Times New Roman" w:cs="Times New Roman"/>
-          <w:noProof/>
-          <w:sz w:val="24"/>
-          <w:szCs w:val="24"/>
-        </w:rPr>
-        <w:t>(</w:t>
-      </w:r>
-      <w:r>
-        <w:rPr>
-          <w:rFonts w:ascii="Times New Roman" w:hAnsi="Times New Roman" w:cs="Times New Roman"/>
-          <w:sz w:val="24"/>
-          <w:szCs w:val="24"/>
-        </w:rPr>
-        <w:t>±0.16</w:t>
-      </w:r>
       <w:bookmarkEnd w:id="35"/>
-      <w:bookmarkEnd w:id="36"/>
       <w:r>
         <w:rPr>
           <w:rFonts w:ascii="Times New Roman" w:hAnsi="Times New Roman" w:cs="Times New Roman"/>
@@ -3822,8 +3820,8 @@
         </w:rPr>
         <w:t xml:space="preserve">. </w:t>
       </w:r>
-      <w:bookmarkStart w:id="37" w:name="OLE_LINK206"/>
-      <w:bookmarkStart w:id="38" w:name="OLE_LINK207"/>
+      <w:bookmarkStart w:id="36" w:name="OLE_LINK206"/>
+      <w:bookmarkStart w:id="37" w:name="OLE_LINK207"/>
       <w:r>
         <w:rPr>
           <w:rFonts w:ascii="Times New Roman" w:hAnsi="Times New Roman" w:cs="Times New Roman" w:hint="eastAsia"/>
@@ -3852,8 +3850,8 @@
           <w:szCs w:val="24"/>
         </w:rPr>
       </w:pPr>
-      <w:bookmarkStart w:id="39" w:name="OLE_LINK32"/>
-      <w:bookmarkStart w:id="40" w:name="OLE_LINK33"/>
+      <w:bookmarkStart w:id="38" w:name="OLE_LINK32"/>
+      <w:bookmarkStart w:id="39" w:name="OLE_LINK33"/>
       <w:r>
         <w:rPr>
           <w:rFonts w:ascii="Times New Roman" w:hAnsi="Times New Roman" w:cs="Times New Roman" w:hint="eastAsia"/>
@@ -4017,8 +4015,8 @@
         </w:rPr>
         <w:t xml:space="preserve">lant autotrophic respiration (including fraction of </w:t>
       </w:r>
-      <w:bookmarkStart w:id="41" w:name="OLE_LINK357"/>
-      <w:bookmarkStart w:id="42" w:name="OLE_LINK358"/>
+      <w:bookmarkStart w:id="40" w:name="OLE_LINK357"/>
+      <w:bookmarkStart w:id="41" w:name="OLE_LINK358"/>
       <w:r>
         <w:rPr>
           <w:rFonts w:ascii="Times New Roman" w:hAnsi="Times New Roman" w:cs="Times New Roman" w:hint="eastAsia"/>
@@ -4027,44 +4025,44 @@
         </w:rPr>
         <w:t>leaf respiration (Fl)</w:t>
       </w:r>
+      <w:bookmarkEnd w:id="40"/>
       <w:bookmarkEnd w:id="41"/>
+      <w:r>
+        <w:rPr>
+          <w:rFonts w:ascii="Times New Roman" w:hAnsi="Times New Roman" w:cs="Times New Roman" w:hint="eastAsia"/>
+          <w:sz w:val="24"/>
+          <w:szCs w:val="24"/>
+        </w:rPr>
+        <w:t xml:space="preserve">, fraction of stem respiration (Fs) and fraction of root respiration (Fr)) consumed part of GPP, the left part was called </w:t>
+      </w:r>
+      <w:r>
+        <w:rPr>
+          <w:rFonts w:ascii="Times New Roman" w:hAnsi="Times New Roman" w:cs="Times New Roman"/>
+          <w:sz w:val="24"/>
+          <w:szCs w:val="24"/>
+        </w:rPr>
+        <w:t>net primary productivity (NPP)</w:t>
+      </w:r>
+      <w:r>
+        <w:rPr>
+          <w:rFonts w:ascii="Times New Roman" w:hAnsi="Times New Roman" w:cs="Times New Roman" w:hint="eastAsia"/>
+          <w:sz w:val="24"/>
+          <w:szCs w:val="24"/>
+        </w:rPr>
+        <w:t xml:space="preserve">. Part of NPP consumed by </w:t>
+      </w:r>
+      <w:bookmarkStart w:id="42" w:name="OLE_LINK359"/>
+      <w:bookmarkStart w:id="43" w:name="OLE_LINK360"/>
+      <w:r>
+        <w:rPr>
+          <w:rFonts w:ascii="Times New Roman" w:hAnsi="Times New Roman" w:cs="Times New Roman" w:hint="eastAsia"/>
+          <w:sz w:val="24"/>
+          <w:szCs w:val="24"/>
+        </w:rPr>
+        <w:t xml:space="preserve">heterotrophic respiration (Rh), </w:t>
+      </w:r>
       <w:bookmarkEnd w:id="42"/>
-      <w:r>
-        <w:rPr>
-          <w:rFonts w:ascii="Times New Roman" w:hAnsi="Times New Roman" w:cs="Times New Roman" w:hint="eastAsia"/>
-          <w:sz w:val="24"/>
-          <w:szCs w:val="24"/>
-        </w:rPr>
-        <w:t xml:space="preserve">, fraction of stem respiration (Fs) and fraction of root respiration (Fr)) consumed part of GPP, the left part was called </w:t>
-      </w:r>
-      <w:r>
-        <w:rPr>
-          <w:rFonts w:ascii="Times New Roman" w:hAnsi="Times New Roman" w:cs="Times New Roman"/>
-          <w:sz w:val="24"/>
-          <w:szCs w:val="24"/>
-        </w:rPr>
-        <w:t>net primary productivity (NPP)</w:t>
-      </w:r>
-      <w:r>
-        <w:rPr>
-          <w:rFonts w:ascii="Times New Roman" w:hAnsi="Times New Roman" w:cs="Times New Roman" w:hint="eastAsia"/>
-          <w:sz w:val="24"/>
-          <w:szCs w:val="24"/>
-        </w:rPr>
-        <w:t xml:space="preserve">. Part of NPP consumed by </w:t>
-      </w:r>
-      <w:bookmarkStart w:id="43" w:name="OLE_LINK359"/>
-      <w:bookmarkStart w:id="44" w:name="OLE_LINK360"/>
-      <w:r>
-        <w:rPr>
-          <w:rFonts w:ascii="Times New Roman" w:hAnsi="Times New Roman" w:cs="Times New Roman" w:hint="eastAsia"/>
-          <w:sz w:val="24"/>
-          <w:szCs w:val="24"/>
-        </w:rPr>
-        <w:t xml:space="preserve">heterotrophic respiration (Rh), </w:t>
-      </w:r>
       <w:bookmarkEnd w:id="43"/>
-      <w:bookmarkEnd w:id="44"/>
       <w:r>
         <w:rPr>
           <w:rFonts w:ascii="Times New Roman" w:hAnsi="Times New Roman" w:cs="Times New Roman" w:hint="eastAsia"/>
@@ -4098,8 +4096,8 @@
         </w:rPr>
         <w:t xml:space="preserve">, if we know the pathway of each part of global annual GPP, we can estimate global mean annual soil respiration. </w:t>
       </w:r>
+      <w:bookmarkEnd w:id="38"/>
       <w:bookmarkEnd w:id="39"/>
-      <w:bookmarkEnd w:id="40"/>
     </w:p>
     <w:p>
       <w:pPr>
@@ -4341,8 +4339,8 @@
           <w:tcPr>
             <w:tcW w:w="4788" w:type="dxa"/>
           </w:tcPr>
+          <w:bookmarkEnd w:id="36"/>
           <w:bookmarkEnd w:id="37"/>
-          <w:bookmarkEnd w:id="38"/>
           <w:p>
             <w:pPr>
               <w:spacing w:line="480" w:lineRule="auto"/>
@@ -4496,8 +4494,8 @@
                 <w:szCs w:val="24"/>
               </w:rPr>
             </w:pPr>
-            <w:bookmarkStart w:id="45" w:name="OLE_LINK27"/>
-            <w:bookmarkStart w:id="46" w:name="OLE_LINK28"/>
+            <w:bookmarkStart w:id="44" w:name="OLE_LINK27"/>
+            <w:bookmarkStart w:id="45" w:name="OLE_LINK28"/>
             <w:r>
               <w:rPr>
                 <w:rFonts w:ascii="Times New Roman" w:hAnsi="Times New Roman" w:cs="Times New Roman"/>
@@ -4527,8 +4525,8 @@
               </w:rPr>
               <w:t xml:space="preserve"> </w:t>
             </w:r>
+            <w:bookmarkEnd w:id="44"/>
             <w:bookmarkEnd w:id="45"/>
-            <w:bookmarkEnd w:id="46"/>
             <w:r>
               <w:rPr>
                 <w:rFonts w:ascii="Times New Roman" w:hAnsi="Times New Roman" w:cs="Times New Roman" w:hint="eastAsia"/>
@@ -4537,9 +4535,9 @@
               </w:rPr>
               <w:t xml:space="preserve">Histogram of the 33 estimates (the highest and lowest GPP estimation were excluded) of </w:t>
             </w:r>
-            <w:bookmarkStart w:id="47" w:name="OLE_LINK170"/>
-            <w:bookmarkStart w:id="48" w:name="OLE_LINK171"/>
-            <w:bookmarkStart w:id="49" w:name="OLE_LINK172"/>
+            <w:bookmarkStart w:id="46" w:name="OLE_LINK170"/>
+            <w:bookmarkStart w:id="47" w:name="OLE_LINK171"/>
+            <w:bookmarkStart w:id="48" w:name="OLE_LINK172"/>
             <w:r>
               <w:rPr>
                 <w:rFonts w:ascii="Times New Roman" w:hAnsi="Times New Roman" w:cs="Times New Roman" w:hint="eastAsia"/>
@@ -4548,9 +4546,9 @@
               </w:rPr>
               <w:t xml:space="preserve">gross primary production </w:t>
             </w:r>
+            <w:bookmarkEnd w:id="46"/>
             <w:bookmarkEnd w:id="47"/>
             <w:bookmarkEnd w:id="48"/>
-            <w:bookmarkEnd w:id="49"/>
             <w:r>
               <w:rPr>
                 <w:rFonts w:ascii="Times New Roman" w:hAnsi="Times New Roman" w:cs="Times New Roman" w:hint="eastAsia"/>
@@ -7026,12 +7024,12 @@
                 <w:lang w:eastAsia="zh-CN"/>
               </w:rPr>
             </w:pPr>
-            <w:bookmarkStart w:id="50" w:name="OLE_LINK202"/>
-            <w:bookmarkStart w:id="51" w:name="OLE_LINK225"/>
-            <w:bookmarkStart w:id="52" w:name="OLE_LINK43"/>
-            <w:bookmarkStart w:id="53" w:name="OLE_LINK48"/>
-            <w:bookmarkStart w:id="54" w:name="OLE_LINK51"/>
-            <w:bookmarkStart w:id="55" w:name="OLE_LINK173"/>
+            <w:bookmarkStart w:id="49" w:name="OLE_LINK202"/>
+            <w:bookmarkStart w:id="50" w:name="OLE_LINK225"/>
+            <w:bookmarkStart w:id="51" w:name="OLE_LINK43"/>
+            <w:bookmarkStart w:id="52" w:name="OLE_LINK48"/>
+            <w:bookmarkStart w:id="53" w:name="OLE_LINK51"/>
+            <w:bookmarkStart w:id="54" w:name="OLE_LINK173"/>
             <w:r>
               <w:rPr>
                 <w:rFonts w:ascii="Times New Roman" w:hAnsi="Times New Roman" w:cs="Times New Roman"/>
@@ -7221,7 +7219,7 @@
                 <w:lang w:eastAsia="zh-CN"/>
               </w:rPr>
             </w:pPr>
-            <w:bookmarkStart w:id="56" w:name="_Hlk439517701"/>
+            <w:bookmarkStart w:id="55" w:name="_Hlk439517701"/>
             <w:r>
               <w:rPr>
                 <w:rFonts w:ascii="Times New Roman" w:hAnsi="Times New Roman" w:cs="Times New Roman"/>
@@ -7348,7 +7346,7 @@
                 <w:lang w:eastAsia="zh-CN"/>
               </w:rPr>
             </w:pPr>
-            <w:bookmarkStart w:id="57" w:name="_Hlk439513794"/>
+            <w:bookmarkStart w:id="56" w:name="_Hlk439513794"/>
             <w:r>
               <w:rPr>
                 <w:rFonts w:ascii="Times New Roman" w:hAnsi="Times New Roman" w:cs="Times New Roman"/>
@@ -7452,7 +7450,7 @@
           </w:p>
         </w:tc>
       </w:tr>
-      <w:bookmarkEnd w:id="57"/>
+      <w:bookmarkEnd w:id="56"/>
       <w:tr>
         <w:trPr>
           <w:trHeight w:val="317"/>
@@ -9272,8 +9270,8 @@
                 <w:lang w:eastAsia="zh-CN"/>
               </w:rPr>
             </w:pPr>
-            <w:bookmarkStart w:id="58" w:name="OLE_LINK9"/>
-            <w:bookmarkStart w:id="59" w:name="OLE_LINK13"/>
+            <w:bookmarkStart w:id="57" w:name="OLE_LINK9"/>
+            <w:bookmarkStart w:id="58" w:name="OLE_LINK13"/>
             <w:r>
               <w:rPr>
                 <w:rFonts w:ascii="Times New Roman" w:hAnsi="Times New Roman" w:cs="Times New Roman"/>
@@ -9281,8 +9279,8 @@
               </w:rPr>
               <w:t>Average of six estimations</w:t>
             </w:r>
+            <w:bookmarkEnd w:id="57"/>
             <w:bookmarkEnd w:id="58"/>
-            <w:bookmarkEnd w:id="59"/>
           </w:p>
         </w:tc>
       </w:tr>
@@ -9656,8 +9654,8 @@
                 <w:lang w:eastAsia="zh-CN"/>
               </w:rPr>
             </w:pPr>
-            <w:bookmarkStart w:id="60" w:name="OLE_LINK14"/>
-            <w:bookmarkStart w:id="61" w:name="OLE_LINK30"/>
+            <w:bookmarkStart w:id="59" w:name="OLE_LINK14"/>
+            <w:bookmarkStart w:id="60" w:name="OLE_LINK30"/>
             <w:r>
               <w:rPr>
                 <w:rFonts w:ascii="Times New Roman" w:hAnsi="Times New Roman" w:cs="Times New Roman"/>
@@ -9665,8 +9663,8 @@
               </w:rPr>
               <w:t>Average of two estimations</w:t>
             </w:r>
+            <w:bookmarkEnd w:id="59"/>
             <w:bookmarkEnd w:id="60"/>
-            <w:bookmarkEnd w:id="61"/>
           </w:p>
         </w:tc>
       </w:tr>
@@ -10778,7 +10776,7 @@
               </w:rPr>
               <w:t>(</w:t>
             </w:r>
-            <w:bookmarkStart w:id="62" w:name="OLE_LINK106"/>
+            <w:bookmarkStart w:id="61" w:name="OLE_LINK106"/>
             <w:r>
               <w:rPr>
                 <w:rFonts w:ascii="Times New Roman" w:hAnsi="Times New Roman" w:cs="Times New Roman"/>
@@ -10786,7 +10784,7 @@
               </w:rPr>
               <w:t>Prentice</w:t>
             </w:r>
-            <w:bookmarkEnd w:id="62"/>
+            <w:bookmarkEnd w:id="61"/>
             <w:r>
               <w:rPr>
                 <w:rFonts w:ascii="Times New Roman" w:hAnsi="Times New Roman" w:cs="Times New Roman"/>
@@ -13487,7 +13485,7 @@
                 <w:lang w:eastAsia="zh-CN"/>
               </w:rPr>
             </w:pPr>
-            <w:bookmarkStart w:id="63" w:name="_Hlk448309333"/>
+            <w:bookmarkStart w:id="62" w:name="_Hlk448309333"/>
             <w:r>
               <w:rPr>
                 <w:rFonts w:ascii="Times New Roman" w:hAnsi="Times New Roman" w:cs="Times New Roman"/>
@@ -13639,14 +13637,14 @@
           </w:p>
         </w:tc>
       </w:tr>
+      <w:bookmarkEnd w:id="49"/>
       <w:bookmarkEnd w:id="50"/>
       <w:bookmarkEnd w:id="51"/>
       <w:bookmarkEnd w:id="52"/>
       <w:bookmarkEnd w:id="53"/>
       <w:bookmarkEnd w:id="54"/>
       <w:bookmarkEnd w:id="55"/>
-      <w:bookmarkEnd w:id="56"/>
-      <w:bookmarkEnd w:id="63"/>
+      <w:bookmarkEnd w:id="62"/>
     </w:tbl>
     <w:p>
       <w:pPr>
@@ -13673,9 +13671,9 @@
           <w:rFonts w:ascii="Times New Roman" w:hAnsi="Times New Roman" w:cs="Times New Roman"/>
         </w:rPr>
       </w:pPr>
-      <w:bookmarkStart w:id="64" w:name="OLE_LINK236"/>
-      <w:bookmarkStart w:id="65" w:name="OLE_LINK510"/>
-      <w:bookmarkStart w:id="66" w:name="OLE_LINK511"/>
+      <w:bookmarkStart w:id="63" w:name="OLE_LINK236"/>
+      <w:bookmarkStart w:id="64" w:name="OLE_LINK510"/>
+      <w:bookmarkStart w:id="65" w:name="OLE_LINK511"/>
     </w:p>
     <w:p>
       <w:pPr>
@@ -13710,7 +13708,7 @@
         </w:rPr>
         <w:t xml:space="preserve">Terrestrial </w:t>
       </w:r>
-      <w:bookmarkEnd w:id="64"/>
+      <w:bookmarkEnd w:id="63"/>
       <w:r>
         <w:rPr>
           <w:rFonts w:ascii="Times New Roman" w:hAnsi="Times New Roman" w:cs="Times New Roman"/>
@@ -13787,7 +13785,7 @@
         </w:rPr>
         <w:t>(</w:t>
       </w:r>
-      <w:bookmarkStart w:id="67" w:name="OLE_LINK105"/>
+      <w:bookmarkStart w:id="66" w:name="OLE_LINK105"/>
       <w:r>
         <w:rPr>
           <w:rFonts w:ascii="Times New Roman" w:hAnsi="Times New Roman" w:cs="Times New Roman"/>
@@ -13795,7 +13793,7 @@
         </w:rPr>
         <w:t>Prentice</w:t>
       </w:r>
-      <w:bookmarkEnd w:id="67"/>
+      <w:bookmarkEnd w:id="66"/>
       <w:r>
         <w:rPr>
           <w:rFonts w:ascii="Times New Roman" w:hAnsi="Times New Roman" w:cs="Times New Roman"/>
@@ -13983,14 +13981,14 @@
         </w:rPr>
         <w:t xml:space="preserve"> = Ra × </w:t>
       </w:r>
-      <w:bookmarkStart w:id="68" w:name="OLE_LINK15"/>
+      <w:bookmarkStart w:id="67" w:name="OLE_LINK15"/>
       <w:r>
         <w:rPr>
           <w:rFonts w:ascii="Times New Roman" w:hAnsi="Times New Roman" w:cs="Times New Roman"/>
         </w:rPr>
         <w:t xml:space="preserve">proportion </w:t>
       </w:r>
-      <w:bookmarkEnd w:id="68"/>
+      <w:bookmarkEnd w:id="67"/>
       <w:r>
         <w:rPr>
           <w:rFonts w:ascii="Times New Roman" w:hAnsi="Times New Roman" w:cs="Times New Roman"/>
@@ -14066,8 +14064,8 @@
         </w:rPr>
         <w:t xml:space="preserve">   Summary </w:t>
       </w:r>
+      <w:bookmarkEnd w:id="64"/>
       <w:bookmarkEnd w:id="65"/>
-      <w:bookmarkEnd w:id="66"/>
       <w:r>
         <w:rPr>
           <w:rFonts w:ascii="Times New Roman" w:hAnsi="Times New Roman" w:cs="Times New Roman"/>
@@ -14842,7 +14840,7 @@
                 <w:lang w:eastAsia="zh-CN"/>
               </w:rPr>
             </w:pPr>
-            <w:bookmarkStart w:id="69" w:name="_Hlk466969140"/>
+            <w:bookmarkStart w:id="68" w:name="_Hlk466969140"/>
             <w:r>
               <w:rPr>
                 <w:rFonts w:ascii="Times New Roman" w:hAnsi="Times New Roman" w:cs="Times New Roman"/>
@@ -15585,6 +15583,496 @@
                 <w:noProof/>
               </w:rPr>
               <w:t>(Mieville et al., 2010)</w:t>
+            </w:r>
+            <w:r>
+              <w:rPr>
+                <w:rFonts w:ascii="Times New Roman" w:hAnsi="Times New Roman" w:cs="Times New Roman"/>
+              </w:rPr>
+              <w:fldChar w:fldCharType="end"/>
+            </w:r>
+          </w:p>
+        </w:tc>
+      </w:tr>
+      <w:bookmarkEnd w:id="68"/>
+      <w:tr>
+        <w:trPr>
+          <w:trHeight w:val="317"/>
+          <w:jc w:val="center"/>
+        </w:trPr>
+        <w:tc>
+          <w:tcPr>
+            <w:tcW w:w="1533" w:type="pct"/>
+            <w:vMerge/>
+            <w:vAlign w:val="center"/>
+          </w:tcPr>
+          <w:p>
+            <w:pPr>
+              <w:rPr>
+                <w:rFonts w:ascii="Times New Roman" w:hAnsi="Times New Roman" w:cs="Times New Roman"/>
+              </w:rPr>
+            </w:pPr>
+          </w:p>
+        </w:tc>
+        <w:tc>
+          <w:tcPr>
+            <w:tcW w:w="807" w:type="pct"/>
+            <w:vAlign w:val="center"/>
+          </w:tcPr>
+          <w:p>
+            <w:pPr>
+              <w:rPr>
+                <w:rFonts w:ascii="Times New Roman" w:hAnsi="Times New Roman" w:cs="Times New Roman"/>
+                <w:lang w:eastAsia="zh-CN"/>
+              </w:rPr>
+            </w:pPr>
+            <w:r>
+              <w:rPr>
+                <w:rFonts w:ascii="Times New Roman" w:hAnsi="Times New Roman" w:cs="Times New Roman"/>
+                <w:lang w:eastAsia="zh-CN"/>
+              </w:rPr>
+              <w:t>1970-2010</w:t>
+            </w:r>
+          </w:p>
+        </w:tc>
+        <w:tc>
+          <w:tcPr>
+            <w:tcW w:w="1025" w:type="pct"/>
+            <w:vAlign w:val="center"/>
+          </w:tcPr>
+          <w:p>
+            <w:pPr>
+              <w:rPr>
+                <w:rFonts w:ascii="Times New Roman" w:hAnsi="Times New Roman" w:cs="Times New Roman"/>
+                <w:lang w:eastAsia="zh-CN"/>
+              </w:rPr>
+            </w:pPr>
+            <w:r>
+              <w:rPr>
+                <w:rFonts w:ascii="Times New Roman" w:hAnsi="Times New Roman" w:cs="Times New Roman"/>
+                <w:lang w:eastAsia="zh-CN"/>
+              </w:rPr>
+              <w:t>2.71</w:t>
+            </w:r>
+          </w:p>
+        </w:tc>
+        <w:tc>
+          <w:tcPr>
+            <w:tcW w:w="1635" w:type="pct"/>
+            <w:vAlign w:val="center"/>
+          </w:tcPr>
+          <w:p>
+            <w:pPr>
+              <w:rPr>
+                <w:rFonts w:ascii="Times New Roman" w:hAnsi="Times New Roman" w:cs="Times New Roman"/>
+              </w:rPr>
+            </w:pPr>
+            <w:r>
+              <w:rPr>
+                <w:rFonts w:ascii="Times New Roman" w:hAnsi="Times New Roman" w:cs="Times New Roman"/>
+              </w:rPr>
+              <w:fldChar w:fldCharType="begin" w:fldLock="1"/>
+            </w:r>
+            <w:r>
+              <w:rPr>
+                <w:rFonts w:ascii="Times New Roman" w:hAnsi="Times New Roman" w:cs="Times New Roman"/>
+              </w:rPr>
+              <w:instrText>ADDIN CSL_CITATION {"citationItems":[{"id":"ITEM-1","itemData":{"DOI":"10.1016/j.atmosenv.2010.01.011","ISBN":"1352-2310","ISSN":"13522310","abstract":"A new dataset of emissions of trace gases and particles resulting from biomass burning has been developed for the historical and the recent period (1900-2005). The purpose of this work is to provide a consistent gridded emissions dataset of atmospheric chemical species from 1900 to 2005 for chemistry-climate simulations. The inventory is built in two steps. First, fire emissions are estimated for the recent period (1997-2005) using satellite products (GBA2000 burnt areas and ATSR fire hotspots); the temporal and spatial distribution of the CO2 emissions for the 1997-2005 period is estimated through a calibration of ATSR fire hotspots. The historical inventory, covering the 1900-2000 period on a decadal basis, is derived from the historical reconstruction of burned areas from Mouillot and Field (2005). The historical emissions estimates are forced, for each main ecosystem, to agree with the recent inventory estimates, ensuring consistency between past and recent emissions. The methodology used for estimating the fire emissions is discussed, together with the time evolution of biomass burning emissions during the 20th century, first at the global scale and then for specific regions. The results are compared with the distributions provided by other inventories and results of inverse modeling studies. © 2010 Elsevier Ltd.","author":[{"dropping-particle":"","family":"Mieville","given":"A.","non-dropping-particle":"","parse-names":false,"suffix":""},{"dropping-particle":"","family":"Granier","given":"C.","non-dropping-particle":"","parse-names":false,"suffix":""},{"dropping-particle":"","family":"Liousse","given":"C.","non-dropping-particle":"","parse-names":false,"suffix":""},{"dropping-particle":"","family":"Guillaume","given":"B.","non-dropping-particle":"","parse-names":false,"suffix":""},{"dropping-particle":"","family":"Mouillot","given":"F.","non-dropping-particle":"","parse-names":false,"suffix":""},{"dropping-particle":"","family":"Lamarque","given":"J. F.","non-dropping-particle":"","parse-names":false,"suffix":""},{"dropping-particle":"","family":"Grégoire","given":"J. M.","non-dropping-particle":"","parse-names":false,"suffix":""},{"dropping-particle":"","family":"Pétron","given":"G.","non-dropping-particle":"","parse-names":false,"suffix":""}],"container-title":"Atmospheric Environment","id":"ITEM-1","issue":"11","issued":{"date-parts":[["2010"]]},"page":"1469-1477","title":"Emissions of gases and particles from biomass burning during the 20th century using satellite data and an historical reconstruction","type":"article-journal","volume":"44"},"uris":["http://www.mendeley.com/documents/?uuid=ae76969e-07c3-4b93-beaf-b0aba3b858f4"]}],"mendeley":{"formattedCitation":"(Mieville et al., 2010)","plainTextFormattedCitation":"(Mieville et al., 2010)","previouslyFormattedCitation":"(Mieville et al., 2010)"},"properties":{"noteIndex":0},"schema":"https://github.com/citation-style-language/schema/raw/master/csl-citation.json"}</w:instrText>
+            </w:r>
+            <w:r>
+              <w:rPr>
+                <w:rFonts w:ascii="Times New Roman" w:hAnsi="Times New Roman" w:cs="Times New Roman"/>
+              </w:rPr>
+              <w:fldChar w:fldCharType="separate"/>
+            </w:r>
+            <w:r>
+              <w:rPr>
+                <w:rFonts w:ascii="Times New Roman" w:hAnsi="Times New Roman" w:cs="Times New Roman"/>
+                <w:noProof/>
+              </w:rPr>
+              <w:t>(Mieville et al., 2010)</w:t>
+            </w:r>
+            <w:r>
+              <w:rPr>
+                <w:rFonts w:ascii="Times New Roman" w:hAnsi="Times New Roman" w:cs="Times New Roman"/>
+              </w:rPr>
+              <w:fldChar w:fldCharType="end"/>
+            </w:r>
+          </w:p>
+        </w:tc>
+      </w:tr>
+      <w:tr>
+        <w:trPr>
+          <w:trHeight w:val="317"/>
+          <w:jc w:val="center"/>
+        </w:trPr>
+        <w:tc>
+          <w:tcPr>
+            <w:tcW w:w="1533" w:type="pct"/>
+            <w:vMerge/>
+            <w:vAlign w:val="center"/>
+          </w:tcPr>
+          <w:p>
+            <w:pPr>
+              <w:rPr>
+                <w:rFonts w:ascii="Times New Roman" w:hAnsi="Times New Roman" w:cs="Times New Roman"/>
+              </w:rPr>
+            </w:pPr>
+          </w:p>
+        </w:tc>
+        <w:tc>
+          <w:tcPr>
+            <w:tcW w:w="807" w:type="pct"/>
+            <w:vAlign w:val="center"/>
+          </w:tcPr>
+          <w:p>
+            <w:pPr>
+              <w:rPr>
+                <w:rFonts w:ascii="Times New Roman" w:hAnsi="Times New Roman" w:cs="Times New Roman"/>
+                <w:lang w:eastAsia="zh-CN"/>
+              </w:rPr>
+            </w:pPr>
+            <w:r>
+              <w:rPr>
+                <w:rFonts w:ascii="Times New Roman" w:hAnsi="Times New Roman" w:cs="Times New Roman"/>
+                <w:lang w:eastAsia="zh-CN"/>
+              </w:rPr>
+              <w:t>1900-2000</w:t>
+            </w:r>
+          </w:p>
+        </w:tc>
+        <w:tc>
+          <w:tcPr>
+            <w:tcW w:w="1025" w:type="pct"/>
+            <w:vAlign w:val="center"/>
+          </w:tcPr>
+          <w:p>
+            <w:pPr>
+              <w:rPr>
+                <w:rFonts w:ascii="Times New Roman" w:hAnsi="Times New Roman" w:cs="Times New Roman"/>
+                <w:lang w:eastAsia="zh-CN"/>
+              </w:rPr>
+            </w:pPr>
+            <w:r>
+              <w:rPr>
+                <w:rFonts w:ascii="Times New Roman" w:hAnsi="Times New Roman" w:cs="Times New Roman"/>
+                <w:lang w:eastAsia="zh-CN"/>
+              </w:rPr>
+              <w:t>3.02 (</w:t>
+            </w:r>
+            <w:r>
+              <w:rPr>
+                <w:rFonts w:ascii="Times New Roman" w:hAnsi="Times New Roman" w:cs="Times New Roman"/>
+              </w:rPr>
+              <w:t>±</w:t>
+            </w:r>
+            <w:r>
+              <w:rPr>
+                <w:rFonts w:ascii="Times New Roman" w:hAnsi="Times New Roman" w:cs="Times New Roman" w:hint="eastAsia"/>
+                <w:lang w:eastAsia="zh-CN"/>
+              </w:rPr>
+              <w:t xml:space="preserve"> 0.3</w:t>
+            </w:r>
+            <w:r>
+              <w:rPr>
+                <w:rFonts w:ascii="Times New Roman" w:hAnsi="Times New Roman" w:cs="Times New Roman" w:hint="eastAsia"/>
+                <w:lang w:eastAsia="zh-CN"/>
+              </w:rPr>
+              <w:t>0</w:t>
+            </w:r>
+            <w:r>
+              <w:rPr>
+                <w:rFonts w:ascii="Times New Roman" w:hAnsi="Times New Roman" w:cs="Times New Roman"/>
+                <w:lang w:eastAsia="zh-CN"/>
+              </w:rPr>
+              <w:t>)</w:t>
+            </w:r>
+          </w:p>
+        </w:tc>
+        <w:tc>
+          <w:tcPr>
+            <w:tcW w:w="1635" w:type="pct"/>
+            <w:vAlign w:val="center"/>
+          </w:tcPr>
+          <w:p>
+            <w:pPr>
+              <w:rPr>
+                <w:rFonts w:ascii="Times New Roman" w:hAnsi="Times New Roman" w:cs="Times New Roman"/>
+                <w:lang w:val="sv-SE"/>
+              </w:rPr>
+            </w:pPr>
+            <w:r>
+              <w:rPr>
+                <w:rFonts w:ascii="Times New Roman" w:hAnsi="Times New Roman" w:cs="Times New Roman"/>
+              </w:rPr>
+              <w:fldChar w:fldCharType="begin" w:fldLock="1"/>
+            </w:r>
+            <w:r>
+              <w:rPr>
+                <w:rFonts w:ascii="Times New Roman" w:hAnsi="Times New Roman" w:cs="Times New Roman"/>
+                <w:lang w:val="sv-SE"/>
+              </w:rPr>
+              <w:instrText>ADDIN CSL_CITATION {"citationItems":[{"id":"ITEM-1","itemData":{"DOI":"10.1029/2005GL024707","ISBN":"0094-8276","ISSN":"0094-8276","abstract":"We used a new, 100-year, 1  1 global fire map and a carbon cycle model (CASA) to provide a yearly gridded estimate of the temporal trend in carbon emissions due to wildfires through the 20th century. 2700–3325 Tg C y1 burn at the end of the 20th century, compared to 1500– 2700 Tg C y1 at the beginning, with increasing uncertainty moving backward in time. There have been major changes in the regional distribution of emissions from fires, as a consequence of i) increased burning in tropical savannas and ii) a switch of emissions from temperate and boreal forests towards the tropics. The frequently-used assumption that pre-industrial emissions were 10% of present biomass burning is clearly inadequate, in terms of both the total amount and the spatial distribution of combustion.","author":[{"dropping-particle":"","family":"Mouillot","given":"Florent","non-dropping-particle":"","parse-names":false,"suffix":""},{"dropping-particle":"","family":"Narasimha","given":"Ajay","non-dropping-particle":"","parse-names":false,"suffix":""},{"dropping-particle":"","family":"Balkanski","given":"Yves","non-dropping-particle":"","parse-names":false,"suffix":""},{"dropping-particle":"","family":"Lamarque","given":"Jean-François","non-dropping-particle":"","parse-names":false,"suffix":""},{"dropping-particle":"","family":"Field","given":"Christopher B.","non-dropping-particle":"","parse-names":false,"suffix":""}],"container-title":"Geophysical Research Letters","id":"ITEM-1","issue":"1","issued":{"date-parts":[["2006"]]},"page":"2-5","title":"Global carbon emissions from biomass burning in the 20th century","type":"article-journal","volume":"33"},"uris":["http://www.mendeley.com/documents/?uuid=c35a7fff-2f62-43f8-93c9-47504357f6c9"]}],"mendeley":{"formattedCitation":"(Mouillot, Narasimha, Balkanski, Lamarque, &amp; Field, 2006)","plainTextFormattedCitation":"(Mouillot, Narasimha, Balkanski, Lamarque, &amp; Field, 2006)","previouslyFormattedCitation":"(Mouillot, Narasimha, Balkanski, Lamarque, &amp; Field, 2006)"},"properties":{"noteIndex":0},"schema":"https://github.com/citation-style-language/schema/raw/master/csl-citation.json"}</w:instrText>
+            </w:r>
+            <w:r>
+              <w:rPr>
+                <w:rFonts w:ascii="Times New Roman" w:hAnsi="Times New Roman" w:cs="Times New Roman"/>
+              </w:rPr>
+              <w:fldChar w:fldCharType="separate"/>
+            </w:r>
+            <w:r>
+              <w:rPr>
+                <w:rFonts w:ascii="Times New Roman" w:hAnsi="Times New Roman" w:cs="Times New Roman"/>
+                <w:noProof/>
+                <w:lang w:val="sv-SE"/>
+              </w:rPr>
+              <w:t>(Mouillot, Narasimha, Balkanski, Lamarque, &amp; Field, 2006)</w:t>
+            </w:r>
+            <w:r>
+              <w:rPr>
+                <w:rFonts w:ascii="Times New Roman" w:hAnsi="Times New Roman" w:cs="Times New Roman"/>
+              </w:rPr>
+              <w:fldChar w:fldCharType="end"/>
+            </w:r>
+          </w:p>
+        </w:tc>
+      </w:tr>
+      <w:tr>
+        <w:trPr>
+          <w:trHeight w:val="317"/>
+          <w:jc w:val="center"/>
+        </w:trPr>
+        <w:tc>
+          <w:tcPr>
+            <w:tcW w:w="1533" w:type="pct"/>
+            <w:vMerge/>
+            <w:vAlign w:val="center"/>
+          </w:tcPr>
+          <w:p>
+            <w:pPr>
+              <w:rPr>
+                <w:rFonts w:ascii="Times New Roman" w:hAnsi="Times New Roman" w:cs="Times New Roman"/>
+                <w:lang w:val="sv-SE"/>
+              </w:rPr>
+            </w:pPr>
+            <w:bookmarkStart w:id="69" w:name="_Hlk466980795"/>
+          </w:p>
+        </w:tc>
+        <w:tc>
+          <w:tcPr>
+            <w:tcW w:w="807" w:type="pct"/>
+            <w:vAlign w:val="center"/>
+          </w:tcPr>
+          <w:p>
+            <w:pPr>
+              <w:rPr>
+                <w:rFonts w:ascii="Times New Roman" w:hAnsi="Times New Roman" w:cs="Times New Roman"/>
+                <w:lang w:eastAsia="zh-CN"/>
+              </w:rPr>
+            </w:pPr>
+            <w:r>
+              <w:rPr>
+                <w:rFonts w:ascii="Times New Roman" w:hAnsi="Times New Roman" w:cs="Times New Roman"/>
+                <w:lang w:eastAsia="zh-CN"/>
+              </w:rPr>
+              <w:t>1960-2000</w:t>
+            </w:r>
+          </w:p>
+        </w:tc>
+        <w:tc>
+          <w:tcPr>
+            <w:tcW w:w="1025" w:type="pct"/>
+            <w:vAlign w:val="center"/>
+          </w:tcPr>
+          <w:p>
+            <w:pPr>
+              <w:rPr>
+                <w:rFonts w:ascii="Times New Roman" w:hAnsi="Times New Roman" w:cs="Times New Roman"/>
+                <w:lang w:eastAsia="zh-CN"/>
+              </w:rPr>
+            </w:pPr>
+            <w:r>
+              <w:rPr>
+                <w:rFonts w:ascii="Times New Roman" w:hAnsi="Times New Roman" w:cs="Times New Roman"/>
+                <w:lang w:eastAsia="zh-CN"/>
+              </w:rPr>
+              <w:t>2.08</w:t>
+            </w:r>
+          </w:p>
+        </w:tc>
+        <w:tc>
+          <w:tcPr>
+            <w:tcW w:w="1635" w:type="pct"/>
+            <w:vAlign w:val="center"/>
+          </w:tcPr>
+          <w:p>
+            <w:pPr>
+              <w:rPr>
+                <w:rFonts w:ascii="Times New Roman" w:hAnsi="Times New Roman" w:cs="Times New Roman"/>
+              </w:rPr>
+            </w:pPr>
+            <w:r>
+              <w:rPr>
+                <w:rFonts w:ascii="Times New Roman" w:hAnsi="Times New Roman" w:cs="Times New Roman"/>
+              </w:rPr>
+              <w:fldChar w:fldCharType="begin" w:fldLock="1"/>
+            </w:r>
+            <w:r>
+              <w:rPr>
+                <w:rFonts w:ascii="Times New Roman" w:hAnsi="Times New Roman" w:cs="Times New Roman"/>
+              </w:rPr>
+              <w:instrText>ADDIN CSL_CITATION {"citationItems":[{"id":"ITEM-1","itemData":{"DOI":"10.1029/2007GB003031","ISBN":"0886-6236","ISSN":"08866236","abstract":"In many regions of the world, fires are an important and highly variable source of air pollutant emissions, and they thus constitute a significant if not dominant factor controlling the interannual variability of the atmospheric composition. This paper describes the 41-year inventory of vegetation fire emissions constructed for the Reanalysis of the Tropospheric chemical composition over the past 40 years project (RETRO), a global modeling study to investigate the trends and variability of tropospheric ozone and other air pollutants over the past decades. It is the first attempt to construct a global emissions data set with monthly time resolution over such a long period. The inventory is based on a literature review, on estimates from different satellite products, and on a numerical model with a semiphysical approach to simulate fire occurrence and fire spread. Burned areas, carbon consumption, and total carbon release are estimated for 13 continental-scale regions, including explicit treatment of some major burning events such as Indonesia in 1997 and 1998. Global carbon emissions from this inventory range from 1410 to 3140 Tg C/a with the minimum and maximum occurring in 1974 and 1992, respectively (mean of 2078 Tg C/a). Emissions of other species are also reported (mean CO of 330 Tg/a, NOx of 4.6 Tg N/a, CH2O of 3.9 Tg/a, CH4 of 15.4 Tg/a, BC of 2.2 Tg/a, OC of 17.6 Tg/a, SO2 of 2.2 Tg/a). The uncertainties of these estimates remain high even for later years where satellite data products are available. Future versions of this inventory may benefit from ongoing analysis of burned areas from satellite data going back to 1982.","author":[{"dropping-particle":"","family":"Schultz","given":"Martin G.","non-dropping-particle":"","parse-names":false,"suffix":""},{"dropping-particle":"","family":"Heil","given":"Angelika","non-dropping-particle":"","parse-names":false,"suffix":""},{"dropping-particle":"","family":"Hoelzemann","given":"Judith J.","non-dropping-particle":"","parse-names":false,"suffix":""},{"dropping-particle":"","family":"Spessa","given":"Allan","non-dropping-particle":"","parse-names":false,"suffix":""},{"dropping-particle":"","family":"Thonicke","given":"Kirsten","non-dropping-particle":"","parse-names":false,"suffix":""},{"dropping-particle":"","family":"Goldammer","given":"John G.","non-dropping-particle":"","parse-names":false,"suffix":""},{"dropping-particle":"","family":"Held","given":"Alexander C.","non-dropping-particle":"","parse-names":false,"suffix":""},{"dropping-particle":"","family":"Pereira","given":"Jose M C","non-dropping-particle":"","parse-names":false,"suffix":""},{"dropping-particle":"","family":"Bolscher","given":"Maarten","non-dropping-particle":"van Het","parse-names":false,"suffix":""}],"container-title":"Global Biogeochemical Cycles","id":"ITEM-1","issue":"2","issued":{"date-parts":[["2008"]]},"page":"1-17","title":"Global wildland fire emissions from 1960 to 2000","type":"article-journal","volume":"22"},"uris":["http://www.mendeley.com/documents/?uuid=6b54bfac-7c02-4ebe-9fcf-75037cb03451"]}],"mendeley":{"formattedCitation":"(Schultz et al., 2008)","plainTextFormattedCitation":"(Schultz et al., 2008)","previouslyFormattedCitation":"(Schultz et al., 2008)"},"properties":{"noteIndex":0},"schema":"https://github.com/citation-style-language/schema/raw/master/csl-citation.json"}</w:instrText>
+            </w:r>
+            <w:r>
+              <w:rPr>
+                <w:rFonts w:ascii="Times New Roman" w:hAnsi="Times New Roman" w:cs="Times New Roman"/>
+              </w:rPr>
+              <w:fldChar w:fldCharType="separate"/>
+            </w:r>
+            <w:r>
+              <w:rPr>
+                <w:rFonts w:ascii="Times New Roman" w:hAnsi="Times New Roman" w:cs="Times New Roman"/>
+                <w:noProof/>
+              </w:rPr>
+              <w:t>(Schultz et al., 2008)</w:t>
+            </w:r>
+            <w:r>
+              <w:rPr>
+                <w:rFonts w:ascii="Times New Roman" w:hAnsi="Times New Roman" w:cs="Times New Roman"/>
+              </w:rPr>
+              <w:fldChar w:fldCharType="end"/>
+            </w:r>
+          </w:p>
+        </w:tc>
+      </w:tr>
+      <w:tr>
+        <w:trPr>
+          <w:trHeight w:val="317"/>
+          <w:jc w:val="center"/>
+        </w:trPr>
+        <w:tc>
+          <w:tcPr>
+            <w:tcW w:w="1533" w:type="pct"/>
+            <w:vAlign w:val="center"/>
+          </w:tcPr>
+          <w:p>
+            <w:pPr>
+              <w:rPr>
+                <w:rFonts w:ascii="Times New Roman" w:hAnsi="Times New Roman" w:cs="Times New Roman"/>
+                <w:lang w:eastAsia="zh-CN"/>
+              </w:rPr>
+            </w:pPr>
+            <w:r>
+              <w:rPr>
+                <w:rFonts w:ascii="Times New Roman" w:hAnsi="Times New Roman" w:cs="Times New Roman"/>
+                <w:lang w:eastAsia="zh-CN"/>
+              </w:rPr>
+              <w:t>Land sink</w:t>
+            </w:r>
+            <w:r>
+              <w:rPr>
+                <w:rFonts w:ascii="Times New Roman" w:hAnsi="Times New Roman" w:cs="Times New Roman"/>
+                <w:lang w:eastAsia="zh-CN"/>
+              </w:rPr>
+              <w:t xml:space="preserve"> carbon</w:t>
+            </w:r>
+            <w:r>
+              <w:rPr>
+                <w:rFonts w:ascii="Times New Roman" w:hAnsi="Times New Roman" w:cs="Times New Roman"/>
+                <w:lang w:eastAsia="zh-CN"/>
+              </w:rPr>
+              <w:t xml:space="preserve"> (2.10)</w:t>
+            </w:r>
+          </w:p>
+        </w:tc>
+        <w:tc>
+          <w:tcPr>
+            <w:tcW w:w="807" w:type="pct"/>
+            <w:vAlign w:val="center"/>
+          </w:tcPr>
+          <w:p>
+            <w:pPr>
+              <w:rPr>
+                <w:rFonts w:ascii="Times New Roman" w:hAnsi="Times New Roman" w:cs="Times New Roman"/>
+                <w:lang w:eastAsia="zh-CN"/>
+              </w:rPr>
+            </w:pPr>
+            <w:r>
+              <w:rPr>
+                <w:rFonts w:ascii="Times New Roman" w:hAnsi="Times New Roman" w:cs="Times New Roman" w:hint="eastAsia"/>
+                <w:lang w:eastAsia="zh-CN"/>
+              </w:rPr>
+              <w:t>1959-2014</w:t>
+            </w:r>
+          </w:p>
+        </w:tc>
+        <w:tc>
+          <w:tcPr>
+            <w:tcW w:w="1025" w:type="pct"/>
+            <w:vAlign w:val="center"/>
+          </w:tcPr>
+          <w:p>
+            <w:pPr>
+              <w:rPr>
+                <w:rFonts w:ascii="Times New Roman" w:hAnsi="Times New Roman" w:cs="Times New Roman"/>
+              </w:rPr>
+            </w:pPr>
+            <w:r>
+              <w:rPr>
+                <w:rFonts w:ascii="Times New Roman" w:hAnsi="Times New Roman" w:cs="Times New Roman" w:hint="eastAsia"/>
+                <w:lang w:eastAsia="zh-CN"/>
+              </w:rPr>
+              <w:t>(2.10</w:t>
+            </w:r>
+            <w:r>
+              <w:rPr>
+                <w:rFonts w:ascii="Times New Roman" w:hAnsi="Times New Roman" w:cs="Times New Roman"/>
+              </w:rPr>
+              <w:t>±</w:t>
+            </w:r>
+            <w:r>
+              <w:rPr>
+                <w:rFonts w:ascii="Times New Roman" w:hAnsi="Times New Roman" w:cs="Times New Roman" w:hint="eastAsia"/>
+                <w:lang w:eastAsia="zh-CN"/>
+              </w:rPr>
+              <w:t xml:space="preserve"> 0.28)</w:t>
+            </w:r>
+          </w:p>
+        </w:tc>
+        <w:tc>
+          <w:tcPr>
+            <w:tcW w:w="1635" w:type="pct"/>
+            <w:vAlign w:val="center"/>
+          </w:tcPr>
+          <w:p>
+            <w:pPr>
+              <w:rPr>
+                <w:rFonts w:ascii="Times New Roman" w:hAnsi="Times New Roman" w:cs="Times New Roman"/>
+              </w:rPr>
+            </w:pPr>
+            <w:r>
+              <w:rPr>
+                <w:rFonts w:ascii="Times New Roman" w:hAnsi="Times New Roman" w:cs="Times New Roman"/>
+              </w:rPr>
+              <w:fldChar w:fldCharType="begin" w:fldLock="1"/>
+            </w:r>
+            <w:r>
+              <w:rPr>
+                <w:rFonts w:ascii="Times New Roman" w:hAnsi="Times New Roman" w:cs="Times New Roman"/>
+              </w:rPr>
+              <w:instrText>ADDIN CSL_CITATION {"citationItems":[{"id":"ITEM-1","itemData":{"author":[{"dropping-particle":"","family":"Quéré","given":"Corinne","non-dropping-particle":"Le","parse-names":false,"suffix":""},{"dropping-particle":"","family":"Moriarty","given":"Roisin","non-dropping-particle":"","parse-names":false,"suffix":""},{"dropping-particle":"","family":"Andrew","given":"Robbie M","non-dropping-particle":"","parse-names":false,"suffix":""},{"dropping-particle":"","family":"Canadell","given":"Josep G","non-dropping-particle":"","parse-names":false,"suffix":""},{"dropping-particle":"","family":"Sitch","given":"Stephen","non-dropping-particle":"","parse-names":false,"suffix":""},{"dropping-particle":"","family":"Korsbakken","given":"Jan Ivar","non-dropping-particle":"","parse-names":false,"suffix":""},{"dropping-particle":"","family":"Friedlingstein","given":"Pierre","non-dropping-particle":"","parse-names":false,"suffix":""},{"dropping-particle":"","family":"Peters","given":"Glen Philip","non-dropping-particle":"","parse-names":false,"suffix":""},{"dropping-particle":"","family":"Andres","given":"Robert J","non-dropping-particle":"","parse-names":false,"suffix":""},{"dropping-particle":"","family":"Boden","given":"Thomas A","non-dropping-particle":"","parse-names":false,"suffix":""}],"container-title":"Earth System Science Data","id":"ITEM-1","issue":"2","issued":{"date-parts":[["2015"]]},"page":"349-396","publisher":"Copernicus GmbH","title":"Global carbon budget 2015","type":"article-journal","volume":"7"},"uris":["http://www.mendeley.com/documents/?uuid=fff2e919-0c3a-48c9-acdf-0e735f2d5349"]}],"mendeley":{"formattedCitation":"(Le Quéré et al., 2015)","plainTextFormattedCitation":"(Le Quéré et al., 2015)","previouslyFormattedCitation":"(Le Quéré et al., 2015)"},"properties":{"noteIndex":0},"schema":"https://github.com/citation-style-language/schema/raw/master/csl-citation.json"}</w:instrText>
+            </w:r>
+            <w:r>
+              <w:rPr>
+                <w:rFonts w:ascii="Times New Roman" w:hAnsi="Times New Roman" w:cs="Times New Roman"/>
+              </w:rPr>
+              <w:fldChar w:fldCharType="separate"/>
+            </w:r>
+            <w:r>
+              <w:rPr>
+                <w:rFonts w:ascii="Times New Roman" w:hAnsi="Times New Roman" w:cs="Times New Roman"/>
+                <w:noProof/>
+              </w:rPr>
+              <w:t>(Le Quéré et al., 2015)</w:t>
             </w:r>
             <w:r>
               <w:rPr>
@@ -15604,15 +16092,30 @@
         <w:tc>
           <w:tcPr>
             <w:tcW w:w="1533" w:type="pct"/>
-            <w:vMerge/>
-            <w:vAlign w:val="center"/>
-          </w:tcPr>
-          <w:p>
-            <w:pPr>
-              <w:rPr>
-                <w:rFonts w:ascii="Times New Roman" w:hAnsi="Times New Roman" w:cs="Times New Roman"/>
-              </w:rPr>
-            </w:pPr>
+            <w:vMerge w:val="restart"/>
+            <w:vAlign w:val="center"/>
+          </w:tcPr>
+          <w:p>
+            <w:pPr>
+              <w:rPr>
+                <w:rFonts w:ascii="Times New Roman" w:hAnsi="Times New Roman" w:cs="Times New Roman"/>
+                <w:lang w:eastAsia="zh-CN"/>
+              </w:rPr>
+            </w:pPr>
+            <w:r>
+              <w:rPr>
+                <w:rFonts w:ascii="Times New Roman" w:hAnsi="Times New Roman" w:cs="Times New Roman"/>
+                <w:lang w:eastAsia="zh-CN"/>
+              </w:rPr>
+              <w:t>Carbon washed away by f</w:t>
+            </w:r>
+            <w:r>
+              <w:rPr>
+                <w:rFonts w:ascii="Times New Roman" w:hAnsi="Times New Roman" w:cs="Times New Roman"/>
+                <w:lang w:eastAsia="zh-CN"/>
+              </w:rPr>
+              <w:t>resh water (1.90)</w:t>
+            </w:r>
           </w:p>
         </w:tc>
         <w:tc>
@@ -15629,10 +16132,10 @@
             </w:pPr>
             <w:r>
               <w:rPr>
-                <w:rFonts w:ascii="Times New Roman" w:hAnsi="Times New Roman" w:cs="Times New Roman"/>
-                <w:lang w:eastAsia="zh-CN"/>
-              </w:rPr>
-              <w:t>1970-2010</w:t>
+                <w:rFonts w:ascii="Times New Roman" w:hAnsi="Times New Roman" w:cs="Times New Roman" w:hint="eastAsia"/>
+                <w:lang w:eastAsia="zh-CN"/>
+              </w:rPr>
+              <w:t>N/A</w:t>
             </w:r>
           </w:p>
         </w:tc>
@@ -15650,10 +16153,17 @@
             </w:pPr>
             <w:r>
               <w:rPr>
-                <w:rFonts w:ascii="Times New Roman" w:hAnsi="Times New Roman" w:cs="Times New Roman"/>
-                <w:lang w:eastAsia="zh-CN"/>
-              </w:rPr>
-              <w:t>2.71</w:t>
+                <w:rFonts w:ascii="Times New Roman" w:hAnsi="Times New Roman" w:cs="Times New Roman" w:hint="eastAsia"/>
+                <w:lang w:eastAsia="zh-CN"/>
+              </w:rPr>
+              <w:t>1.9</w:t>
+            </w:r>
+            <w:r>
+              <w:rPr>
+                <w:rFonts w:ascii="Times New Roman" w:hAnsi="Times New Roman" w:cs="Times New Roman" w:hint="eastAsia"/>
+                <w:lang w:eastAsia="zh-CN"/>
+              </w:rPr>
+              <w:t>0</w:t>
             </w:r>
           </w:p>
         </w:tc>
@@ -15678,7 +16188,7 @@
               <w:rPr>
                 <w:rFonts w:ascii="Times New Roman" w:hAnsi="Times New Roman" w:cs="Times New Roman"/>
               </w:rPr>
-              <w:instrText>ADDIN CSL_CITATION {"citationItems":[{"id":"ITEM-1","itemData":{"DOI":"10.1016/j.atmosenv.2010.01.011","ISBN":"1352-2310","ISSN":"13522310","abstract":"A new dataset of emissions of trace gases and particles resulting from biomass burning has been developed for the historical and the recent period (1900-2005). The purpose of this work is to provide a consistent gridded emissions dataset of atmospheric chemical species from 1900 to 2005 for chemistry-climate simulations. The inventory is built in two steps. First, fire emissions are estimated for the recent period (1997-2005) using satellite products (GBA2000 burnt areas and ATSR fire hotspots); the temporal and spatial distribution of the CO2 emissions for the 1997-2005 period is estimated through a calibration of ATSR fire hotspots. The historical inventory, covering the 1900-2000 period on a decadal basis, is derived from the historical reconstruction of burned areas from Mouillot and Field (2005). The historical emissions estimates are forced, for each main ecosystem, to agree with the recent inventory estimates, ensuring consistency between past and recent emissions. The methodology used for estimating the fire emissions is discussed, together with the time evolution of biomass burning emissions during the 20th century, first at the global scale and then for specific regions. The results are compared with the distributions provided by other inventories and results of inverse modeling studies. © 2010 Elsevier Ltd.","author":[{"dropping-particle":"","family":"Mieville","given":"A.","non-dropping-particle":"","parse-names":false,"suffix":""},{"dropping-particle":"","family":"Granier","given":"C.","non-dropping-particle":"","parse-names":false,"suffix":""},{"dropping-particle":"","family":"Liousse","given":"C.","non-dropping-particle":"","parse-names":false,"suffix":""},{"dropping-particle":"","family":"Guillaume","given":"B.","non-dropping-particle":"","parse-names":false,"suffix":""},{"dropping-particle":"","family":"Mouillot","given":"F.","non-dropping-particle":"","parse-names":false,"suffix":""},{"dropping-particle":"","family":"Lamarque","given":"J. F.","non-dropping-particle":"","parse-names":false,"suffix":""},{"dropping-particle":"","family":"Grégoire","given":"J. M.","non-dropping-particle":"","parse-names":false,"suffix":""},{"dropping-particle":"","family":"Pétron","given":"G.","non-dropping-particle":"","parse-names":false,"suffix":""}],"container-title":"Atmospheric Environment","id":"ITEM-1","issue":"11","issued":{"date-parts":[["2010"]]},"page":"1469-1477","title":"Emissions of gases and particles from biomass burning during the 20th century using satellite data and an historical reconstruction","type":"article-journal","volume":"44"},"uris":["http://www.mendeley.com/documents/?uuid=ae76969e-07c3-4b93-beaf-b0aba3b858f4"]}],"mendeley":{"formattedCitation":"(Mieville et al., 2010)","plainTextFormattedCitation":"(Mieville et al., 2010)","previouslyFormattedCitation":"(Mieville et al., 2010)"},"properties":{"noteIndex":0},"schema":"https://github.com/citation-style-language/schema/raw/master/csl-citation.json"}</w:instrText>
+              <w:instrText>ADDIN CSL_CITATION {"citationItems":[{"id":"ITEM-1","itemData":{"DOI":"10.1007/s10021-006-9013-8","ISBN":"1002100690","ISSN":"14329840","PMID":"12658535","abstract":"Because freshwater covers such a small fraction of the Earth’s surface area, inland freshwater ecosystems (particularly lakes, rivers, and reservoirs) have rarely been considered as potentially important quantitative components of the carbon cycle at either global or regional scales. By taking published estimates of gas exchange, sediment accumulation, and carbon transport for a variety of aquatic systems, we have constructed a budget for the role of inland water ecosystems in the global carbon cycle. Our analysis conservatively estimates that inland waters annually receive, from a combination of background and anthropogenically altered sources, on the order of 1.9 Pg C y−1 from the terrestrial landscape, of which about 0.2 is buried in aquatic sediments, at least 0.8 (possibly much more) is returned to the atmosphere as gas exchange while the remaining 0.9 Pg y−1 is delivered to the oceans, roughly equally as inorganic and organic carbon. Thus, roughly twice as much C enters inland aquatic systems from land as is exported from land to the sea. Over prolonged time net carbon fluxes in aquatic systems tend to be greater per unit area than in much of the surrounding land. Although their area is small, these freshwater aquatic systems can affect regional C balances. Further, the inclusion of inland, freshwater ecosystems provides useful insight about the storage, oxidation and transport of terrestrial C, and may warrant a revision of how the modern net C sink on land is described.","author":[{"dropping-particle":"","family":"Cole","given":"J. J.","non-dropping-particle":"","parse-names":false,"suffix":""},{"dropping-particle":"","family":"Prairie","given":"Y. T.","non-dropping-particle":"","parse-names":false,"suffix":""},{"dropping-particle":"","family":"Caraco","given":"N. F.","non-dropping-particle":"","parse-names":false,"suffix":""},{"dropping-particle":"","family":"McDowell","given":"W. H.","non-dropping-particle":"","parse-names":false,"suffix":""},{"dropping-particle":"","family":"Tranvik","given":"L. J.","non-dropping-particle":"","parse-names":false,"suffix":""},{"dropping-particle":"","family":"Striegl","given":"R. G.","non-dropping-particle":"","parse-names":false,"suffix":""},{"dropping-particle":"","family":"Duarte","given":"C. M.","non-dropping-particle":"","parse-names":false,"suffix":""},{"dropping-particle":"","family":"Kortelainen","given":"P.","non-dropping-particle":"","parse-names":false,"suffix":""},{"dropping-particle":"","family":"Downing","given":"J. A.","non-dropping-particle":"","parse-names":false,"suffix":""},{"dropping-particle":"","family":"Middelburg","given":"J. J.","non-dropping-particle":"","parse-names":false,"suffix":""},{"dropping-particle":"","family":"Melack","given":"J.","non-dropping-particle":"","parse-names":false,"suffix":""}],"container-title":"Ecosystems","id":"ITEM-1","issue":"1","issued":{"date-parts":[["2007"]]},"page":"171-184","title":"Plumbing the global carbon cycle: Integrating inland waters into the terrestrial carbon budget","type":"article-journal","volume":"10"},"uris":["http://www.mendeley.com/documents/?uuid=bcb01ae5-ce2f-43d3-b1ab-b4efd3f47132"]}],"mendeley":{"formattedCitation":"(Cole et al., 2007)","plainTextFormattedCitation":"(Cole et al., 2007)","previouslyFormattedCitation":"(Cole et al., 2007)"},"properties":{"noteIndex":0},"schema":"https://github.com/citation-style-language/schema/raw/master/csl-citation.json"}</w:instrText>
             </w:r>
             <w:r>
               <w:rPr>
@@ -15691,7 +16201,7 @@
                 <w:rFonts w:ascii="Times New Roman" w:hAnsi="Times New Roman" w:cs="Times New Roman"/>
                 <w:noProof/>
               </w:rPr>
-              <w:t>(Mieville et al., 2010)</w:t>
+              <w:t>(Cole et al., 2007)</w:t>
             </w:r>
             <w:r>
               <w:rPr>
@@ -15735,10 +16245,10 @@
             </w:pPr>
             <w:r>
               <w:rPr>
-                <w:rFonts w:ascii="Times New Roman" w:hAnsi="Times New Roman" w:cs="Times New Roman"/>
-                <w:lang w:eastAsia="zh-CN"/>
-              </w:rPr>
-              <w:t>1900-2000</w:t>
+                <w:rFonts w:ascii="Times New Roman" w:hAnsi="Times New Roman" w:cs="Times New Roman" w:hint="eastAsia"/>
+                <w:lang w:eastAsia="zh-CN"/>
+              </w:rPr>
+              <w:t>N/A</w:t>
             </w:r>
           </w:p>
         </w:tc>
@@ -15756,23 +16266,10 @@
             </w:pPr>
             <w:r>
               <w:rPr>
-                <w:rFonts w:ascii="Times New Roman" w:hAnsi="Times New Roman" w:cs="Times New Roman"/>
-                <w:lang w:eastAsia="zh-CN"/>
-              </w:rPr>
-              <w:t>3.02 (</w:t>
-            </w:r>
-            <w:r>
-              <w:rPr>
-                <w:rFonts w:ascii="Times New Roman" w:hAnsi="Times New Roman" w:cs="Times New Roman"/>
-              </w:rPr>
-              <w:t>±</w:t>
-            </w:r>
-            <w:r>
-              <w:rPr>
                 <w:rFonts w:ascii="Times New Roman" w:hAnsi="Times New Roman" w:cs="Times New Roman" w:hint="eastAsia"/>
                 <w:lang w:eastAsia="zh-CN"/>
               </w:rPr>
-              <w:t xml:space="preserve"> 0.3</w:t>
+              <w:t>1.7</w:t>
             </w:r>
             <w:r>
               <w:rPr>
@@ -15781,13 +16278,6 @@
               </w:rPr>
               <w:t>0</w:t>
             </w:r>
-            <w:r>
-              <w:rPr>
-                <w:rFonts w:ascii="Times New Roman" w:hAnsi="Times New Roman" w:cs="Times New Roman"/>
-                <w:lang w:eastAsia="zh-CN"/>
-              </w:rPr>
-              <w:t>)</w:t>
-            </w:r>
           </w:p>
         </w:tc>
         <w:tc>
@@ -15799,7 +16289,6 @@
             <w:pPr>
               <w:rPr>
                 <w:rFonts w:ascii="Times New Roman" w:hAnsi="Times New Roman" w:cs="Times New Roman"/>
-                <w:lang w:val="sv-SE"/>
               </w:rPr>
             </w:pPr>
             <w:r>
@@ -15811,9 +16300,8 @@
             <w:r>
               <w:rPr>
                 <w:rFonts w:ascii="Times New Roman" w:hAnsi="Times New Roman" w:cs="Times New Roman"/>
-                <w:lang w:val="sv-SE"/>
-              </w:rPr>
-              <w:instrText>ADDIN CSL_CITATION {"citationItems":[{"id":"ITEM-1","itemData":{"DOI":"10.1029/2005GL024707","ISBN":"0094-8276","ISSN":"0094-8276","abstract":"We used a new, 100-year, 1  1 global fire map and a carbon cycle model (CASA) to provide a yearly gridded estimate of the temporal trend in carbon emissions due to wildfires through the 20th century. 2700–3325 Tg C y1 burn at the end of the 20th century, compared to 1500– 2700 Tg C y1 at the beginning, with increasing uncertainty moving backward in time. There have been major changes in the regional distribution of emissions from fires, as a consequence of i) increased burning in tropical savannas and ii) a switch of emissions from temperate and boreal forests towards the tropics. The frequently-used assumption that pre-industrial emissions were 10% of present biomass burning is clearly inadequate, in terms of both the total amount and the spatial distribution of combustion.","author":[{"dropping-particle":"","family":"Mouillot","given":"Florent","non-dropping-particle":"","parse-names":false,"suffix":""},{"dropping-particle":"","family":"Narasimha","given":"Ajay","non-dropping-particle":"","parse-names":false,"suffix":""},{"dropping-particle":"","family":"Balkanski","given":"Yves","non-dropping-particle":"","parse-names":false,"suffix":""},{"dropping-particle":"","family":"Lamarque","given":"Jean-François","non-dropping-particle":"","parse-names":false,"suffix":""},{"dropping-particle":"","family":"Field","given":"Christopher B.","non-dropping-particle":"","parse-names":false,"suffix":""}],"container-title":"Geophysical Research Letters","id":"ITEM-1","issue":"1","issued":{"date-parts":[["2006"]]},"page":"2-5","title":"Global carbon emissions from biomass burning in the 20th century","type":"article-journal","volume":"33"},"uris":["http://www.mendeley.com/documents/?uuid=c35a7fff-2f62-43f8-93c9-47504357f6c9"]}],"mendeley":{"formattedCitation":"(Mouillot, Narasimha, Balkanski, Lamarque, &amp; Field, 2006)","plainTextFormattedCitation":"(Mouillot, Narasimha, Balkanski, Lamarque, &amp; Field, 2006)","previouslyFormattedCitation":"(Mouillot, Narasimha, Balkanski, Lamarque, &amp; Field, 2006)"},"properties":{"noteIndex":0},"schema":"https://github.com/citation-style-language/schema/raw/master/csl-citation.json"}</w:instrText>
+              </w:rPr>
+              <w:instrText>ADDIN CSL_CITATION {"citationItems":[{"id":"ITEM-1","itemData":{"DOI":"10.1126/science.1196808","ISBN":"0036-8075","ISSN":"0036-8075","PMID":"21212349","abstract":"Tranvik, Lars J Downing, John A Crill, Patrick M Enrich-prast, Alex","author":[{"dropping-particle":"","family":"Bastviken","given":"David","non-dropping-particle":"","parse-names":false,"suffix":""},{"dropping-particle":"","family":"Tranvik","given":"Lars J.","non-dropping-particle":"","parse-names":false,"suffix":""},{"dropping-particle":"","family":"Downing","given":"J","non-dropping-particle":"","parse-names":false,"suffix":""},{"dropping-particle":"","family":"Crill","given":"John a","non-dropping-particle":"","parse-names":false,"suffix":""},{"dropping-particle":"","family":"M","given":"Patrick","non-dropping-particle":"","parse-names":false,"suffix":""},{"dropping-particle":"","family":"Enrich-prast","given":"Alex","non-dropping-particle":"","parse-names":false,"suffix":""}],"container-title":"Science","id":"ITEM-1","issue":"6013","issued":{"date-parts":[["2011"]]},"page":"50","title":"Freshwater methane emissions offset the continental carbon sink","type":"article-journal","volume":"331"},"uris":["http://www.mendeley.com/documents/?uuid=2d717748-900f-463f-a2ff-1159c4ad52bb"]}],"mendeley":{"formattedCitation":"(Bastviken et al., 2011)","plainTextFormattedCitation":"(Bastviken et al., 2011)","previouslyFormattedCitation":"(Bastviken et al., 2011)"},"properties":{"noteIndex":0},"schema":"https://github.com/citation-style-language/schema/raw/master/csl-citation.json"}</w:instrText>
             </w:r>
             <w:r>
               <w:rPr>
@@ -15825,9 +16313,8 @@
               <w:rPr>
                 <w:rFonts w:ascii="Times New Roman" w:hAnsi="Times New Roman" w:cs="Times New Roman"/>
                 <w:noProof/>
-                <w:lang w:val="sv-SE"/>
-              </w:rPr>
-              <w:t>(Mouillot, Narasimha, Balkanski, Lamarque, &amp; Field, 2006)</w:t>
+              </w:rPr>
+              <w:t>(Bastviken et al., 2011)</w:t>
             </w:r>
             <w:r>
               <w:rPr>
@@ -15853,10 +16340,8 @@
             <w:pPr>
               <w:rPr>
                 <w:rFonts w:ascii="Times New Roman" w:hAnsi="Times New Roman" w:cs="Times New Roman"/>
-                <w:lang w:val="sv-SE"/>
-              </w:rPr>
-            </w:pPr>
-            <w:bookmarkStart w:id="70" w:name="_Hlk466980795"/>
+              </w:rPr>
+            </w:pPr>
           </w:p>
         </w:tc>
         <w:tc>
@@ -15873,10 +16358,10 @@
             </w:pPr>
             <w:r>
               <w:rPr>
-                <w:rFonts w:ascii="Times New Roman" w:hAnsi="Times New Roman" w:cs="Times New Roman"/>
-                <w:lang w:eastAsia="zh-CN"/>
-              </w:rPr>
-              <w:t>1960-2000</w:t>
+                <w:rFonts w:ascii="Times New Roman" w:hAnsi="Times New Roman" w:cs="Times New Roman" w:hint="eastAsia"/>
+                <w:lang w:eastAsia="zh-CN"/>
+              </w:rPr>
+              <w:t>N/A</w:t>
             </w:r>
           </w:p>
         </w:tc>
@@ -15894,10 +16379,17 @@
             </w:pPr>
             <w:r>
               <w:rPr>
-                <w:rFonts w:ascii="Times New Roman" w:hAnsi="Times New Roman" w:cs="Times New Roman"/>
-                <w:lang w:eastAsia="zh-CN"/>
-              </w:rPr>
-              <w:t>2.08</w:t>
+                <w:rFonts w:ascii="Times New Roman" w:hAnsi="Times New Roman" w:cs="Times New Roman" w:hint="eastAsia"/>
+                <w:lang w:eastAsia="zh-CN"/>
+              </w:rPr>
+              <w:t>2.1</w:t>
+            </w:r>
+            <w:r>
+              <w:rPr>
+                <w:rFonts w:ascii="Times New Roman" w:hAnsi="Times New Roman" w:cs="Times New Roman" w:hint="eastAsia"/>
+                <w:lang w:eastAsia="zh-CN"/>
+              </w:rPr>
+              <w:t>0</w:t>
             </w:r>
           </w:p>
         </w:tc>
@@ -15922,7 +16414,7 @@
               <w:rPr>
                 <w:rFonts w:ascii="Times New Roman" w:hAnsi="Times New Roman" w:cs="Times New Roman"/>
               </w:rPr>
-              <w:instrText>ADDIN CSL_CITATION {"citationItems":[{"id":"ITEM-1","itemData":{"DOI":"10.1029/2007GB003031","ISBN":"0886-6236","ISSN":"08866236","abstract":"In many regions of the world, fires are an important and highly variable source of air pollutant emissions, and they thus constitute a significant if not dominant factor controlling the interannual variability of the atmospheric composition. This paper describes the 41-year inventory of vegetation fire emissions constructed for the Reanalysis of the Tropospheric chemical composition over the past 40 years project (RETRO), a global modeling study to investigate the trends and variability of tropospheric ozone and other air pollutants over the past decades. It is the first attempt to construct a global emissions data set with monthly time resolution over such a long period. The inventory is based on a literature review, on estimates from different satellite products, and on a numerical model with a semiphysical approach to simulate fire occurrence and fire spread. Burned areas, carbon consumption, and total carbon release are estimated for 13 continental-scale regions, including explicit treatment of some major burning events such as Indonesia in 1997 and 1998. Global carbon emissions from this inventory range from 1410 to 3140 Tg C/a with the minimum and maximum occurring in 1974 and 1992, respectively (mean of 2078 Tg C/a). Emissions of other species are also reported (mean CO of 330 Tg/a, NOx of 4.6 Tg N/a, CH2O of 3.9 Tg/a, CH4 of 15.4 Tg/a, BC of 2.2 Tg/a, OC of 17.6 Tg/a, SO2 of 2.2 Tg/a). The uncertainties of these estimates remain high even for later years where satellite data products are available. Future versions of this inventory may benefit from ongoing analysis of burned areas from satellite data going back to 1982.","author":[{"dropping-particle":"","family":"Schultz","given":"Martin G.","non-dropping-particle":"","parse-names":false,"suffix":""},{"dropping-particle":"","family":"Heil","given":"Angelika","non-dropping-particle":"","parse-names":false,"suffix":""},{"dropping-particle":"","family":"Hoelzemann","given":"Judith J.","non-dropping-particle":"","parse-names":false,"suffix":""},{"dropping-particle":"","family":"Spessa","given":"Allan","non-dropping-particle":"","parse-names":false,"suffix":""},{"dropping-particle":"","family":"Thonicke","given":"Kirsten","non-dropping-particle":"","parse-names":false,"suffix":""},{"dropping-particle":"","family":"Goldammer","given":"John G.","non-dropping-particle":"","parse-names":false,"suffix":""},{"dropping-particle":"","family":"Held","given":"Alexander C.","non-dropping-particle":"","parse-names":false,"suffix":""},{"dropping-particle":"","family":"Pereira","given":"Jose M C","non-dropping-particle":"","parse-names":false,"suffix":""},{"dropping-particle":"","family":"Bolscher","given":"Maarten","non-dropping-particle":"van Het","parse-names":false,"suffix":""}],"container-title":"Global Biogeochemical Cycles","id":"ITEM-1","issue":"2","issued":{"date-parts":[["2008"]]},"page":"1-17","title":"Global wildland fire emissions from 1960 to 2000","type":"article-journal","volume":"22"},"uris":["http://www.mendeley.com/documents/?uuid=6b54bfac-7c02-4ebe-9fcf-75037cb03451"]}],"mendeley":{"formattedCitation":"(Schultz et al., 2008)","plainTextFormattedCitation":"(Schultz et al., 2008)","previouslyFormattedCitation":"(Schultz et al., 2008)"},"properties":{"noteIndex":0},"schema":"https://github.com/citation-style-language/schema/raw/master/csl-citation.json"}</w:instrText>
+              <w:instrText>ADDIN CSL_CITATION {"citationItems":[{"id":"ITEM-1","itemData":{"DOI":"10.1093/biosci/biw117","ISSN":"0006-3568","author":[{"dropping-particle":"","family":"Deemer","given":"Bridget R","non-dropping-particle":"","parse-names":false,"suffix":""},{"dropping-particle":"","family":"Harrison","given":"John A","non-dropping-particle":"","parse-names":false,"suffix":""},{"dropping-particle":"","family":"Li","given":"Siyue","non-dropping-particle":"","parse-names":false,"suffix":""},{"dropping-particle":"","family":"Beaulieu","given":"Jake J","non-dropping-particle":"","parse-names":false,"suffix":""},{"dropping-particle":"","family":"DelSontro","given":"Tonya","non-dropping-particle":"","parse-names":false,"suffix":""},{"dropping-particle":"","family":"Barros","given":"Nathan","non-dropping-particle":"","parse-names":false,"suffix":""},{"dropping-particle":"","family":"Bezerra-Neto","given":"José F","non-dropping-particle":"","parse-names":false,"suffix":""},{"dropping-particle":"","family":"Powers","given":"Stephen M","non-dropping-particle":"","parse-names":false,"suffix":""},{"dropping-particle":"","family":"Santos","given":"Marco A","non-dropping-particle":"dos","parse-names":false,"suffix":""},{"dropping-particle":"","family":"Vonk","given":"J Arie","non-dropping-particle":"","parse-names":false,"suffix":""},{"dropping-particle":"","family":"Proof","given":"Bioscience Pre-publication--uncorrected","non-dropping-particle":"","parse-names":false,"suffix":""}],"container-title":"BioScience","id":"ITEM-1","issue":"X","issued":{"date-parts":[["2016"]]},"page":"biw117","publisher":"Oxford University Press","title":"Greenhouse Gas Emissions from Reservoir Water Surfaces: A New Global Synthesis","type":"article-journal","volume":"XX"},"uris":["http://www.mendeley.com/documents/?uuid=5cd05457-bd01-4052-ae89-42e82c07482a"]}],"mendeley":{"formattedCitation":"(Deemer et al., 2016)","plainTextFormattedCitation":"(Deemer et al., 2016)","previouslyFormattedCitation":"(Deemer et al., 2016)"},"properties":{"noteIndex":0},"schema":"https://github.com/citation-style-language/schema/raw/master/csl-citation.json"}</w:instrText>
             </w:r>
             <w:r>
               <w:rPr>
@@ -15935,7 +16427,7 @@
                 <w:rFonts w:ascii="Times New Roman" w:hAnsi="Times New Roman" w:cs="Times New Roman"/>
                 <w:noProof/>
               </w:rPr>
-              <w:t>(Schultz et al., 2008)</w:t>
+              <w:t>(Deemer et al., 2016)</w:t>
             </w:r>
             <w:r>
               <w:rPr>
@@ -15963,500 +16455,6 @@
                 <w:lang w:eastAsia="zh-CN"/>
               </w:rPr>
             </w:pPr>
-            <w:r>
-              <w:rPr>
-                <w:rFonts w:ascii="Times New Roman" w:hAnsi="Times New Roman" w:cs="Times New Roman"/>
-                <w:lang w:eastAsia="zh-CN"/>
-              </w:rPr>
-              <w:t>Land sink</w:t>
-            </w:r>
-            <w:r>
-              <w:rPr>
-                <w:rFonts w:ascii="Times New Roman" w:hAnsi="Times New Roman" w:cs="Times New Roman"/>
-                <w:lang w:eastAsia="zh-CN"/>
-              </w:rPr>
-              <w:t xml:space="preserve"> carbon</w:t>
-            </w:r>
-            <w:r>
-              <w:rPr>
-                <w:rFonts w:ascii="Times New Roman" w:hAnsi="Times New Roman" w:cs="Times New Roman"/>
-                <w:lang w:eastAsia="zh-CN"/>
-              </w:rPr>
-              <w:t xml:space="preserve"> (2.10)</w:t>
-            </w:r>
-          </w:p>
-        </w:tc>
-        <w:tc>
-          <w:tcPr>
-            <w:tcW w:w="807" w:type="pct"/>
-            <w:vAlign w:val="center"/>
-          </w:tcPr>
-          <w:p>
-            <w:pPr>
-              <w:rPr>
-                <w:rFonts w:ascii="Times New Roman" w:hAnsi="Times New Roman" w:cs="Times New Roman"/>
-                <w:lang w:eastAsia="zh-CN"/>
-              </w:rPr>
-            </w:pPr>
-            <w:r>
-              <w:rPr>
-                <w:rFonts w:ascii="Times New Roman" w:hAnsi="Times New Roman" w:cs="Times New Roman" w:hint="eastAsia"/>
-                <w:lang w:eastAsia="zh-CN"/>
-              </w:rPr>
-              <w:t>1959-2014</w:t>
-            </w:r>
-          </w:p>
-        </w:tc>
-        <w:tc>
-          <w:tcPr>
-            <w:tcW w:w="1025" w:type="pct"/>
-            <w:vAlign w:val="center"/>
-          </w:tcPr>
-          <w:p>
-            <w:pPr>
-              <w:rPr>
-                <w:rFonts w:ascii="Times New Roman" w:hAnsi="Times New Roman" w:cs="Times New Roman"/>
-              </w:rPr>
-            </w:pPr>
-            <w:r>
-              <w:rPr>
-                <w:rFonts w:ascii="Times New Roman" w:hAnsi="Times New Roman" w:cs="Times New Roman" w:hint="eastAsia"/>
-                <w:lang w:eastAsia="zh-CN"/>
-              </w:rPr>
-              <w:t>(2.10</w:t>
-            </w:r>
-            <w:r>
-              <w:rPr>
-                <w:rFonts w:ascii="Times New Roman" w:hAnsi="Times New Roman" w:cs="Times New Roman"/>
-              </w:rPr>
-              <w:t>±</w:t>
-            </w:r>
-            <w:r>
-              <w:rPr>
-                <w:rFonts w:ascii="Times New Roman" w:hAnsi="Times New Roman" w:cs="Times New Roman" w:hint="eastAsia"/>
-                <w:lang w:eastAsia="zh-CN"/>
-              </w:rPr>
-              <w:t xml:space="preserve"> 0.28)</w:t>
-            </w:r>
-          </w:p>
-        </w:tc>
-        <w:tc>
-          <w:tcPr>
-            <w:tcW w:w="1635" w:type="pct"/>
-            <w:vAlign w:val="center"/>
-          </w:tcPr>
-          <w:p>
-            <w:pPr>
-              <w:rPr>
-                <w:rFonts w:ascii="Times New Roman" w:hAnsi="Times New Roman" w:cs="Times New Roman"/>
-              </w:rPr>
-            </w:pPr>
-            <w:r>
-              <w:rPr>
-                <w:rFonts w:ascii="Times New Roman" w:hAnsi="Times New Roman" w:cs="Times New Roman"/>
-              </w:rPr>
-              <w:fldChar w:fldCharType="begin" w:fldLock="1"/>
-            </w:r>
-            <w:r>
-              <w:rPr>
-                <w:rFonts w:ascii="Times New Roman" w:hAnsi="Times New Roman" w:cs="Times New Roman"/>
-              </w:rPr>
-              <w:instrText>ADDIN CSL_CITATION {"citationItems":[{"id":"ITEM-1","itemData":{"author":[{"dropping-particle":"","family":"Quéré","given":"Corinne","non-dropping-particle":"Le","parse-names":false,"suffix":""},{"dropping-particle":"","family":"Moriarty","given":"Roisin","non-dropping-particle":"","parse-names":false,"suffix":""},{"dropping-particle":"","family":"Andrew","given":"Robbie M","non-dropping-particle":"","parse-names":false,"suffix":""},{"dropping-particle":"","family":"Canadell","given":"Josep G","non-dropping-particle":"","parse-names":false,"suffix":""},{"dropping-particle":"","family":"Sitch","given":"Stephen","non-dropping-particle":"","parse-names":false,"suffix":""},{"dropping-particle":"","family":"Korsbakken","given":"Jan Ivar","non-dropping-particle":"","parse-names":false,"suffix":""},{"dropping-particle":"","family":"Friedlingstein","given":"Pierre","non-dropping-particle":"","parse-names":false,"suffix":""},{"dropping-particle":"","family":"Peters","given":"Glen Philip","non-dropping-particle":"","parse-names":false,"suffix":""},{"dropping-particle":"","family":"Andres","given":"Robert J","non-dropping-particle":"","parse-names":false,"suffix":""},{"dropping-particle":"","family":"Boden","given":"Thomas A","non-dropping-particle":"","parse-names":false,"suffix":""}],"container-title":"Earth System Science Data","id":"ITEM-1","issue":"2","issued":{"date-parts":[["2015"]]},"page":"349-396","publisher":"Copernicus GmbH","title":"Global carbon budget 2015","type":"article-journal","volume":"7"},"uris":["http://www.mendeley.com/documents/?uuid=fff2e919-0c3a-48c9-acdf-0e735f2d5349"]}],"mendeley":{"formattedCitation":"(Le Quéré et al., 2015)","plainTextFormattedCitation":"(Le Quéré et al., 2015)","previouslyFormattedCitation":"(Le Quéré et al., 2015)"},"properties":{"noteIndex":0},"schema":"https://github.com/citation-style-language/schema/raw/master/csl-citation.json"}</w:instrText>
-            </w:r>
-            <w:r>
-              <w:rPr>
-                <w:rFonts w:ascii="Times New Roman" w:hAnsi="Times New Roman" w:cs="Times New Roman"/>
-              </w:rPr>
-              <w:fldChar w:fldCharType="separate"/>
-            </w:r>
-            <w:r>
-              <w:rPr>
-                <w:rFonts w:ascii="Times New Roman" w:hAnsi="Times New Roman" w:cs="Times New Roman"/>
-                <w:noProof/>
-              </w:rPr>
-              <w:t>(Le Quéré et al., 2015)</w:t>
-            </w:r>
-            <w:r>
-              <w:rPr>
-                <w:rFonts w:ascii="Times New Roman" w:hAnsi="Times New Roman" w:cs="Times New Roman"/>
-              </w:rPr>
-              <w:fldChar w:fldCharType="end"/>
-            </w:r>
-          </w:p>
-        </w:tc>
-      </w:tr>
-      <w:bookmarkEnd w:id="70"/>
-      <w:tr>
-        <w:trPr>
-          <w:trHeight w:val="317"/>
-          <w:jc w:val="center"/>
-        </w:trPr>
-        <w:tc>
-          <w:tcPr>
-            <w:tcW w:w="1533" w:type="pct"/>
-            <w:vMerge w:val="restart"/>
-            <w:vAlign w:val="center"/>
-          </w:tcPr>
-          <w:p>
-            <w:pPr>
-              <w:rPr>
-                <w:rFonts w:ascii="Times New Roman" w:hAnsi="Times New Roman" w:cs="Times New Roman"/>
-                <w:lang w:eastAsia="zh-CN"/>
-              </w:rPr>
-            </w:pPr>
-            <w:r>
-              <w:rPr>
-                <w:rFonts w:ascii="Times New Roman" w:hAnsi="Times New Roman" w:cs="Times New Roman"/>
-                <w:lang w:eastAsia="zh-CN"/>
-              </w:rPr>
-              <w:t>Carbon washed away by f</w:t>
-            </w:r>
-            <w:r>
-              <w:rPr>
-                <w:rFonts w:ascii="Times New Roman" w:hAnsi="Times New Roman" w:cs="Times New Roman"/>
-                <w:lang w:eastAsia="zh-CN"/>
-              </w:rPr>
-              <w:t>resh water (1.90)</w:t>
-            </w:r>
-          </w:p>
-        </w:tc>
-        <w:tc>
-          <w:tcPr>
-            <w:tcW w:w="807" w:type="pct"/>
-            <w:vAlign w:val="center"/>
-          </w:tcPr>
-          <w:p>
-            <w:pPr>
-              <w:rPr>
-                <w:rFonts w:ascii="Times New Roman" w:hAnsi="Times New Roman" w:cs="Times New Roman"/>
-                <w:lang w:eastAsia="zh-CN"/>
-              </w:rPr>
-            </w:pPr>
-            <w:r>
-              <w:rPr>
-                <w:rFonts w:ascii="Times New Roman" w:hAnsi="Times New Roman" w:cs="Times New Roman" w:hint="eastAsia"/>
-                <w:lang w:eastAsia="zh-CN"/>
-              </w:rPr>
-              <w:t>N/A</w:t>
-            </w:r>
-          </w:p>
-        </w:tc>
-        <w:tc>
-          <w:tcPr>
-            <w:tcW w:w="1025" w:type="pct"/>
-            <w:vAlign w:val="center"/>
-          </w:tcPr>
-          <w:p>
-            <w:pPr>
-              <w:rPr>
-                <w:rFonts w:ascii="Times New Roman" w:hAnsi="Times New Roman" w:cs="Times New Roman"/>
-                <w:lang w:eastAsia="zh-CN"/>
-              </w:rPr>
-            </w:pPr>
-            <w:r>
-              <w:rPr>
-                <w:rFonts w:ascii="Times New Roman" w:hAnsi="Times New Roman" w:cs="Times New Roman" w:hint="eastAsia"/>
-                <w:lang w:eastAsia="zh-CN"/>
-              </w:rPr>
-              <w:t>1.9</w:t>
-            </w:r>
-            <w:r>
-              <w:rPr>
-                <w:rFonts w:ascii="Times New Roman" w:hAnsi="Times New Roman" w:cs="Times New Roman" w:hint="eastAsia"/>
-                <w:lang w:eastAsia="zh-CN"/>
-              </w:rPr>
-              <w:t>0</w:t>
-            </w:r>
-          </w:p>
-        </w:tc>
-        <w:tc>
-          <w:tcPr>
-            <w:tcW w:w="1635" w:type="pct"/>
-            <w:vAlign w:val="center"/>
-          </w:tcPr>
-          <w:p>
-            <w:pPr>
-              <w:rPr>
-                <w:rFonts w:ascii="Times New Roman" w:hAnsi="Times New Roman" w:cs="Times New Roman"/>
-              </w:rPr>
-            </w:pPr>
-            <w:r>
-              <w:rPr>
-                <w:rFonts w:ascii="Times New Roman" w:hAnsi="Times New Roman" w:cs="Times New Roman"/>
-              </w:rPr>
-              <w:fldChar w:fldCharType="begin" w:fldLock="1"/>
-            </w:r>
-            <w:r>
-              <w:rPr>
-                <w:rFonts w:ascii="Times New Roman" w:hAnsi="Times New Roman" w:cs="Times New Roman"/>
-              </w:rPr>
-              <w:instrText>ADDIN CSL_CITATION {"citationItems":[{"id":"ITEM-1","itemData":{"DOI":"10.1007/s10021-006-9013-8","ISBN":"1002100690","ISSN":"14329840","PMID":"12658535","abstract":"Because freshwater covers such a small fraction of the Earth’s surface area, inland freshwater ecosystems (particularly lakes, rivers, and reservoirs) have rarely been considered as potentially important quantitative components of the carbon cycle at either global or regional scales. By taking published estimates of gas exchange, sediment accumulation, and carbon transport for a variety of aquatic systems, we have constructed a budget for the role of inland water ecosystems in the global carbon cycle. Our analysis conservatively estimates that inland waters annually receive, from a combination of background and anthropogenically altered sources, on the order of 1.9 Pg C y−1 from the terrestrial landscape, of which about 0.2 is buried in aquatic sediments, at least 0.8 (possibly much more) is returned to the atmosphere as gas exchange while the remaining 0.9 Pg y−1 is delivered to the oceans, roughly equally as inorganic and organic carbon. Thus, roughly twice as much C enters inland aquatic systems from land as is exported from land to the sea. Over prolonged time net carbon fluxes in aquatic systems tend to be greater per unit area than in much of the surrounding land. Although their area is small, these freshwater aquatic systems can affect regional C balances. Further, the inclusion of inland, freshwater ecosystems provides useful insight about the storage, oxidation and transport of terrestrial C, and may warrant a revision of how the modern net C sink on land is described.","author":[{"dropping-particle":"","family":"Cole","given":"J. J.","non-dropping-particle":"","parse-names":false,"suffix":""},{"dropping-particle":"","family":"Prairie","given":"Y. T.","non-dropping-particle":"","parse-names":false,"suffix":""},{"dropping-particle":"","family":"Caraco","given":"N. F.","non-dropping-particle":"","parse-names":false,"suffix":""},{"dropping-particle":"","family":"McDowell","given":"W. H.","non-dropping-particle":"","parse-names":false,"suffix":""},{"dropping-particle":"","family":"Tranvik","given":"L. J.","non-dropping-particle":"","parse-names":false,"suffix":""},{"dropping-particle":"","family":"Striegl","given":"R. G.","non-dropping-particle":"","parse-names":false,"suffix":""},{"dropping-particle":"","family":"Duarte","given":"C. M.","non-dropping-particle":"","parse-names":false,"suffix":""},{"dropping-particle":"","family":"Kortelainen","given":"P.","non-dropping-particle":"","parse-names":false,"suffix":""},{"dropping-particle":"","family":"Downing","given":"J. A.","non-dropping-particle":"","parse-names":false,"suffix":""},{"dropping-particle":"","family":"Middelburg","given":"J. J.","non-dropping-particle":"","parse-names":false,"suffix":""},{"dropping-particle":"","family":"Melack","given":"J.","non-dropping-particle":"","parse-names":false,"suffix":""}],"container-title":"Ecosystems","id":"ITEM-1","issue":"1","issued":{"date-parts":[["2007"]]},"page":"171-184","title":"Plumbing the global carbon cycle: Integrating inland waters into the terrestrial carbon budget","type":"article-journal","volume":"10"},"uris":["http://www.mendeley.com/documents/?uuid=bcb01ae5-ce2f-43d3-b1ab-b4efd3f47132"]}],"mendeley":{"formattedCitation":"(Cole et al., 2007)","plainTextFormattedCitation":"(Cole et al., 2007)","previouslyFormattedCitation":"(Cole et al., 2007)"},"properties":{"noteIndex":0},"schema":"https://github.com/citation-style-language/schema/raw/master/csl-citation.json"}</w:instrText>
-            </w:r>
-            <w:r>
-              <w:rPr>
-                <w:rFonts w:ascii="Times New Roman" w:hAnsi="Times New Roman" w:cs="Times New Roman"/>
-              </w:rPr>
-              <w:fldChar w:fldCharType="separate"/>
-            </w:r>
-            <w:r>
-              <w:rPr>
-                <w:rFonts w:ascii="Times New Roman" w:hAnsi="Times New Roman" w:cs="Times New Roman"/>
-                <w:noProof/>
-              </w:rPr>
-              <w:t>(Cole et al., 2007)</w:t>
-            </w:r>
-            <w:r>
-              <w:rPr>
-                <w:rFonts w:ascii="Times New Roman" w:hAnsi="Times New Roman" w:cs="Times New Roman"/>
-              </w:rPr>
-              <w:fldChar w:fldCharType="end"/>
-            </w:r>
-          </w:p>
-        </w:tc>
-      </w:tr>
-      <w:tr>
-        <w:trPr>
-          <w:trHeight w:val="317"/>
-          <w:jc w:val="center"/>
-        </w:trPr>
-        <w:tc>
-          <w:tcPr>
-            <w:tcW w:w="1533" w:type="pct"/>
-            <w:vMerge/>
-            <w:vAlign w:val="center"/>
-          </w:tcPr>
-          <w:p>
-            <w:pPr>
-              <w:rPr>
-                <w:rFonts w:ascii="Times New Roman" w:hAnsi="Times New Roman" w:cs="Times New Roman"/>
-              </w:rPr>
-            </w:pPr>
-          </w:p>
-        </w:tc>
-        <w:tc>
-          <w:tcPr>
-            <w:tcW w:w="807" w:type="pct"/>
-            <w:vAlign w:val="center"/>
-          </w:tcPr>
-          <w:p>
-            <w:pPr>
-              <w:rPr>
-                <w:rFonts w:ascii="Times New Roman" w:hAnsi="Times New Roman" w:cs="Times New Roman"/>
-                <w:lang w:eastAsia="zh-CN"/>
-              </w:rPr>
-            </w:pPr>
-            <w:r>
-              <w:rPr>
-                <w:rFonts w:ascii="Times New Roman" w:hAnsi="Times New Roman" w:cs="Times New Roman" w:hint="eastAsia"/>
-                <w:lang w:eastAsia="zh-CN"/>
-              </w:rPr>
-              <w:t>N/A</w:t>
-            </w:r>
-          </w:p>
-        </w:tc>
-        <w:tc>
-          <w:tcPr>
-            <w:tcW w:w="1025" w:type="pct"/>
-            <w:vAlign w:val="center"/>
-          </w:tcPr>
-          <w:p>
-            <w:pPr>
-              <w:rPr>
-                <w:rFonts w:ascii="Times New Roman" w:hAnsi="Times New Roman" w:cs="Times New Roman"/>
-                <w:lang w:eastAsia="zh-CN"/>
-              </w:rPr>
-            </w:pPr>
-            <w:r>
-              <w:rPr>
-                <w:rFonts w:ascii="Times New Roman" w:hAnsi="Times New Roman" w:cs="Times New Roman" w:hint="eastAsia"/>
-                <w:lang w:eastAsia="zh-CN"/>
-              </w:rPr>
-              <w:t>1.7</w:t>
-            </w:r>
-            <w:r>
-              <w:rPr>
-                <w:rFonts w:ascii="Times New Roman" w:hAnsi="Times New Roman" w:cs="Times New Roman" w:hint="eastAsia"/>
-                <w:lang w:eastAsia="zh-CN"/>
-              </w:rPr>
-              <w:t>0</w:t>
-            </w:r>
-          </w:p>
-        </w:tc>
-        <w:tc>
-          <w:tcPr>
-            <w:tcW w:w="1635" w:type="pct"/>
-            <w:vAlign w:val="center"/>
-          </w:tcPr>
-          <w:p>
-            <w:pPr>
-              <w:rPr>
-                <w:rFonts w:ascii="Times New Roman" w:hAnsi="Times New Roman" w:cs="Times New Roman"/>
-              </w:rPr>
-            </w:pPr>
-            <w:r>
-              <w:rPr>
-                <w:rFonts w:ascii="Times New Roman" w:hAnsi="Times New Roman" w:cs="Times New Roman"/>
-              </w:rPr>
-              <w:fldChar w:fldCharType="begin" w:fldLock="1"/>
-            </w:r>
-            <w:r>
-              <w:rPr>
-                <w:rFonts w:ascii="Times New Roman" w:hAnsi="Times New Roman" w:cs="Times New Roman"/>
-              </w:rPr>
-              <w:instrText>ADDIN CSL_CITATION {"citationItems":[{"id":"ITEM-1","itemData":{"DOI":"10.1126/science.1196808","ISBN":"0036-8075","ISSN":"0036-8075","PMID":"21212349","abstract":"Tranvik, Lars J Downing, John A Crill, Patrick M Enrich-prast, Alex","author":[{"dropping-particle":"","family":"Bastviken","given":"David","non-dropping-particle":"","parse-names":false,"suffix":""},{"dropping-particle":"","family":"Tranvik","given":"Lars J.","non-dropping-particle":"","parse-names":false,"suffix":""},{"dropping-particle":"","family":"Downing","given":"J","non-dropping-particle":"","parse-names":false,"suffix":""},{"dropping-particle":"","family":"Crill","given":"John a","non-dropping-particle":"","parse-names":false,"suffix":""},{"dropping-particle":"","family":"M","given":"Patrick","non-dropping-particle":"","parse-names":false,"suffix":""},{"dropping-particle":"","family":"Enrich-prast","given":"Alex","non-dropping-particle":"","parse-names":false,"suffix":""}],"container-title":"Science","id":"ITEM-1","issue":"6013","issued":{"date-parts":[["2011"]]},"page":"50","title":"Freshwater methane emissions offset the continental carbon sink","type":"article-journal","volume":"331"},"uris":["http://www.mendeley.com/documents/?uuid=2d717748-900f-463f-a2ff-1159c4ad52bb"]}],"mendeley":{"formattedCitation":"(Bastviken et al., 2011)","plainTextFormattedCitation":"(Bastviken et al., 2011)","previouslyFormattedCitation":"(Bastviken et al., 2011)"},"properties":{"noteIndex":0},"schema":"https://github.com/citation-style-language/schema/raw/master/csl-citation.json"}</w:instrText>
-            </w:r>
-            <w:r>
-              <w:rPr>
-                <w:rFonts w:ascii="Times New Roman" w:hAnsi="Times New Roman" w:cs="Times New Roman"/>
-              </w:rPr>
-              <w:fldChar w:fldCharType="separate"/>
-            </w:r>
-            <w:r>
-              <w:rPr>
-                <w:rFonts w:ascii="Times New Roman" w:hAnsi="Times New Roman" w:cs="Times New Roman"/>
-                <w:noProof/>
-              </w:rPr>
-              <w:t>(Bastviken et al., 2011)</w:t>
-            </w:r>
-            <w:r>
-              <w:rPr>
-                <w:rFonts w:ascii="Times New Roman" w:hAnsi="Times New Roman" w:cs="Times New Roman"/>
-              </w:rPr>
-              <w:fldChar w:fldCharType="end"/>
-            </w:r>
-          </w:p>
-        </w:tc>
-      </w:tr>
-      <w:tr>
-        <w:trPr>
-          <w:trHeight w:val="317"/>
-          <w:jc w:val="center"/>
-        </w:trPr>
-        <w:tc>
-          <w:tcPr>
-            <w:tcW w:w="1533" w:type="pct"/>
-            <w:vMerge/>
-            <w:vAlign w:val="center"/>
-          </w:tcPr>
-          <w:p>
-            <w:pPr>
-              <w:rPr>
-                <w:rFonts w:ascii="Times New Roman" w:hAnsi="Times New Roman" w:cs="Times New Roman"/>
-              </w:rPr>
-            </w:pPr>
-          </w:p>
-        </w:tc>
-        <w:tc>
-          <w:tcPr>
-            <w:tcW w:w="807" w:type="pct"/>
-            <w:vAlign w:val="center"/>
-          </w:tcPr>
-          <w:p>
-            <w:pPr>
-              <w:rPr>
-                <w:rFonts w:ascii="Times New Roman" w:hAnsi="Times New Roman" w:cs="Times New Roman"/>
-                <w:lang w:eastAsia="zh-CN"/>
-              </w:rPr>
-            </w:pPr>
-            <w:r>
-              <w:rPr>
-                <w:rFonts w:ascii="Times New Roman" w:hAnsi="Times New Roman" w:cs="Times New Roman" w:hint="eastAsia"/>
-                <w:lang w:eastAsia="zh-CN"/>
-              </w:rPr>
-              <w:t>N/A</w:t>
-            </w:r>
-          </w:p>
-        </w:tc>
-        <w:tc>
-          <w:tcPr>
-            <w:tcW w:w="1025" w:type="pct"/>
-            <w:vAlign w:val="center"/>
-          </w:tcPr>
-          <w:p>
-            <w:pPr>
-              <w:rPr>
-                <w:rFonts w:ascii="Times New Roman" w:hAnsi="Times New Roman" w:cs="Times New Roman"/>
-                <w:lang w:eastAsia="zh-CN"/>
-              </w:rPr>
-            </w:pPr>
-            <w:r>
-              <w:rPr>
-                <w:rFonts w:ascii="Times New Roman" w:hAnsi="Times New Roman" w:cs="Times New Roman" w:hint="eastAsia"/>
-                <w:lang w:eastAsia="zh-CN"/>
-              </w:rPr>
-              <w:t>2.1</w:t>
-            </w:r>
-            <w:r>
-              <w:rPr>
-                <w:rFonts w:ascii="Times New Roman" w:hAnsi="Times New Roman" w:cs="Times New Roman" w:hint="eastAsia"/>
-                <w:lang w:eastAsia="zh-CN"/>
-              </w:rPr>
-              <w:t>0</w:t>
-            </w:r>
-          </w:p>
-        </w:tc>
-        <w:tc>
-          <w:tcPr>
-            <w:tcW w:w="1635" w:type="pct"/>
-            <w:vAlign w:val="center"/>
-          </w:tcPr>
-          <w:p>
-            <w:pPr>
-              <w:rPr>
-                <w:rFonts w:ascii="Times New Roman" w:hAnsi="Times New Roman" w:cs="Times New Roman"/>
-              </w:rPr>
-            </w:pPr>
-            <w:r>
-              <w:rPr>
-                <w:rFonts w:ascii="Times New Roman" w:hAnsi="Times New Roman" w:cs="Times New Roman"/>
-              </w:rPr>
-              <w:fldChar w:fldCharType="begin" w:fldLock="1"/>
-            </w:r>
-            <w:r>
-              <w:rPr>
-                <w:rFonts w:ascii="Times New Roman" w:hAnsi="Times New Roman" w:cs="Times New Roman"/>
-              </w:rPr>
-              <w:instrText>ADDIN CSL_CITATION {"citationItems":[{"id":"ITEM-1","itemData":{"DOI":"10.1093/biosci/biw117","ISSN":"0006-3568","author":[{"dropping-particle":"","family":"Deemer","given":"Bridget R","non-dropping-particle":"","parse-names":false,"suffix":""},{"dropping-particle":"","family":"Harrison","given":"John A","non-dropping-particle":"","parse-names":false,"suffix":""},{"dropping-particle":"","family":"Li","given":"Siyue","non-dropping-particle":"","parse-names":false,"suffix":""},{"dropping-particle":"","family":"Beaulieu","given":"Jake J","non-dropping-particle":"","parse-names":false,"suffix":""},{"dropping-particle":"","family":"DelSontro","given":"Tonya","non-dropping-particle":"","parse-names":false,"suffix":""},{"dropping-particle":"","family":"Barros","given":"Nathan","non-dropping-particle":"","parse-names":false,"suffix":""},{"dropping-particle":"","family":"Bezerra-Neto","given":"José F","non-dropping-particle":"","parse-names":false,"suffix":""},{"dropping-particle":"","family":"Powers","given":"Stephen M","non-dropping-particle":"","parse-names":false,"suffix":""},{"dropping-particle":"","family":"Santos","given":"Marco A","non-dropping-particle":"dos","parse-names":false,"suffix":""},{"dropping-particle":"","family":"Vonk","given":"J Arie","non-dropping-particle":"","parse-names":false,"suffix":""},{"dropping-particle":"","family":"Proof","given":"Bioscience Pre-publication--uncorrected","non-dropping-particle":"","parse-names":false,"suffix":""}],"container-title":"BioScience","id":"ITEM-1","issue":"X","issued":{"date-parts":[["2016"]]},"page":"biw117","publisher":"Oxford University Press","title":"Greenhouse Gas Emissions from Reservoir Water Surfaces: A New Global Synthesis","type":"article-journal","volume":"XX"},"uris":["http://www.mendeley.com/documents/?uuid=5cd05457-bd01-4052-ae89-42e82c07482a"]}],"mendeley":{"formattedCitation":"(Deemer et al., 2016)","plainTextFormattedCitation":"(Deemer et al., 2016)","previouslyFormattedCitation":"(Deemer et al., 2016)"},"properties":{"noteIndex":0},"schema":"https://github.com/citation-style-language/schema/raw/master/csl-citation.json"}</w:instrText>
-            </w:r>
-            <w:r>
-              <w:rPr>
-                <w:rFonts w:ascii="Times New Roman" w:hAnsi="Times New Roman" w:cs="Times New Roman"/>
-              </w:rPr>
-              <w:fldChar w:fldCharType="separate"/>
-            </w:r>
-            <w:r>
-              <w:rPr>
-                <w:rFonts w:ascii="Times New Roman" w:hAnsi="Times New Roman" w:cs="Times New Roman"/>
-                <w:noProof/>
-              </w:rPr>
-              <w:t>(Deemer et al., 2016)</w:t>
-            </w:r>
-            <w:r>
-              <w:rPr>
-                <w:rFonts w:ascii="Times New Roman" w:hAnsi="Times New Roman" w:cs="Times New Roman"/>
-              </w:rPr>
-              <w:fldChar w:fldCharType="end"/>
-            </w:r>
-          </w:p>
-        </w:tc>
-      </w:tr>
-      <w:tr>
-        <w:trPr>
-          <w:trHeight w:val="317"/>
-          <w:jc w:val="center"/>
-        </w:trPr>
-        <w:tc>
-          <w:tcPr>
-            <w:tcW w:w="1533" w:type="pct"/>
-            <w:vAlign w:val="center"/>
-          </w:tcPr>
-          <w:p>
-            <w:pPr>
-              <w:rPr>
-                <w:rFonts w:ascii="Times New Roman" w:hAnsi="Times New Roman" w:cs="Times New Roman"/>
-                <w:lang w:eastAsia="zh-CN"/>
-              </w:rPr>
-            </w:pPr>
             <w:proofErr w:type="spellStart"/>
             <w:r>
               <w:rPr>
@@ -16606,11 +16604,11 @@
           <w:rFonts w:ascii="Times New Roman" w:hAnsi="Times New Roman" w:cs="Times New Roman"/>
         </w:rPr>
       </w:pPr>
-      <w:bookmarkStart w:id="71" w:name="OLE_LINK184"/>
-      <w:bookmarkStart w:id="72" w:name="OLE_LINK186"/>
-      <w:bookmarkStart w:id="73" w:name="OLE_LINK208"/>
-      <w:bookmarkStart w:id="74" w:name="OLE_LINK209"/>
-      <w:bookmarkStart w:id="75" w:name="OLE_LINK210"/>
+      <w:bookmarkStart w:id="70" w:name="OLE_LINK184"/>
+      <w:bookmarkStart w:id="71" w:name="OLE_LINK186"/>
+      <w:bookmarkStart w:id="72" w:name="OLE_LINK208"/>
+      <w:bookmarkStart w:id="73" w:name="OLE_LINK209"/>
+      <w:bookmarkStart w:id="74" w:name="OLE_LINK210"/>
       <w:r>
         <w:rPr>
           <w:rFonts w:ascii="Times New Roman" w:hAnsi="Times New Roman" w:cs="Times New Roman"/>
@@ -16644,24 +16642,24 @@
         </w:rPr>
         <w:t xml:space="preserve">   Summary of papers separate leaf respiration fraction (Fl), stem respiration fraction (Fs) and root respiration fraction (Fr)</w:t>
       </w:r>
+      <w:bookmarkEnd w:id="70"/>
       <w:bookmarkEnd w:id="71"/>
-      <w:bookmarkEnd w:id="72"/>
       <w:r>
         <w:rPr>
           <w:rFonts w:ascii="Times New Roman" w:hAnsi="Times New Roman" w:cs="Times New Roman"/>
         </w:rPr>
         <w:t>. N</w:t>
       </w:r>
-      <w:bookmarkStart w:id="76" w:name="OLE_LINK488"/>
-      <w:bookmarkStart w:id="77" w:name="OLE_LINK489"/>
+      <w:bookmarkStart w:id="75" w:name="OLE_LINK488"/>
+      <w:bookmarkStart w:id="76" w:name="OLE_LINK489"/>
       <w:r>
         <w:rPr>
           <w:rFonts w:ascii="Times New Roman" w:hAnsi="Times New Roman" w:cs="Times New Roman"/>
         </w:rPr>
         <w:t>/A means data not available.</w:t>
       </w:r>
+      <w:bookmarkEnd w:id="75"/>
       <w:bookmarkEnd w:id="76"/>
-      <w:bookmarkEnd w:id="77"/>
     </w:p>
     <w:tbl>
       <w:tblPr>
@@ -16703,9 +16701,9 @@
                 <w:lang w:eastAsia="zh-CN"/>
               </w:rPr>
             </w:pPr>
-            <w:bookmarkStart w:id="78" w:name="OLE_LINK40"/>
-            <w:bookmarkStart w:id="79" w:name="OLE_LINK41"/>
-            <w:bookmarkStart w:id="80" w:name="OLE_LINK42"/>
+            <w:bookmarkStart w:id="77" w:name="OLE_LINK40"/>
+            <w:bookmarkStart w:id="78" w:name="OLE_LINK41"/>
+            <w:bookmarkStart w:id="79" w:name="OLE_LINK42"/>
             <w:r>
               <w:rPr>
                 <w:rFonts w:ascii="Times New Roman" w:hAnsi="Times New Roman" w:cs="Times New Roman"/>
@@ -16714,8 +16712,8 @@
               </w:rPr>
               <w:t>Fl</w:t>
             </w:r>
-            <w:bookmarkStart w:id="81" w:name="OLE_LINK128"/>
-            <w:bookmarkStart w:id="82" w:name="OLE_LINK129"/>
+            <w:bookmarkStart w:id="80" w:name="OLE_LINK128"/>
+            <w:bookmarkStart w:id="81" w:name="OLE_LINK129"/>
             <w:r>
               <w:rPr>
                 <w:rFonts w:ascii="Times New Roman" w:hAnsi="Times New Roman" w:cs="Times New Roman"/>
@@ -16731,8 +16729,8 @@
               </w:rPr>
               <w:t>%)</w:t>
             </w:r>
+            <w:bookmarkEnd w:id="80"/>
             <w:bookmarkEnd w:id="81"/>
-            <w:bookmarkEnd w:id="82"/>
           </w:p>
         </w:tc>
         <w:tc>
@@ -16877,8 +16875,8 @@
                 <w:lang w:eastAsia="zh-CN"/>
               </w:rPr>
             </w:pPr>
-            <w:bookmarkStart w:id="83" w:name="_Hlk439515104"/>
-            <w:bookmarkStart w:id="84" w:name="_Hlk439518051"/>
+            <w:bookmarkStart w:id="82" w:name="_Hlk439515104"/>
+            <w:bookmarkStart w:id="83" w:name="_Hlk439518051"/>
             <w:r>
               <w:rPr>
                 <w:rFonts w:ascii="Times New Roman" w:hAnsi="Times New Roman" w:cs="Times New Roman"/>
@@ -16903,17 +16901,6 @@
                 <w:lang w:eastAsia="zh-CN"/>
               </w:rPr>
             </w:pPr>
-            <w:bookmarkStart w:id="85" w:name="OLE_LINK226"/>
-            <w:bookmarkStart w:id="86" w:name="OLE_LINK233"/>
-            <w:r>
-              <w:rPr>
-                <w:rFonts w:ascii="Times New Roman" w:hAnsi="Times New Roman" w:cs="Times New Roman"/>
-                <w:lang w:eastAsia="zh-CN"/>
-              </w:rPr>
-              <w:t>N/A</w:t>
-            </w:r>
-            <w:bookmarkEnd w:id="85"/>
-            <w:bookmarkEnd w:id="86"/>
           </w:p>
         </w:tc>
         <w:tc>
@@ -16931,13 +16918,6 @@
                 <w:lang w:eastAsia="zh-CN"/>
               </w:rPr>
             </w:pPr>
-            <w:r>
-              <w:rPr>
-                <w:rFonts w:ascii="Times New Roman" w:hAnsi="Times New Roman" w:cs="Times New Roman"/>
-                <w:lang w:eastAsia="zh-CN"/>
-              </w:rPr>
-              <w:t>N/A</w:t>
-            </w:r>
           </w:p>
         </w:tc>
         <w:tc>
@@ -17001,7 +16981,25 @@
                 <w:rFonts w:ascii="Times New Roman" w:hAnsi="Times New Roman" w:cs="Times New Roman"/>
                 <w:noProof/>
               </w:rPr>
-              <w:t>(Allen &amp; Lemon, 1976)</w:t>
+              <w:t>(</w:t>
+            </w:r>
+            <w:bookmarkStart w:id="84" w:name="OLE_LINK31"/>
+            <w:bookmarkStart w:id="85" w:name="OLE_LINK34"/>
+            <w:r>
+              <w:rPr>
+                <w:rFonts w:ascii="Times New Roman" w:hAnsi="Times New Roman" w:cs="Times New Roman"/>
+                <w:noProof/>
+              </w:rPr>
+              <w:t xml:space="preserve">Allen </w:t>
+            </w:r>
+            <w:bookmarkEnd w:id="84"/>
+            <w:bookmarkEnd w:id="85"/>
+            <w:r>
+              <w:rPr>
+                <w:rFonts w:ascii="Times New Roman" w:hAnsi="Times New Roman" w:cs="Times New Roman"/>
+                <w:noProof/>
+              </w:rPr>
+              <w:t>&amp; Lemon, 1976)</w:t>
             </w:r>
             <w:r>
               <w:rPr>
@@ -17012,7 +17010,7 @@
           </w:p>
         </w:tc>
       </w:tr>
-      <w:bookmarkEnd w:id="83"/>
+      <w:bookmarkEnd w:id="82"/>
       <w:tr>
         <w:trPr>
           <w:trHeight w:val="317"/>
@@ -17036,8 +17034,8 @@
               </w:rPr>
               <w:t>53</w:t>
             </w:r>
-            <w:bookmarkStart w:id="87" w:name="OLE_LINK486"/>
-            <w:bookmarkStart w:id="88" w:name="OLE_LINK487"/>
+            <w:bookmarkStart w:id="86" w:name="OLE_LINK486"/>
+            <w:bookmarkStart w:id="87" w:name="OLE_LINK487"/>
             <w:r>
               <w:rPr>
                 <w:rFonts w:ascii="Times New Roman" w:hAnsi="Times New Roman" w:cs="Times New Roman"/>
@@ -17045,8 +17043,8 @@
               </w:rPr>
               <w:t>.00</w:t>
             </w:r>
+            <w:bookmarkEnd w:id="86"/>
             <w:bookmarkEnd w:id="87"/>
-            <w:bookmarkEnd w:id="88"/>
           </w:p>
         </w:tc>
         <w:tc>
@@ -17173,7 +17171,7 @@
                 <w:lang w:eastAsia="zh-CN"/>
               </w:rPr>
             </w:pPr>
-            <w:bookmarkStart w:id="89" w:name="_Hlk439515408"/>
+            <w:bookmarkStart w:id="88" w:name="_Hlk439515408"/>
             <w:r>
               <w:rPr>
                 <w:rFonts w:ascii="Times New Roman" w:hAnsi="Times New Roman" w:cs="Times New Roman"/>
@@ -17195,13 +17193,6 @@
                 <w:lang w:eastAsia="zh-CN"/>
               </w:rPr>
             </w:pPr>
-            <w:r>
-              <w:rPr>
-                <w:rFonts w:ascii="Times New Roman" w:hAnsi="Times New Roman" w:cs="Times New Roman"/>
-                <w:lang w:eastAsia="zh-CN"/>
-              </w:rPr>
-              <w:t>N/A</w:t>
-            </w:r>
           </w:p>
         </w:tc>
         <w:tc>
@@ -17216,13 +17207,8 @@
                 <w:lang w:eastAsia="zh-CN"/>
               </w:rPr>
             </w:pPr>
-            <w:r>
-              <w:rPr>
-                <w:rFonts w:ascii="Times New Roman" w:hAnsi="Times New Roman" w:cs="Times New Roman"/>
-                <w:lang w:eastAsia="zh-CN"/>
-              </w:rPr>
-              <w:t>N/A</w:t>
-            </w:r>
+            <w:bookmarkStart w:id="89" w:name="_GoBack"/>
+            <w:bookmarkEnd w:id="89"/>
           </w:p>
         </w:tc>
         <w:tc>
@@ -17291,7 +17277,7 @@
           </w:p>
         </w:tc>
       </w:tr>
-      <w:bookmarkEnd w:id="89"/>
+      <w:bookmarkEnd w:id="88"/>
       <w:tr>
         <w:trPr>
           <w:trHeight w:val="317"/>
@@ -20896,10 +20882,10 @@
         </w:tc>
       </w:tr>
     </w:tbl>
+    <w:bookmarkEnd w:id="77"/>
     <w:bookmarkEnd w:id="78"/>
     <w:bookmarkEnd w:id="79"/>
-    <w:bookmarkEnd w:id="80"/>
-    <w:bookmarkEnd w:id="84"/>
+    <w:bookmarkEnd w:id="83"/>
     <w:p>
       <w:pPr>
         <w:spacing w:line="240" w:lineRule="auto"/>
@@ -21043,9 +21029,9 @@
         <w:t>.</w:t>
       </w:r>
     </w:p>
+    <w:bookmarkEnd w:id="72"/>
     <w:bookmarkEnd w:id="73"/>
     <w:bookmarkEnd w:id="74"/>
-    <w:bookmarkEnd w:id="75"/>
     <w:p>
       <w:pPr>
         <w:keepNext/>
@@ -21117,7 +21103,27 @@
           <w:noProof/>
           <w:szCs w:val="24"/>
         </w:rPr>
-        <w:t xml:space="preserve">Allen, L. H., &amp; Lemon, E. R. (1976). Carbon dioxide exchange and turbulence in a Costa Rican tropical rain forest. In J. . Monteith (Ed.), </w:t>
+        <w:t xml:space="preserve">Allen, L. H., &amp; Lemon, E. R. (1976). </w:t>
+      </w:r>
+      <w:bookmarkStart w:id="102" w:name="OLE_LINK35"/>
+      <w:bookmarkStart w:id="103" w:name="OLE_LINK36"/>
+      <w:r>
+        <w:rPr>
+          <w:rFonts w:ascii="Times New Roman" w:hAnsi="Times New Roman" w:cs="Times New Roman"/>
+          <w:noProof/>
+          <w:szCs w:val="24"/>
+        </w:rPr>
+        <w:t>Carbon dioxide exchange and turbulence in a Costa Rican tropical rain forest</w:t>
+      </w:r>
+      <w:bookmarkEnd w:id="102"/>
+      <w:bookmarkEnd w:id="103"/>
+      <w:r>
+        <w:rPr>
+          <w:rFonts w:ascii="Times New Roman" w:hAnsi="Times New Roman" w:cs="Times New Roman"/>
+          <w:noProof/>
+          <w:szCs w:val="24"/>
+        </w:rPr>
+        <w:t xml:space="preserve">. In J. . Monteith (Ed.), </w:t>
       </w:r>
       <w:r>
         <w:rPr>
@@ -22366,13 +22372,35 @@
           <w:szCs w:val="24"/>
         </w:rPr>
       </w:pPr>
-      <w:r>
-        <w:rPr>
-          <w:rFonts w:ascii="Times New Roman" w:hAnsi="Times New Roman" w:cs="Times New Roman"/>
-          <w:noProof/>
-          <w:szCs w:val="24"/>
-        </w:rPr>
-        <w:t xml:space="preserve">Edwards, N. T., Shugart, H. H., McLaughlin, S. B., Harris, W. F., &amp; Reichle, D. E. (1981). Carbon metabolism in terrestrial ecosystems. In D. E. Reichle (Ed.), </w:t>
+      <w:bookmarkStart w:id="104" w:name="OLE_LINK37"/>
+      <w:bookmarkStart w:id="105" w:name="OLE_LINK38"/>
+      <w:r>
+        <w:rPr>
+          <w:rFonts w:ascii="Times New Roman" w:hAnsi="Times New Roman" w:cs="Times New Roman"/>
+          <w:noProof/>
+          <w:szCs w:val="24"/>
+        </w:rPr>
+        <w:t xml:space="preserve">Edwards, N. T., Shugart, H. H., McLaughlin, S. B., Harris, W. F., &amp; Reichle, D. E. (1981). </w:t>
+      </w:r>
+      <w:bookmarkStart w:id="106" w:name="OLE_LINK39"/>
+      <w:bookmarkStart w:id="107" w:name="OLE_LINK44"/>
+      <w:r>
+        <w:rPr>
+          <w:rFonts w:ascii="Times New Roman" w:hAnsi="Times New Roman" w:cs="Times New Roman"/>
+          <w:noProof/>
+          <w:szCs w:val="24"/>
+        </w:rPr>
+        <w:t>Carbon metabolism in terrestrial ecosystems</w:t>
+      </w:r>
+      <w:bookmarkEnd w:id="106"/>
+      <w:bookmarkEnd w:id="107"/>
+      <w:r>
+        <w:rPr>
+          <w:rFonts w:ascii="Times New Roman" w:hAnsi="Times New Roman" w:cs="Times New Roman"/>
+          <w:noProof/>
+          <w:szCs w:val="24"/>
+        </w:rPr>
+        <w:t xml:space="preserve">. In D. E. Reichle (Ed.), </w:t>
       </w:r>
       <w:r>
         <w:rPr>
@@ -22391,6 +22419,76 @@
           <w:szCs w:val="24"/>
         </w:rPr>
         <w:t xml:space="preserve"> (pp. 499–536). Cambridge: Cambridge Univ. Press.</w:t>
+      </w:r>
+    </w:p>
+    <w:bookmarkEnd w:id="104"/>
+    <w:bookmarkEnd w:id="105"/>
+    <w:p>
+      <w:pPr>
+        <w:widowControl w:val="0"/>
+        <w:autoSpaceDE w:val="0"/>
+        <w:autoSpaceDN w:val="0"/>
+        <w:adjustRightInd w:val="0"/>
+        <w:spacing w:after="0" w:line="480" w:lineRule="auto"/>
+        <w:ind w:left="480" w:hanging="480"/>
+        <w:rPr>
+          <w:rFonts w:ascii="Times New Roman" w:hAnsi="Times New Roman" w:cs="Times New Roman"/>
+          <w:noProof/>
+          <w:szCs w:val="24"/>
+        </w:rPr>
+      </w:pPr>
+      <w:r>
+        <w:rPr>
+          <w:rFonts w:ascii="Times New Roman" w:hAnsi="Times New Roman" w:cs="Times New Roman"/>
+          <w:noProof/>
+          <w:szCs w:val="24"/>
+        </w:rPr>
+        <w:t xml:space="preserve">Gerber, S., Joos, F., &amp; Prentice, C. (2004). Sensitivity of a dynamic global vegetation model to climate and atmospheric CO2. </w:t>
+      </w:r>
+      <w:r>
+        <w:rPr>
+          <w:rFonts w:ascii="Times New Roman" w:hAnsi="Times New Roman" w:cs="Times New Roman"/>
+          <w:i/>
+          <w:iCs/>
+          <w:noProof/>
+          <w:szCs w:val="24"/>
+        </w:rPr>
+        <w:t>Global Change Biology</w:t>
+      </w:r>
+      <w:r>
+        <w:rPr>
+          <w:rFonts w:ascii="Times New Roman" w:hAnsi="Times New Roman" w:cs="Times New Roman"/>
+          <w:noProof/>
+          <w:szCs w:val="24"/>
+        </w:rPr>
+        <w:t xml:space="preserve">, </w:t>
+      </w:r>
+      <w:r>
+        <w:rPr>
+          <w:rFonts w:ascii="Times New Roman" w:hAnsi="Times New Roman" w:cs="Times New Roman"/>
+          <w:i/>
+          <w:iCs/>
+          <w:noProof/>
+          <w:szCs w:val="24"/>
+        </w:rPr>
+        <w:t>10</w:t>
+      </w:r>
+      <w:r>
+        <w:rPr>
+          <w:rFonts w:ascii="Times New Roman" w:hAnsi="Times New Roman" w:cs="Times New Roman"/>
+          <w:noProof/>
+          <w:szCs w:val="24"/>
+        </w:rPr>
+        <w:t>, 1223–1239. https://doi.org/10.1111/j.1365-</w:t>
+      </w:r>
+      <w:r>
+        <w:rPr>
+          <w:rFonts w:ascii="Times New Roman" w:hAnsi="Times New Roman" w:cs="Times New Roman"/>
+          <w:noProof/>
+          <w:szCs w:val="24"/>
+        </w:rPr>
+        <w:lastRenderedPageBreak/>
+        <w:t>2486.2004.00807.x</w:t>
       </w:r>
     </w:p>
     <w:p>
@@ -22413,7 +22511,7 @@
           <w:noProof/>
           <w:szCs w:val="24"/>
         </w:rPr>
-        <w:t xml:space="preserve">Gerber, S., Joos, F., &amp; Prentice, C. (2004). Sensitivity of a dynamic global vegetation model to climate and atmospheric CO2. </w:t>
+        <w:t xml:space="preserve">Granier, A., Ceschia, E., Damesin, C., Dufrêne, E., Epron, D., Gross, P., … Saugier, B. (2000). The carbon balance of a young beech forest. </w:t>
       </w:r>
       <w:r>
         <w:rPr>
@@ -22423,7 +22521,7 @@
           <w:noProof/>
           <w:szCs w:val="24"/>
         </w:rPr>
-        <w:t>Global Change Biology</w:t>
+        <w:t>Functional Ecology</w:t>
       </w:r>
       <w:r>
         <w:rPr>
@@ -22441,24 +22539,15 @@
           <w:noProof/>
           <w:szCs w:val="24"/>
         </w:rPr>
-        <w:t>10</w:t>
-      </w:r>
-      <w:r>
-        <w:rPr>
-          <w:rFonts w:ascii="Times New Roman" w:hAnsi="Times New Roman" w:cs="Times New Roman"/>
-          <w:noProof/>
-          <w:szCs w:val="24"/>
-        </w:rPr>
-        <w:t>, 1223–1239. https://doi.org/10.1111/j.1365-</w:t>
-      </w:r>
-      <w:r>
-        <w:rPr>
-          <w:rFonts w:ascii="Times New Roman" w:hAnsi="Times New Roman" w:cs="Times New Roman"/>
-          <w:noProof/>
-          <w:szCs w:val="24"/>
-        </w:rPr>
-        <w:lastRenderedPageBreak/>
-        <w:t>2486.2004.00807.x</w:t>
+        <w:t>14</w:t>
+      </w:r>
+      <w:r>
+        <w:rPr>
+          <w:rFonts w:ascii="Times New Roman" w:hAnsi="Times New Roman" w:cs="Times New Roman"/>
+          <w:noProof/>
+          <w:szCs w:val="24"/>
+        </w:rPr>
+        <w:t>(3), 2000.</w:t>
       </w:r>
     </w:p>
     <w:p>
@@ -22481,7 +22570,7 @@
           <w:noProof/>
           <w:szCs w:val="24"/>
         </w:rPr>
-        <w:t xml:space="preserve">Granier, A., Ceschia, E., Damesin, C., Dufrêne, E., Epron, D., Gross, P., … Saugier, B. (2000). The carbon balance of a young beech forest. </w:t>
+        <w:t xml:space="preserve">Hermle, S., Lavigne, M. B., Bernier, P. Y., Bergeron, O., &amp; Paré, D. (2010). Component respiration, ecosystem respiration and net primary production of a mature black spruce forest in northern Quebec. </w:t>
       </w:r>
       <w:r>
         <w:rPr>
@@ -22491,7 +22580,7 @@
           <w:noProof/>
           <w:szCs w:val="24"/>
         </w:rPr>
-        <w:t>Functional Ecology</w:t>
+        <w:t>Tree Physiology</w:t>
       </w:r>
       <w:r>
         <w:rPr>
@@ -22509,15 +22598,15 @@
           <w:noProof/>
           <w:szCs w:val="24"/>
         </w:rPr>
-        <w:t>14</w:t>
-      </w:r>
-      <w:r>
-        <w:rPr>
-          <w:rFonts w:ascii="Times New Roman" w:hAnsi="Times New Roman" w:cs="Times New Roman"/>
-          <w:noProof/>
-          <w:szCs w:val="24"/>
-        </w:rPr>
-        <w:t>(3), 2000.</w:t>
+        <w:t>30</w:t>
+      </w:r>
+      <w:r>
+        <w:rPr>
+          <w:rFonts w:ascii="Times New Roman" w:hAnsi="Times New Roman" w:cs="Times New Roman"/>
+          <w:noProof/>
+          <w:szCs w:val="24"/>
+        </w:rPr>
+        <w:t>(4), 527–540. https://doi.org/10.1093/treephys/tpq002</w:t>
       </w:r>
     </w:p>
     <w:p>
@@ -22540,7 +22629,7 @@
           <w:noProof/>
           <w:szCs w:val="24"/>
         </w:rPr>
-        <w:t xml:space="preserve">Hermle, S., Lavigne, M. B., Bernier, P. Y., Bergeron, O., &amp; Paré, D. (2010). Component respiration, ecosystem respiration and net primary production of a mature black spruce forest in northern Quebec. </w:t>
+        <w:t xml:space="preserve">Ito, A. (2003). A global-scale simulation of the CO2 exchange between the atmosphere and the terrestrial biosphere with a mechanistic model including stable carbon isotopes , 1953 – 1999. </w:t>
       </w:r>
       <w:r>
         <w:rPr>
@@ -22550,7 +22639,7 @@
           <w:noProof/>
           <w:szCs w:val="24"/>
         </w:rPr>
-        <w:t>Tree Physiology</w:t>
+        <w:t>Tellus</w:t>
       </w:r>
       <w:r>
         <w:rPr>
@@ -22568,15 +22657,15 @@
           <w:noProof/>
           <w:szCs w:val="24"/>
         </w:rPr>
-        <w:t>30</w:t>
-      </w:r>
-      <w:r>
-        <w:rPr>
-          <w:rFonts w:ascii="Times New Roman" w:hAnsi="Times New Roman" w:cs="Times New Roman"/>
-          <w:noProof/>
-          <w:szCs w:val="24"/>
-        </w:rPr>
-        <w:t>(4), 527–540. https://doi.org/10.1093/treephys/tpq002</w:t>
+        <w:t>55</w:t>
+      </w:r>
+      <w:r>
+        <w:rPr>
+          <w:rFonts w:ascii="Times New Roman" w:hAnsi="Times New Roman" w:cs="Times New Roman"/>
+          <w:noProof/>
+          <w:szCs w:val="24"/>
+        </w:rPr>
+        <w:t>(B), 596–612.</w:t>
       </w:r>
     </w:p>
     <w:p>
@@ -22599,7 +22688,7 @@
           <w:noProof/>
           <w:szCs w:val="24"/>
         </w:rPr>
-        <w:t xml:space="preserve">Ito, A. (2003). A global-scale simulation of the CO2 exchange between the atmosphere and the terrestrial biosphere with a mechanistic model including stable carbon isotopes , 1953 – 1999. </w:t>
+        <w:t xml:space="preserve">Ito, A. (2005). Climate-related uncertainties in projections of the twenty-first century terrestrial carbon budget: Off-line model experiments using IPCC greenhouse-gas scenarios and AOGCM climate projections. </w:t>
       </w:r>
       <w:r>
         <w:rPr>
@@ -22609,7 +22698,7 @@
           <w:noProof/>
           <w:szCs w:val="24"/>
         </w:rPr>
-        <w:t>Tellus</w:t>
+        <w:t>Climate Dynamics</w:t>
       </w:r>
       <w:r>
         <w:rPr>
@@ -22627,15 +22716,15 @@
           <w:noProof/>
           <w:szCs w:val="24"/>
         </w:rPr>
-        <w:t>55</w:t>
-      </w:r>
-      <w:r>
-        <w:rPr>
-          <w:rFonts w:ascii="Times New Roman" w:hAnsi="Times New Roman" w:cs="Times New Roman"/>
-          <w:noProof/>
-          <w:szCs w:val="24"/>
-        </w:rPr>
-        <w:t>(B), 596–612.</w:t>
+        <w:t>24</w:t>
+      </w:r>
+      <w:r>
+        <w:rPr>
+          <w:rFonts w:ascii="Times New Roman" w:hAnsi="Times New Roman" w:cs="Times New Roman"/>
+          <w:noProof/>
+          <w:szCs w:val="24"/>
+        </w:rPr>
+        <w:t>(5), 435–448. https://doi.org/10.1007/s00382-004-0489-7</w:t>
       </w:r>
     </w:p>
     <w:p>
@@ -22658,7 +22747,7 @@
           <w:noProof/>
           <w:szCs w:val="24"/>
         </w:rPr>
-        <w:t xml:space="preserve">Ito, A. (2005). Climate-related uncertainties in projections of the twenty-first century terrestrial carbon budget: Off-line model experiments using IPCC greenhouse-gas scenarios and AOGCM climate projections. </w:t>
+        <w:t xml:space="preserve">Ito, A. (2011). A historical meta-analysis of global terrestrial net primary productivity: are estimates converging? </w:t>
       </w:r>
       <w:r>
         <w:rPr>
@@ -22668,7 +22757,7 @@
           <w:noProof/>
           <w:szCs w:val="24"/>
         </w:rPr>
-        <w:t>Climate Dynamics</w:t>
+        <w:t>Global Change Biology</w:t>
       </w:r>
       <w:r>
         <w:rPr>
@@ -22686,15 +22775,15 @@
           <w:noProof/>
           <w:szCs w:val="24"/>
         </w:rPr>
-        <w:t>24</w:t>
-      </w:r>
-      <w:r>
-        <w:rPr>
-          <w:rFonts w:ascii="Times New Roman" w:hAnsi="Times New Roman" w:cs="Times New Roman"/>
-          <w:noProof/>
-          <w:szCs w:val="24"/>
-        </w:rPr>
-        <w:t>(5), 435–448. https://doi.org/10.1007/s00382-004-0489-7</w:t>
+        <w:t>17</w:t>
+      </w:r>
+      <w:r>
+        <w:rPr>
+          <w:rFonts w:ascii="Times New Roman" w:hAnsi="Times New Roman" w:cs="Times New Roman"/>
+          <w:noProof/>
+          <w:szCs w:val="24"/>
+        </w:rPr>
+        <w:t>(10), 3161–3175. https://doi.org/10.1111/j.1365-2486.2011.02450.x</w:t>
       </w:r>
     </w:p>
     <w:p>
@@ -22717,7 +22806,7 @@
           <w:noProof/>
           <w:szCs w:val="24"/>
         </w:rPr>
-        <w:t xml:space="preserve">Ito, A. (2011). A historical meta-analysis of global terrestrial net primary productivity: are estimates converging? </w:t>
+        <w:t xml:space="preserve">Ito, A., &amp; OIKAWA, A. (2004). Global Mapping of Terrestrial Primary Productivity and Light-Use Efficiency with a Process-Based Model. In M. Shiyomi, H.Kawahata, H. Koizumi, A. Tsuda, &amp; Y. Awaya (Eds.), </w:t>
       </w:r>
       <w:r>
         <w:rPr>
@@ -22727,33 +22816,15 @@
           <w:noProof/>
           <w:szCs w:val="24"/>
         </w:rPr>
-        <w:t>Global Change Biology</w:t>
-      </w:r>
-      <w:r>
-        <w:rPr>
-          <w:rFonts w:ascii="Times New Roman" w:hAnsi="Times New Roman" w:cs="Times New Roman"/>
-          <w:noProof/>
-          <w:szCs w:val="24"/>
-        </w:rPr>
-        <w:t xml:space="preserve">, </w:t>
-      </w:r>
-      <w:r>
-        <w:rPr>
-          <w:rFonts w:ascii="Times New Roman" w:hAnsi="Times New Roman" w:cs="Times New Roman"/>
-          <w:i/>
-          <w:iCs/>
-          <w:noProof/>
-          <w:szCs w:val="24"/>
-        </w:rPr>
-        <w:t>17</w:t>
-      </w:r>
-      <w:r>
-        <w:rPr>
-          <w:rFonts w:ascii="Times New Roman" w:hAnsi="Times New Roman" w:cs="Times New Roman"/>
-          <w:noProof/>
-          <w:szCs w:val="24"/>
-        </w:rPr>
-        <w:t>(10), 3161–3175. https://doi.org/10.1111/j.1365-2486.2011.02450.x</w:t>
+        <w:t>Global Environmental Change in the Ocean and on Land</w:t>
+      </w:r>
+      <w:r>
+        <w:rPr>
+          <w:rFonts w:ascii="Times New Roman" w:hAnsi="Times New Roman" w:cs="Times New Roman"/>
+          <w:noProof/>
+          <w:szCs w:val="24"/>
+        </w:rPr>
+        <w:t xml:space="preserve"> (pp. 343–358). Tokyo.</w:t>
       </w:r>
     </w:p>
     <w:p>
@@ -22776,7 +22847,7 @@
           <w:noProof/>
           <w:szCs w:val="24"/>
         </w:rPr>
-        <w:t xml:space="preserve">Ito, A., &amp; OIKAWA, A. (2004). Global Mapping of Terrestrial Primary Productivity and Light-Use Efficiency with a Process-Based Model. In M. Shiyomi, H.Kawahata, H. Koizumi, A. Tsuda, &amp; Y. Awaya (Eds.), </w:t>
+        <w:t xml:space="preserve">Ito, A., &amp; Sasai, T. (2006). A comparison of simulation results from two terrestrial carbon cycle models using three climate data sets. </w:t>
       </w:r>
       <w:r>
         <w:rPr>
@@ -22786,15 +22857,33 @@
           <w:noProof/>
           <w:szCs w:val="24"/>
         </w:rPr>
-        <w:t>Global Environmental Change in the Ocean and on Land</w:t>
-      </w:r>
-      <w:r>
-        <w:rPr>
-          <w:rFonts w:ascii="Times New Roman" w:hAnsi="Times New Roman" w:cs="Times New Roman"/>
-          <w:noProof/>
-          <w:szCs w:val="24"/>
-        </w:rPr>
-        <w:t xml:space="preserve"> (pp. 343–358). Tokyo.</w:t>
+        <w:t>Tellus Series B-Chemical and Physical Meteorology</w:t>
+      </w:r>
+      <w:r>
+        <w:rPr>
+          <w:rFonts w:ascii="Times New Roman" w:hAnsi="Times New Roman" w:cs="Times New Roman"/>
+          <w:noProof/>
+          <w:szCs w:val="24"/>
+        </w:rPr>
+        <w:t xml:space="preserve">, </w:t>
+      </w:r>
+      <w:r>
+        <w:rPr>
+          <w:rFonts w:ascii="Times New Roman" w:hAnsi="Times New Roman" w:cs="Times New Roman"/>
+          <w:i/>
+          <w:iCs/>
+          <w:noProof/>
+          <w:szCs w:val="24"/>
+        </w:rPr>
+        <w:t>58</w:t>
+      </w:r>
+      <w:r>
+        <w:rPr>
+          <w:rFonts w:ascii="Times New Roman" w:hAnsi="Times New Roman" w:cs="Times New Roman"/>
+          <w:noProof/>
+          <w:szCs w:val="24"/>
+        </w:rPr>
+        <w:t>(5), 513–522. https://doi.org/10.1111/j.1600-0889.2006.00208.x</w:t>
       </w:r>
     </w:p>
     <w:p>
@@ -22817,7 +22906,7 @@
           <w:noProof/>
           <w:szCs w:val="24"/>
         </w:rPr>
-        <w:t xml:space="preserve">Ito, A., &amp; Sasai, T. (2006). A comparison of simulation results from two terrestrial carbon cycle models using three climate data sets. </w:t>
+        <w:t xml:space="preserve">Jacobson, M. Z., &amp; Streets, D. G. (2009). Influence of future anthropogenic emissions on climate, natural emissions, and air quality. </w:t>
       </w:r>
       <w:r>
         <w:rPr>
@@ -22827,7 +22916,7 @@
           <w:noProof/>
           <w:szCs w:val="24"/>
         </w:rPr>
-        <w:t>Tellus Series B-Chemical and Physical Meteorology</w:t>
+        <w:t>Journal of Geophysical Research Atmospheres</w:t>
       </w:r>
       <w:r>
         <w:rPr>
@@ -22845,15 +22934,15 @@
           <w:noProof/>
           <w:szCs w:val="24"/>
         </w:rPr>
-        <w:t>58</w:t>
-      </w:r>
-      <w:r>
-        <w:rPr>
-          <w:rFonts w:ascii="Times New Roman" w:hAnsi="Times New Roman" w:cs="Times New Roman"/>
-          <w:noProof/>
-          <w:szCs w:val="24"/>
-        </w:rPr>
-        <w:t>(5), 513–522. https://doi.org/10.1111/j.1600-0889.2006.00208.x</w:t>
+        <w:t>114</w:t>
+      </w:r>
+      <w:r>
+        <w:rPr>
+          <w:rFonts w:ascii="Times New Roman" w:hAnsi="Times New Roman" w:cs="Times New Roman"/>
+          <w:noProof/>
+          <w:szCs w:val="24"/>
+        </w:rPr>
+        <w:t>(8), 1–21. https://doi.org/10.1029/2008JD011476</w:t>
       </w:r>
     </w:p>
     <w:p>
@@ -22876,7 +22965,7 @@
           <w:noProof/>
           <w:szCs w:val="24"/>
         </w:rPr>
-        <w:t xml:space="preserve">Jacobson, M. Z., &amp; Streets, D. G. (2009). Influence of future anthropogenic emissions on climate, natural emissions, and air quality. </w:t>
+        <w:t xml:space="preserve">Jans, W. W. P., Jacobs, C. M. J., Kruijt, B., Elbers, J. A., Barendse, S., &amp; Moors, E. J. (2010). Carbon exchange of a maize (Zea mays L.) crop: Influence of phenology. </w:t>
       </w:r>
       <w:r>
         <w:rPr>
@@ -22886,15 +22975,7 @@
           <w:noProof/>
           <w:szCs w:val="24"/>
         </w:rPr>
-        <w:t>Journal of Geophysical Research Atmospheres</w:t>
-      </w:r>
-      <w:r>
-        <w:rPr>
-          <w:rFonts w:ascii="Times New Roman" w:hAnsi="Times New Roman" w:cs="Times New Roman"/>
-          <w:noProof/>
-          <w:szCs w:val="24"/>
-        </w:rPr>
-        <w:t xml:space="preserve">, </w:t>
+        <w:t xml:space="preserve">Agriculture, Ecosystems and </w:t>
       </w:r>
       <w:r>
         <w:rPr>
@@ -22904,15 +22985,34 @@
           <w:noProof/>
           <w:szCs w:val="24"/>
         </w:rPr>
-        <w:t>114</w:t>
-      </w:r>
-      <w:r>
-        <w:rPr>
-          <w:rFonts w:ascii="Times New Roman" w:hAnsi="Times New Roman" w:cs="Times New Roman"/>
-          <w:noProof/>
-          <w:szCs w:val="24"/>
-        </w:rPr>
-        <w:t>(8), 1–21. https://doi.org/10.1029/2008JD011476</w:t>
+        <w:lastRenderedPageBreak/>
+        <w:t>Environment</w:t>
+      </w:r>
+      <w:r>
+        <w:rPr>
+          <w:rFonts w:ascii="Times New Roman" w:hAnsi="Times New Roman" w:cs="Times New Roman"/>
+          <w:noProof/>
+          <w:szCs w:val="24"/>
+        </w:rPr>
+        <w:t xml:space="preserve">, </w:t>
+      </w:r>
+      <w:r>
+        <w:rPr>
+          <w:rFonts w:ascii="Times New Roman" w:hAnsi="Times New Roman" w:cs="Times New Roman"/>
+          <w:i/>
+          <w:iCs/>
+          <w:noProof/>
+          <w:szCs w:val="24"/>
+        </w:rPr>
+        <w:t>139</w:t>
+      </w:r>
+      <w:r>
+        <w:rPr>
+          <w:rFonts w:ascii="Times New Roman" w:hAnsi="Times New Roman" w:cs="Times New Roman"/>
+          <w:noProof/>
+          <w:szCs w:val="24"/>
+        </w:rPr>
+        <w:t>(3), 316–324. https://doi.org/10.1016/j.agee.2010.06.008</w:t>
       </w:r>
     </w:p>
     <w:p>
@@ -22935,7 +23035,7 @@
           <w:noProof/>
           <w:szCs w:val="24"/>
         </w:rPr>
-        <w:t xml:space="preserve">Jans, W. W. P., Jacobs, C. M. J., Kruijt, B., Elbers, J. A., Barendse, S., &amp; Moors, E. J. (2010). Carbon exchange of a maize (Zea mays L.) crop: Influence of phenology. </w:t>
+        <w:t xml:space="preserve">Jassal, R. S., Black, T. A., Cai, T., Morgenstern, K., Li, Z., Gaumont-Guay, D., &amp; Nesic, Z. (2007). Components of ecosystem respiration and an estimate of net primary productivity of an intermediate-aged Douglas-fir stand. </w:t>
       </w:r>
       <w:r>
         <w:rPr>
@@ -22945,7 +23045,15 @@
           <w:noProof/>
           <w:szCs w:val="24"/>
         </w:rPr>
-        <w:t xml:space="preserve">Agriculture, Ecosystems and </w:t>
+        <w:t>Agricultural and Forest Meteorology</w:t>
+      </w:r>
+      <w:r>
+        <w:rPr>
+          <w:rFonts w:ascii="Times New Roman" w:hAnsi="Times New Roman" w:cs="Times New Roman"/>
+          <w:noProof/>
+          <w:szCs w:val="24"/>
+        </w:rPr>
+        <w:t xml:space="preserve">, </w:t>
       </w:r>
       <w:r>
         <w:rPr>
@@ -22955,34 +23063,15 @@
           <w:noProof/>
           <w:szCs w:val="24"/>
         </w:rPr>
-        <w:lastRenderedPageBreak/>
-        <w:t>Environment</w:t>
-      </w:r>
-      <w:r>
-        <w:rPr>
-          <w:rFonts w:ascii="Times New Roman" w:hAnsi="Times New Roman" w:cs="Times New Roman"/>
-          <w:noProof/>
-          <w:szCs w:val="24"/>
-        </w:rPr>
-        <w:t xml:space="preserve">, </w:t>
-      </w:r>
-      <w:r>
-        <w:rPr>
-          <w:rFonts w:ascii="Times New Roman" w:hAnsi="Times New Roman" w:cs="Times New Roman"/>
-          <w:i/>
-          <w:iCs/>
-          <w:noProof/>
-          <w:szCs w:val="24"/>
-        </w:rPr>
-        <w:t>139</w:t>
-      </w:r>
-      <w:r>
-        <w:rPr>
-          <w:rFonts w:ascii="Times New Roman" w:hAnsi="Times New Roman" w:cs="Times New Roman"/>
-          <w:noProof/>
-          <w:szCs w:val="24"/>
-        </w:rPr>
-        <w:t>(3), 316–324. https://doi.org/10.1016/j.agee.2010.06.008</w:t>
+        <w:t>144</w:t>
+      </w:r>
+      <w:r>
+        <w:rPr>
+          <w:rFonts w:ascii="Times New Roman" w:hAnsi="Times New Roman" w:cs="Times New Roman"/>
+          <w:noProof/>
+          <w:szCs w:val="24"/>
+        </w:rPr>
+        <w:t>(1–2), 44–57. https://doi.org/10.1016/j.agrformet.2007.01.011</w:t>
       </w:r>
     </w:p>
     <w:p>
@@ -23005,7 +23094,7 @@
           <w:noProof/>
           <w:szCs w:val="24"/>
         </w:rPr>
-        <w:t xml:space="preserve">Jassal, R. S., Black, T. A., Cai, T., Morgenstern, K., Li, Z., Gaumont-Guay, D., &amp; Nesic, Z. (2007). Components of ecosystem respiration and an estimate of net primary productivity of an intermediate-aged Douglas-fir stand. </w:t>
+        <w:t xml:space="preserve">Jung, M., Reichstein, M., Margolis, H. A., Cescatti, A., Richardson, A. D., Arain, M. A., … Williams, C. (2011). Global patterns of land-atmosphere fluxes of carbon dioxide, latent heat, and sensible heat derived from eddy covariance, satellite, and meteorological observations. </w:t>
       </w:r>
       <w:r>
         <w:rPr>
@@ -23015,7 +23104,7 @@
           <w:noProof/>
           <w:szCs w:val="24"/>
         </w:rPr>
-        <w:t>Agricultural and Forest Meteorology</w:t>
+        <w:t>Journal of Geophysical Research: Biogeosciences</w:t>
       </w:r>
       <w:r>
         <w:rPr>
@@ -23033,15 +23122,15 @@
           <w:noProof/>
           <w:szCs w:val="24"/>
         </w:rPr>
-        <w:t>144</w:t>
-      </w:r>
-      <w:r>
-        <w:rPr>
-          <w:rFonts w:ascii="Times New Roman" w:hAnsi="Times New Roman" w:cs="Times New Roman"/>
-          <w:noProof/>
-          <w:szCs w:val="24"/>
-        </w:rPr>
-        <w:t>(1–2), 44–57. https://doi.org/10.1016/j.agrformet.2007.01.011</w:t>
+        <w:t>116</w:t>
+      </w:r>
+      <w:r>
+        <w:rPr>
+          <w:rFonts w:ascii="Times New Roman" w:hAnsi="Times New Roman" w:cs="Times New Roman"/>
+          <w:noProof/>
+          <w:szCs w:val="24"/>
+        </w:rPr>
+        <w:t>(3), 1–16. https://doi.org/10.1029/2010JG001566</w:t>
       </w:r>
     </w:p>
     <w:p>
@@ -23064,7 +23153,7 @@
           <w:noProof/>
           <w:szCs w:val="24"/>
         </w:rPr>
-        <w:t xml:space="preserve">Jung, M., Reichstein, M., Margolis, H. A., Cescatti, A., Richardson, A. D., Arain, M. A., … Williams, C. (2011). Global patterns of land-atmosphere fluxes of carbon dioxide, latent heat, and sensible heat derived from eddy covariance, satellite, and meteorological observations. </w:t>
+        <w:t xml:space="preserve">Keith, H., Leuning, R., Jacobsen, K. L., Cleugh, H. A., van Gorsel, E., Raison, R. J., … Keitel, C. (2009). Multiple measurements constrain estimates of net carbon exchange by a Eucalyptus forest. </w:t>
       </w:r>
       <w:r>
         <w:rPr>
@@ -23074,7 +23163,7 @@
           <w:noProof/>
           <w:szCs w:val="24"/>
         </w:rPr>
-        <w:t>Journal of Geophysical Research: Biogeosciences</w:t>
+        <w:t>Agricultural and Forest Meteorology</w:t>
       </w:r>
       <w:r>
         <w:rPr>
@@ -23092,15 +23181,15 @@
           <w:noProof/>
           <w:szCs w:val="24"/>
         </w:rPr>
-        <w:t>116</w:t>
-      </w:r>
-      <w:r>
-        <w:rPr>
-          <w:rFonts w:ascii="Times New Roman" w:hAnsi="Times New Roman" w:cs="Times New Roman"/>
-          <w:noProof/>
-          <w:szCs w:val="24"/>
-        </w:rPr>
-        <w:t>(3), 1–16. https://doi.org/10.1029/2010JG001566</w:t>
+        <w:t>149</w:t>
+      </w:r>
+      <w:r>
+        <w:rPr>
+          <w:rFonts w:ascii="Times New Roman" w:hAnsi="Times New Roman" w:cs="Times New Roman"/>
+          <w:noProof/>
+          <w:szCs w:val="24"/>
+        </w:rPr>
+        <w:t>(3–4), 535–558. https://doi.org/10.1016/j.agrformet.2008.10.002</w:t>
       </w:r>
     </w:p>
     <w:p>
@@ -23123,7 +23212,7 @@
           <w:noProof/>
           <w:szCs w:val="24"/>
         </w:rPr>
-        <w:t xml:space="preserve">Keith, H., Leuning, R., Jacobsen, K. L., Cleugh, H. A., van Gorsel, E., Raison, R. J., … Keitel, C. (2009). Multiple measurements constrain estimates of net carbon exchange by a Eucalyptus forest. </w:t>
+        <w:t xml:space="preserve">Knorr, W., &amp; Heimann, M. (2001). Uncertainties in global terrestrial biosphere modeling, part I: a comprehensive sensitivity analysis with a new photosynthesis and energy balance scheme. </w:t>
       </w:r>
       <w:r>
         <w:rPr>
@@ -23133,7 +23222,7 @@
           <w:noProof/>
           <w:szCs w:val="24"/>
         </w:rPr>
-        <w:t>Agricultural and Forest Meteorology</w:t>
+        <w:t>Global Biogeochemical Cycles</w:t>
       </w:r>
       <w:r>
         <w:rPr>
@@ -23151,15 +23240,15 @@
           <w:noProof/>
           <w:szCs w:val="24"/>
         </w:rPr>
-        <w:t>149</w:t>
-      </w:r>
-      <w:r>
-        <w:rPr>
-          <w:rFonts w:ascii="Times New Roman" w:hAnsi="Times New Roman" w:cs="Times New Roman"/>
-          <w:noProof/>
-          <w:szCs w:val="24"/>
-        </w:rPr>
-        <w:t>(3–4), 535–558. https://doi.org/10.1016/j.agrformet.2008.10.002</w:t>
+        <w:t>15</w:t>
+      </w:r>
+      <w:r>
+        <w:rPr>
+          <w:rFonts w:ascii="Times New Roman" w:hAnsi="Times New Roman" w:cs="Times New Roman"/>
+          <w:noProof/>
+          <w:szCs w:val="24"/>
+        </w:rPr>
+        <w:t>(1), 207–225. https://doi.org/10.1029/1998GB001059</w:t>
       </w:r>
     </w:p>
     <w:p>
@@ -23182,7 +23271,7 @@
           <w:noProof/>
           <w:szCs w:val="24"/>
         </w:rPr>
-        <w:t xml:space="preserve">Knorr, W., &amp; Heimann, M. (2001). Uncertainties in global terrestrial biosphere modeling, part I: a comprehensive sensitivity analysis with a new photosynthesis and energy balance scheme. </w:t>
+        <w:t xml:space="preserve">Kolari, P., Kulmala, L., Pumpanen, J., Launiainen, S., Ilvesniemi, H., Hari, P., &amp; Nikinmaa, E. (2009). CO 2 exchange and component CO 2 fl uxes of a boreal Scots pine forest. </w:t>
       </w:r>
       <w:r>
         <w:rPr>
@@ -23192,7 +23281,7 @@
           <w:noProof/>
           <w:szCs w:val="24"/>
         </w:rPr>
-        <w:t>Global Biogeochemical Cycles</w:t>
+        <w:t>Boreal Environment Research</w:t>
       </w:r>
       <w:r>
         <w:rPr>
@@ -23210,15 +23299,15 @@
           <w:noProof/>
           <w:szCs w:val="24"/>
         </w:rPr>
-        <w:t>15</w:t>
-      </w:r>
-      <w:r>
-        <w:rPr>
-          <w:rFonts w:ascii="Times New Roman" w:hAnsi="Times New Roman" w:cs="Times New Roman"/>
-          <w:noProof/>
-          <w:szCs w:val="24"/>
-        </w:rPr>
-        <w:t>(1), 207–225. https://doi.org/10.1029/1998GB001059</w:t>
+        <w:t>14</w:t>
+      </w:r>
+      <w:r>
+        <w:rPr>
+          <w:rFonts w:ascii="Times New Roman" w:hAnsi="Times New Roman" w:cs="Times New Roman"/>
+          <w:noProof/>
+          <w:szCs w:val="24"/>
+        </w:rPr>
+        <w:t>(August), 761–783.</w:t>
       </w:r>
     </w:p>
     <w:p>
@@ -23241,7 +23330,7 @@
           <w:noProof/>
           <w:szCs w:val="24"/>
         </w:rPr>
-        <w:t xml:space="preserve">Kolari, P., Kulmala, L., Pumpanen, J., Launiainen, S., Ilvesniemi, H., Hari, P., &amp; Nikinmaa, E. (2009). CO 2 exchange and component CO 2 fl uxes of a boreal Scots pine forest. </w:t>
+        <w:t xml:space="preserve">Krinner, G., Viovy, N., de Noblet-Ducoudré, N., Ogée, J., Polcher, J., Friedlingstein, P., … Prentice, I. C. (2005). A dynamic global vegetation model for studies of the coupled atmosphere-biosphere system. </w:t>
       </w:r>
       <w:r>
         <w:rPr>
@@ -23251,7 +23340,7 @@
           <w:noProof/>
           <w:szCs w:val="24"/>
         </w:rPr>
-        <w:t>Boreal Environment Research</w:t>
+        <w:t>Global Biogeochemical Cycles</w:t>
       </w:r>
       <w:r>
         <w:rPr>
@@ -23269,15 +23358,15 @@
           <w:noProof/>
           <w:szCs w:val="24"/>
         </w:rPr>
-        <w:t>14</w:t>
-      </w:r>
-      <w:r>
-        <w:rPr>
-          <w:rFonts w:ascii="Times New Roman" w:hAnsi="Times New Roman" w:cs="Times New Roman"/>
-          <w:noProof/>
-          <w:szCs w:val="24"/>
-        </w:rPr>
-        <w:t>(August), 761–783.</w:t>
+        <w:t>19</w:t>
+      </w:r>
+      <w:r>
+        <w:rPr>
+          <w:rFonts w:ascii="Times New Roman" w:hAnsi="Times New Roman" w:cs="Times New Roman"/>
+          <w:noProof/>
+          <w:szCs w:val="24"/>
+        </w:rPr>
+        <w:t>(1), 1–33. https://doi.org/10.1029/2003GB002199</w:t>
       </w:r>
     </w:p>
     <w:p>
@@ -23300,7 +23389,7 @@
           <w:noProof/>
           <w:szCs w:val="24"/>
         </w:rPr>
-        <w:t xml:space="preserve">Krinner, G., Viovy, N., de Noblet-Ducoudré, N., Ogée, J., Polcher, J., Friedlingstein, P., … Prentice, I. C. (2005). A dynamic global vegetation model for studies of the coupled atmosphere-biosphere system. </w:t>
+        <w:t xml:space="preserve">Kucharik, C. J., Foley, J. A., &amp; Delire, C. (2000). Testing the performance of a dynamic global ecosystem model: Water balance, carbon balance, and vegetation structure. </w:t>
       </w:r>
       <w:r>
         <w:rPr>
@@ -23328,15 +23417,15 @@
           <w:noProof/>
           <w:szCs w:val="24"/>
         </w:rPr>
-        <w:t>19</w:t>
-      </w:r>
-      <w:r>
-        <w:rPr>
-          <w:rFonts w:ascii="Times New Roman" w:hAnsi="Times New Roman" w:cs="Times New Roman"/>
-          <w:noProof/>
-          <w:szCs w:val="24"/>
-        </w:rPr>
-        <w:t>(1), 1–33. https://doi.org/10.1029/2003GB002199</w:t>
+        <w:t>14</w:t>
+      </w:r>
+      <w:r>
+        <w:rPr>
+          <w:rFonts w:ascii="Times New Roman" w:hAnsi="Times New Roman" w:cs="Times New Roman"/>
+          <w:noProof/>
+          <w:szCs w:val="24"/>
+        </w:rPr>
+        <w:t>(3), 795–825.</w:t>
       </w:r>
     </w:p>
     <w:p>
@@ -23359,7 +23448,16 @@
           <w:noProof/>
           <w:szCs w:val="24"/>
         </w:rPr>
-        <w:t xml:space="preserve">Kucharik, C. J., Foley, J. A., &amp; Delire, C. (2000). Testing the performance of a dynamic global ecosystem model: Water balance, carbon balance, and vegetation structure. </w:t>
+        <w:t xml:space="preserve">Law, B. E., Ryan, M. G., &amp; Anthoni, P. M. (1999). Seasonal and annual respiration of a ponderosa pin </w:t>
+      </w:r>
+      <w:r>
+        <w:rPr>
+          <w:rFonts w:ascii="Times New Roman" w:hAnsi="Times New Roman" w:cs="Times New Roman"/>
+          <w:noProof/>
+          <w:szCs w:val="24"/>
+        </w:rPr>
+        <w:lastRenderedPageBreak/>
+        <w:t xml:space="preserve">ecosystem. </w:t>
       </w:r>
       <w:r>
         <w:rPr>
@@ -23369,7 +23467,7 @@
           <w:noProof/>
           <w:szCs w:val="24"/>
         </w:rPr>
-        <w:t>Global Biogeochemical Cycles</w:t>
+        <w:t>Global Change Biology</w:t>
       </w:r>
       <w:r>
         <w:rPr>
@@ -23387,15 +23485,15 @@
           <w:noProof/>
           <w:szCs w:val="24"/>
         </w:rPr>
-        <w:t>14</w:t>
-      </w:r>
-      <w:r>
-        <w:rPr>
-          <w:rFonts w:ascii="Times New Roman" w:hAnsi="Times New Roman" w:cs="Times New Roman"/>
-          <w:noProof/>
-          <w:szCs w:val="24"/>
-        </w:rPr>
-        <w:t>(3), 795–825.</w:t>
+        <w:t>5</w:t>
+      </w:r>
+      <w:r>
+        <w:rPr>
+          <w:rFonts w:ascii="Times New Roman" w:hAnsi="Times New Roman" w:cs="Times New Roman"/>
+          <w:noProof/>
+          <w:szCs w:val="24"/>
+        </w:rPr>
+        <w:t>, 169–182.</w:t>
       </w:r>
     </w:p>
     <w:p>
@@ -23418,16 +23516,7 @@
           <w:noProof/>
           <w:szCs w:val="24"/>
         </w:rPr>
-        <w:t xml:space="preserve">Law, B. E., Ryan, M. G., &amp; Anthoni, P. M. (1999). Seasonal and annual respiration of a ponderosa pin </w:t>
-      </w:r>
-      <w:r>
-        <w:rPr>
-          <w:rFonts w:ascii="Times New Roman" w:hAnsi="Times New Roman" w:cs="Times New Roman"/>
-          <w:noProof/>
-          <w:szCs w:val="24"/>
-        </w:rPr>
-        <w:lastRenderedPageBreak/>
-        <w:t xml:space="preserve">ecosystem. </w:t>
+        <w:t xml:space="preserve">Law, R. M., Kowalczyk, E. a., &amp; WANGs, Y.-P. (2006). Using atmospheric CO 2 data to assess a simplified carbon-climate simulation for the 20th century. </w:t>
       </w:r>
       <w:r>
         <w:rPr>
@@ -23437,7 +23526,7 @@
           <w:noProof/>
           <w:szCs w:val="24"/>
         </w:rPr>
-        <w:t>Global Change Biology</w:t>
+        <w:t>Tellus B</w:t>
       </w:r>
       <w:r>
         <w:rPr>
@@ -23455,15 +23544,15 @@
           <w:noProof/>
           <w:szCs w:val="24"/>
         </w:rPr>
-        <w:t>5</w:t>
-      </w:r>
-      <w:r>
-        <w:rPr>
-          <w:rFonts w:ascii="Times New Roman" w:hAnsi="Times New Roman" w:cs="Times New Roman"/>
-          <w:noProof/>
-          <w:szCs w:val="24"/>
-        </w:rPr>
-        <w:t>, 169–182.</w:t>
+        <w:t>58</w:t>
+      </w:r>
+      <w:r>
+        <w:rPr>
+          <w:rFonts w:ascii="Times New Roman" w:hAnsi="Times New Roman" w:cs="Times New Roman"/>
+          <w:noProof/>
+          <w:szCs w:val="24"/>
+        </w:rPr>
+        <w:t>(5), 427–437. https://doi.org/10.1111/j.1600-0889.2006.00198.x</w:t>
       </w:r>
     </w:p>
     <w:p>
@@ -23486,7 +23575,7 @@
           <w:noProof/>
           <w:szCs w:val="24"/>
         </w:rPr>
-        <w:t xml:space="preserve">Law, R. M., Kowalczyk, E. a., &amp; WANGs, Y.-P. (2006). Using atmospheric CO 2 data to assess a simplified carbon-climate simulation for the 20th century. </w:t>
+        <w:t xml:space="preserve">Le Quéré, C., Moriarty, R., Andrew, R. M., Canadell, J. G., Sitch, S., Korsbakken, J. I., … Boden, T. A. (2015). Global carbon budget 2015. </w:t>
       </w:r>
       <w:r>
         <w:rPr>
@@ -23496,7 +23585,7 @@
           <w:noProof/>
           <w:szCs w:val="24"/>
         </w:rPr>
-        <w:t>Tellus B</w:t>
+        <w:t>Earth System Science Data</w:t>
       </w:r>
       <w:r>
         <w:rPr>
@@ -23514,15 +23603,15 @@
           <w:noProof/>
           <w:szCs w:val="24"/>
         </w:rPr>
-        <w:t>58</w:t>
-      </w:r>
-      <w:r>
-        <w:rPr>
-          <w:rFonts w:ascii="Times New Roman" w:hAnsi="Times New Roman" w:cs="Times New Roman"/>
-          <w:noProof/>
-          <w:szCs w:val="24"/>
-        </w:rPr>
-        <w:t>(5), 427–437. https://doi.org/10.1111/j.1600-0889.2006.00198.x</w:t>
+        <w:t>7</w:t>
+      </w:r>
+      <w:r>
+        <w:rPr>
+          <w:rFonts w:ascii="Times New Roman" w:hAnsi="Times New Roman" w:cs="Times New Roman"/>
+          <w:noProof/>
+          <w:szCs w:val="24"/>
+        </w:rPr>
+        <w:t>(2), 349–396.</w:t>
       </w:r>
     </w:p>
     <w:p>
@@ -23544,8 +23633,17 @@
           <w:rFonts w:ascii="Times New Roman" w:hAnsi="Times New Roman" w:cs="Times New Roman"/>
           <w:noProof/>
           <w:szCs w:val="24"/>
-        </w:rPr>
-        <w:t xml:space="preserve">Le Quéré, C., Moriarty, R., Andrew, R. M., Canadell, J. G., Sitch, S., Korsbakken, J. I., … Boden, T. A. (2015). Global carbon budget 2015. </w:t>
+          <w:lang w:val="pt-BR"/>
+        </w:rPr>
+        <w:t xml:space="preserve">Malhi, Y., Aragao, L. E. O. C., Metcalfe, D. B., Paiva, R., Quesada, C. A., Almeida, S., … </w:t>
+      </w:r>
+      <w:r>
+        <w:rPr>
+          <w:rFonts w:ascii="Times New Roman" w:hAnsi="Times New Roman" w:cs="Times New Roman"/>
+          <w:noProof/>
+          <w:szCs w:val="24"/>
+        </w:rPr>
+        <w:t xml:space="preserve">Teixeira, L. M. (2009). Comprehensive assessment of carbon productivity, allocation and storage in three Amazonian forests. </w:t>
       </w:r>
       <w:r>
         <w:rPr>
@@ -23555,7 +23653,7 @@
           <w:noProof/>
           <w:szCs w:val="24"/>
         </w:rPr>
-        <w:t>Earth System Science Data</w:t>
+        <w:t>Global Change Biology</w:t>
       </w:r>
       <w:r>
         <w:rPr>
@@ -23573,15 +23671,15 @@
           <w:noProof/>
           <w:szCs w:val="24"/>
         </w:rPr>
-        <w:t>7</w:t>
-      </w:r>
-      <w:r>
-        <w:rPr>
-          <w:rFonts w:ascii="Times New Roman" w:hAnsi="Times New Roman" w:cs="Times New Roman"/>
-          <w:noProof/>
-          <w:szCs w:val="24"/>
-        </w:rPr>
-        <w:t>(2), 349–396.</w:t>
+        <w:t>15</w:t>
+      </w:r>
+      <w:r>
+        <w:rPr>
+          <w:rFonts w:ascii="Times New Roman" w:hAnsi="Times New Roman" w:cs="Times New Roman"/>
+          <w:noProof/>
+          <w:szCs w:val="24"/>
+        </w:rPr>
+        <w:t>(5), 1255–1274. https://doi.org/10.1111/j.1365-2486.2008.01780.x</w:t>
       </w:r>
     </w:p>
     <w:p>
@@ -23603,17 +23701,8 @@
           <w:rFonts w:ascii="Times New Roman" w:hAnsi="Times New Roman" w:cs="Times New Roman"/>
           <w:noProof/>
           <w:szCs w:val="24"/>
-          <w:lang w:val="pt-BR"/>
-        </w:rPr>
-        <w:t xml:space="preserve">Malhi, Y., Aragao, L. E. O. C., Metcalfe, D. B., Paiva, R., Quesada, C. A., Almeida, S., … </w:t>
-      </w:r>
-      <w:r>
-        <w:rPr>
-          <w:rFonts w:ascii="Times New Roman" w:hAnsi="Times New Roman" w:cs="Times New Roman"/>
-          <w:noProof/>
-          <w:szCs w:val="24"/>
-        </w:rPr>
-        <w:t xml:space="preserve">Teixeira, L. M. (2009). Comprehensive assessment of carbon productivity, allocation and storage in three Amazonian forests. </w:t>
+        </w:rPr>
+        <w:t xml:space="preserve">Matteucci, M., Gruening, C., Goded Ballarin, I., Seufert, G., Cescatti, A., Ballarin, I. G., … Cescatti, A. (2015). Components, drivers and temporal dynamics of ecosystem respiration in a Mediterranean pine forest. </w:t>
       </w:r>
       <w:r>
         <w:rPr>
@@ -23623,7 +23712,7 @@
           <w:noProof/>
           <w:szCs w:val="24"/>
         </w:rPr>
-        <w:t>Global Change Biology</w:t>
+        <w:t>Soil Biology and Biochemistry</w:t>
       </w:r>
       <w:r>
         <w:rPr>
@@ -23641,15 +23730,15 @@
           <w:noProof/>
           <w:szCs w:val="24"/>
         </w:rPr>
-        <w:t>15</w:t>
-      </w:r>
-      <w:r>
-        <w:rPr>
-          <w:rFonts w:ascii="Times New Roman" w:hAnsi="Times New Roman" w:cs="Times New Roman"/>
-          <w:noProof/>
-          <w:szCs w:val="24"/>
-        </w:rPr>
-        <w:t>(5), 1255–1274. https://doi.org/10.1111/j.1365-2486.2008.01780.x</w:t>
+        <w:t>88</w:t>
+      </w:r>
+      <w:r>
+        <w:rPr>
+          <w:rFonts w:ascii="Times New Roman" w:hAnsi="Times New Roman" w:cs="Times New Roman"/>
+          <w:noProof/>
+          <w:szCs w:val="24"/>
+        </w:rPr>
+        <w:t>, 224–235. https://doi.org/10.1016/j.soilbio.2015.05.017</w:t>
       </w:r>
     </w:p>
     <w:p>
@@ -23672,7 +23761,7 @@
           <w:noProof/>
           <w:szCs w:val="24"/>
         </w:rPr>
-        <w:t xml:space="preserve">Matteucci, M., Gruening, C., Goded Ballarin, I., Seufert, G., Cescatti, A., Ballarin, I. G., … Cescatti, A. (2015). Components, drivers and temporal dynamics of ecosystem respiration in a Mediterranean pine forest. </w:t>
+        <w:t xml:space="preserve">Mieville, A., Granier, C., Liousse, C., Guillaume, B., Mouillot, F., Lamarque, J. F., … Pétron, G. (2010). Emissions of gases and particles from biomass burning during the 20th century using satellite data and an historical reconstruction. </w:t>
       </w:r>
       <w:r>
         <w:rPr>
@@ -23682,7 +23771,7 @@
           <w:noProof/>
           <w:szCs w:val="24"/>
         </w:rPr>
-        <w:t>Soil Biology and Biochemistry</w:t>
+        <w:t>Atmospheric Environment</w:t>
       </w:r>
       <w:r>
         <w:rPr>
@@ -23700,15 +23789,15 @@
           <w:noProof/>
           <w:szCs w:val="24"/>
         </w:rPr>
-        <w:t>88</w:t>
-      </w:r>
-      <w:r>
-        <w:rPr>
-          <w:rFonts w:ascii="Times New Roman" w:hAnsi="Times New Roman" w:cs="Times New Roman"/>
-          <w:noProof/>
-          <w:szCs w:val="24"/>
-        </w:rPr>
-        <w:t>, 224–235. https://doi.org/10.1016/j.soilbio.2015.05.017</w:t>
+        <w:t>44</w:t>
+      </w:r>
+      <w:r>
+        <w:rPr>
+          <w:rFonts w:ascii="Times New Roman" w:hAnsi="Times New Roman" w:cs="Times New Roman"/>
+          <w:noProof/>
+          <w:szCs w:val="24"/>
+        </w:rPr>
+        <w:t>(11), 1469–1477. https://doi.org/10.1016/j.atmosenv.2010.01.011</w:t>
       </w:r>
     </w:p>
     <w:p>
@@ -23731,7 +23820,7 @@
           <w:noProof/>
           <w:szCs w:val="24"/>
         </w:rPr>
-        <w:t xml:space="preserve">Mieville, A., Granier, C., Liousse, C., Guillaume, B., Mouillot, F., Lamarque, J. F., … Pétron, G. (2010). Emissions of gases and particles from biomass burning during the 20th century using satellite data and an historical reconstruction. </w:t>
+        <w:t xml:space="preserve">Mouillot, F., Narasimha, A., Balkanski, Y., Lamarque, J.-F., &amp; Field, C. B. (2006). Global carbon emissions from biomass burning in the 20th century. </w:t>
       </w:r>
       <w:r>
         <w:rPr>
@@ -23741,7 +23830,7 @@
           <w:noProof/>
           <w:szCs w:val="24"/>
         </w:rPr>
-        <w:t>Atmospheric Environment</w:t>
+        <w:t>Geophysical Research Letters</w:t>
       </w:r>
       <w:r>
         <w:rPr>
@@ -23759,15 +23848,15 @@
           <w:noProof/>
           <w:szCs w:val="24"/>
         </w:rPr>
-        <w:t>44</w:t>
-      </w:r>
-      <w:r>
-        <w:rPr>
-          <w:rFonts w:ascii="Times New Roman" w:hAnsi="Times New Roman" w:cs="Times New Roman"/>
-          <w:noProof/>
-          <w:szCs w:val="24"/>
-        </w:rPr>
-        <w:t>(11), 1469–1477. https://doi.org/10.1016/j.atmosenv.2010.01.011</w:t>
+        <w:t>33</w:t>
+      </w:r>
+      <w:r>
+        <w:rPr>
+          <w:rFonts w:ascii="Times New Roman" w:hAnsi="Times New Roman" w:cs="Times New Roman"/>
+          <w:noProof/>
+          <w:szCs w:val="24"/>
+        </w:rPr>
+        <w:t>(1), 2–5. https://doi.org/10.1029/2005GL024707</w:t>
       </w:r>
     </w:p>
     <w:p>
@@ -23790,7 +23879,7 @@
           <w:noProof/>
           <w:szCs w:val="24"/>
         </w:rPr>
-        <w:t xml:space="preserve">Mouillot, F., Narasimha, A., Balkanski, Y., Lamarque, J.-F., &amp; Field, C. B. (2006). Global carbon emissions from biomass burning in the 20th century. </w:t>
+        <w:t xml:space="preserve">Nagy, M. T., Janssens, I. A., Curiel Yuste, J., Carrara, A., &amp; Ceulemans, R. (2006). Footprint-adjusted net ecosystem CO2 exchange and carbon balance components of a temperate forest. </w:t>
       </w:r>
       <w:r>
         <w:rPr>
@@ -23800,7 +23889,7 @@
           <w:noProof/>
           <w:szCs w:val="24"/>
         </w:rPr>
-        <w:t>Geophysical Research Letters</w:t>
+        <w:t>Agricultural and Forest Meteorology</w:t>
       </w:r>
       <w:r>
         <w:rPr>
@@ -23818,15 +23907,15 @@
           <w:noProof/>
           <w:szCs w:val="24"/>
         </w:rPr>
-        <w:t>33</w:t>
-      </w:r>
-      <w:r>
-        <w:rPr>
-          <w:rFonts w:ascii="Times New Roman" w:hAnsi="Times New Roman" w:cs="Times New Roman"/>
-          <w:noProof/>
-          <w:szCs w:val="24"/>
-        </w:rPr>
-        <w:t>(1), 2–5. https://doi.org/10.1029/2005GL024707</w:t>
+        <w:t>139</w:t>
+      </w:r>
+      <w:r>
+        <w:rPr>
+          <w:rFonts w:ascii="Times New Roman" w:hAnsi="Times New Roman" w:cs="Times New Roman"/>
+          <w:noProof/>
+          <w:szCs w:val="24"/>
+        </w:rPr>
+        <w:t>(3–4), 344–360. https://doi.org/10.1016/j.agrformet.2006.08.012</w:t>
       </w:r>
     </w:p>
     <w:p>
@@ -23849,7 +23938,7 @@
           <w:noProof/>
           <w:szCs w:val="24"/>
         </w:rPr>
-        <w:t xml:space="preserve">Nagy, M. T., Janssens, I. A., Curiel Yuste, J., Carrara, A., &amp; Ceulemans, R. (2006). Footprint-adjusted net ecosystem CO2 exchange and carbon balance components of a temperate forest. </w:t>
+        <w:t xml:space="preserve">Piao, S., Ciais, P., Friedlingstein, P., De Noblet-Ducoudré, N., Cadule, P., Viovy, N., &amp; Wang, T. (2009). Spatiotemporal patterns of terrestrial carbon cycle during the 20th century. </w:t>
       </w:r>
       <w:r>
         <w:rPr>
@@ -23859,15 +23948,7 @@
           <w:noProof/>
           <w:szCs w:val="24"/>
         </w:rPr>
-        <w:t>Agricultural and Forest Meteorology</w:t>
-      </w:r>
-      <w:r>
-        <w:rPr>
-          <w:rFonts w:ascii="Times New Roman" w:hAnsi="Times New Roman" w:cs="Times New Roman"/>
-          <w:noProof/>
-          <w:szCs w:val="24"/>
-        </w:rPr>
-        <w:t xml:space="preserve">, </w:t>
+        <w:t xml:space="preserve">Global Biogeochemical </w:t>
       </w:r>
       <w:r>
         <w:rPr>
@@ -23877,15 +23958,34 @@
           <w:noProof/>
           <w:szCs w:val="24"/>
         </w:rPr>
-        <w:t>139</w:t>
-      </w:r>
-      <w:r>
-        <w:rPr>
-          <w:rFonts w:ascii="Times New Roman" w:hAnsi="Times New Roman" w:cs="Times New Roman"/>
-          <w:noProof/>
-          <w:szCs w:val="24"/>
-        </w:rPr>
-        <w:t>(3–4), 344–360. https://doi.org/10.1016/j.agrformet.2006.08.012</w:t>
+        <w:lastRenderedPageBreak/>
+        <w:t>Cycles</w:t>
+      </w:r>
+      <w:r>
+        <w:rPr>
+          <w:rFonts w:ascii="Times New Roman" w:hAnsi="Times New Roman" w:cs="Times New Roman"/>
+          <w:noProof/>
+          <w:szCs w:val="24"/>
+        </w:rPr>
+        <w:t xml:space="preserve">, </w:t>
+      </w:r>
+      <w:r>
+        <w:rPr>
+          <w:rFonts w:ascii="Times New Roman" w:hAnsi="Times New Roman" w:cs="Times New Roman"/>
+          <w:i/>
+          <w:iCs/>
+          <w:noProof/>
+          <w:szCs w:val="24"/>
+        </w:rPr>
+        <w:t>23</w:t>
+      </w:r>
+      <w:r>
+        <w:rPr>
+          <w:rFonts w:ascii="Times New Roman" w:hAnsi="Times New Roman" w:cs="Times New Roman"/>
+          <w:noProof/>
+          <w:szCs w:val="24"/>
+        </w:rPr>
+        <w:t>(4), 1–16. https://doi.org/10.1029/2008GB003339</w:t>
       </w:r>
     </w:p>
     <w:p>
@@ -23908,7 +24008,7 @@
           <w:noProof/>
           <w:szCs w:val="24"/>
         </w:rPr>
-        <w:t xml:space="preserve">Piao, S., Ciais, P., Friedlingstein, P., De Noblet-Ducoudré, N., Cadule, P., Viovy, N., &amp; Wang, T. (2009). Spatiotemporal patterns of terrestrial carbon cycle during the 20th century. </w:t>
+        <w:t xml:space="preserve">Prentice, I. C., Farquhar, G. D., Fasham, M. J. R., Goulden, M. L., Heimann, M., Jaramillo, V. J., … Wallace, D. W. R. (2007). The Carbon Cycle and Atmospheric Carbon Dioxide. In S. Solomon, D. Qin, M. Manning, Z. Chen, M. Marquis, K. B. Averyt, … H. L. Miller (Eds.), </w:t>
       </w:r>
       <w:r>
         <w:rPr>
@@ -23918,44 +24018,15 @@
           <w:noProof/>
           <w:szCs w:val="24"/>
         </w:rPr>
-        <w:t xml:space="preserve">Global Biogeochemical </w:t>
-      </w:r>
-      <w:r>
-        <w:rPr>
-          <w:rFonts w:ascii="Times New Roman" w:hAnsi="Times New Roman" w:cs="Times New Roman"/>
-          <w:i/>
-          <w:iCs/>
-          <w:noProof/>
-          <w:szCs w:val="24"/>
-        </w:rPr>
-        <w:lastRenderedPageBreak/>
-        <w:t>Cycles</w:t>
-      </w:r>
-      <w:r>
-        <w:rPr>
-          <w:rFonts w:ascii="Times New Roman" w:hAnsi="Times New Roman" w:cs="Times New Roman"/>
-          <w:noProof/>
-          <w:szCs w:val="24"/>
-        </w:rPr>
-        <w:t xml:space="preserve">, </w:t>
-      </w:r>
-      <w:r>
-        <w:rPr>
-          <w:rFonts w:ascii="Times New Roman" w:hAnsi="Times New Roman" w:cs="Times New Roman"/>
-          <w:i/>
-          <w:iCs/>
-          <w:noProof/>
-          <w:szCs w:val="24"/>
-        </w:rPr>
-        <w:t>23</w:t>
-      </w:r>
-      <w:r>
-        <w:rPr>
-          <w:rFonts w:ascii="Times New Roman" w:hAnsi="Times New Roman" w:cs="Times New Roman"/>
-          <w:noProof/>
-          <w:szCs w:val="24"/>
-        </w:rPr>
-        <w:t>(4), 1–16. https://doi.org/10.1029/2008GB003339</w:t>
+        <w:t>Contribution of Working Group I to the Fourth Assessment Report of the Intergovernmental Panel on Climate Change, 2007</w:t>
+      </w:r>
+      <w:r>
+        <w:rPr>
+          <w:rFonts w:ascii="Times New Roman" w:hAnsi="Times New Roman" w:cs="Times New Roman"/>
+          <w:noProof/>
+          <w:szCs w:val="24"/>
+        </w:rPr>
+        <w:t xml:space="preserve"> (pp. 183–287). Cambridge, United Kingdom and New York, NY, USA: Cambridge University Press.</w:t>
       </w:r>
     </w:p>
     <w:p>
@@ -23977,8 +24048,17 @@
           <w:rFonts w:ascii="Times New Roman" w:hAnsi="Times New Roman" w:cs="Times New Roman"/>
           <w:noProof/>
           <w:szCs w:val="24"/>
-        </w:rPr>
-        <w:t xml:space="preserve">Prentice, I. C., Farquhar, G. D., Fasham, M. J. R., Goulden, M. L., Heimann, M., Jaramillo, V. J., … Wallace, D. W. R. (2007). The Carbon Cycle and Atmospheric Carbon Dioxide. In S. Solomon, D. Qin, M. Manning, Z. Chen, M. Marquis, K. B. Averyt, … H. L. Miller (Eds.), </w:t>
+          <w:lang w:val="fi-FI"/>
+        </w:rPr>
+        <w:t xml:space="preserve">Qian, H., Joseph, R., &amp; Zeng, N. (2008). </w:t>
+      </w:r>
+      <w:r>
+        <w:rPr>
+          <w:rFonts w:ascii="Times New Roman" w:hAnsi="Times New Roman" w:cs="Times New Roman"/>
+          <w:noProof/>
+          <w:szCs w:val="24"/>
+        </w:rPr>
+        <w:t xml:space="preserve">Response of the terrestrial carbon cycle to the El Nino-Southern Oscillation. </w:t>
       </w:r>
       <w:r>
         <w:rPr>
@@ -23988,15 +24068,33 @@
           <w:noProof/>
           <w:szCs w:val="24"/>
         </w:rPr>
-        <w:t>Contribution of Working Group I to the Fourth Assessment Report of the Intergovernmental Panel on Climate Change, 2007</w:t>
-      </w:r>
-      <w:r>
-        <w:rPr>
-          <w:rFonts w:ascii="Times New Roman" w:hAnsi="Times New Roman" w:cs="Times New Roman"/>
-          <w:noProof/>
-          <w:szCs w:val="24"/>
-        </w:rPr>
-        <w:t xml:space="preserve"> (pp. 183–287). Cambridge, United Kingdom and New York, NY, USA: Cambridge University Press.</w:t>
+        <w:t>Tellus Series B-Chemical and Physical Meteorology</w:t>
+      </w:r>
+      <w:r>
+        <w:rPr>
+          <w:rFonts w:ascii="Times New Roman" w:hAnsi="Times New Roman" w:cs="Times New Roman"/>
+          <w:noProof/>
+          <w:szCs w:val="24"/>
+        </w:rPr>
+        <w:t xml:space="preserve">, </w:t>
+      </w:r>
+      <w:r>
+        <w:rPr>
+          <w:rFonts w:ascii="Times New Roman" w:hAnsi="Times New Roman" w:cs="Times New Roman"/>
+          <w:i/>
+          <w:iCs/>
+          <w:noProof/>
+          <w:szCs w:val="24"/>
+        </w:rPr>
+        <w:t>60</w:t>
+      </w:r>
+      <w:r>
+        <w:rPr>
+          <w:rFonts w:ascii="Times New Roman" w:hAnsi="Times New Roman" w:cs="Times New Roman"/>
+          <w:noProof/>
+          <w:szCs w:val="24"/>
+        </w:rPr>
+        <w:t>(4), 537–550. https://doi.org/10.1111/j.1600-0889.2008.00360.x</w:t>
       </w:r>
     </w:p>
     <w:p>
@@ -24018,17 +24116,8 @@
           <w:rFonts w:ascii="Times New Roman" w:hAnsi="Times New Roman" w:cs="Times New Roman"/>
           <w:noProof/>
           <w:szCs w:val="24"/>
-          <w:lang w:val="fi-FI"/>
-        </w:rPr>
-        <w:t xml:space="preserve">Qian, H., Joseph, R., &amp; Zeng, N. (2008). </w:t>
-      </w:r>
-      <w:r>
-        <w:rPr>
-          <w:rFonts w:ascii="Times New Roman" w:hAnsi="Times New Roman" w:cs="Times New Roman"/>
-          <w:noProof/>
-          <w:szCs w:val="24"/>
-        </w:rPr>
-        <w:t xml:space="preserve">Response of the terrestrial carbon cycle to the El Nino-Southern Oscillation. </w:t>
+        </w:rPr>
+        <w:t xml:space="preserve">Raddatz, T. J., Reick, C. H., Knorr, W., Kattge, J., Roeckner, E., Schnur, R., … Jungclaus, J. (2007). Will the tropical land biosphere dominate the climate-carbon cycle feedback during the twenty-first century? </w:t>
       </w:r>
       <w:r>
         <w:rPr>
@@ -24038,7 +24127,7 @@
           <w:noProof/>
           <w:szCs w:val="24"/>
         </w:rPr>
-        <w:t>Tellus Series B-Chemical and Physical Meteorology</w:t>
+        <w:t>Climate Dynamics</w:t>
       </w:r>
       <w:r>
         <w:rPr>
@@ -24056,15 +24145,15 @@
           <w:noProof/>
           <w:szCs w:val="24"/>
         </w:rPr>
-        <w:t>60</w:t>
-      </w:r>
-      <w:r>
-        <w:rPr>
-          <w:rFonts w:ascii="Times New Roman" w:hAnsi="Times New Roman" w:cs="Times New Roman"/>
-          <w:noProof/>
-          <w:szCs w:val="24"/>
-        </w:rPr>
-        <w:t>(4), 537–550. https://doi.org/10.1111/j.1600-0889.2008.00360.x</w:t>
+        <w:t>29</w:t>
+      </w:r>
+      <w:r>
+        <w:rPr>
+          <w:rFonts w:ascii="Times New Roman" w:hAnsi="Times New Roman" w:cs="Times New Roman"/>
+          <w:noProof/>
+          <w:szCs w:val="24"/>
+        </w:rPr>
+        <w:t>(6), 565–574. https://doi.org/10.1007/s00382-007-0247-8</w:t>
       </w:r>
     </w:p>
     <w:p>
@@ -24087,7 +24176,7 @@
           <w:noProof/>
           <w:szCs w:val="24"/>
         </w:rPr>
-        <w:t xml:space="preserve">Raddatz, T. J., Reick, C. H., Knorr, W., Kattge, J., Roeckner, E., Schnur, R., … Jungclaus, J. (2007). Will the tropical land biosphere dominate the climate-carbon cycle feedback during the twenty-first century? </w:t>
+        <w:t xml:space="preserve">Rayner, P. J., Scholze, M., Knorr, W., Kaminski, T., Giering, R., &amp; Widmann, H. (2005). Two decades of terrestrial carbon fluxes from a carbon cycle data assimilation system (CCDAS). </w:t>
       </w:r>
       <w:r>
         <w:rPr>
@@ -24097,7 +24186,7 @@
           <w:noProof/>
           <w:szCs w:val="24"/>
         </w:rPr>
-        <w:t>Climate Dynamics</w:t>
+        <w:t>Global Biogeochemical Cycles</w:t>
       </w:r>
       <w:r>
         <w:rPr>
@@ -24115,15 +24204,15 @@
           <w:noProof/>
           <w:szCs w:val="24"/>
         </w:rPr>
-        <w:t>29</w:t>
-      </w:r>
-      <w:r>
-        <w:rPr>
-          <w:rFonts w:ascii="Times New Roman" w:hAnsi="Times New Roman" w:cs="Times New Roman"/>
-          <w:noProof/>
-          <w:szCs w:val="24"/>
-        </w:rPr>
-        <w:t>(6), 565–574. https://doi.org/10.1007/s00382-007-0247-8</w:t>
+        <w:t>19</w:t>
+      </w:r>
+      <w:r>
+        <w:rPr>
+          <w:rFonts w:ascii="Times New Roman" w:hAnsi="Times New Roman" w:cs="Times New Roman"/>
+          <w:noProof/>
+          <w:szCs w:val="24"/>
+        </w:rPr>
+        <w:t>(2), GB2026. https://doi.org/10.1029/2004GB002254</w:t>
       </w:r>
     </w:p>
     <w:p>
@@ -24146,7 +24235,7 @@
           <w:noProof/>
           <w:szCs w:val="24"/>
         </w:rPr>
-        <w:t xml:space="preserve">Rayner, P. J., Scholze, M., Knorr, W., Kaminski, T., Giering, R., &amp; Widmann, H. (2005). Two decades of terrestrial carbon fluxes from a carbon cycle data assimilation system (CCDAS). </w:t>
+        <w:t xml:space="preserve">Ruimy, A., Dedieu, G., &amp; Saugier, B. (1996). TURC: A diagnostic model of continental gross primary productivity and net primary productivity. </w:t>
       </w:r>
       <w:r>
         <w:rPr>
@@ -24174,15 +24263,15 @@
           <w:noProof/>
           <w:szCs w:val="24"/>
         </w:rPr>
-        <w:t>19</w:t>
-      </w:r>
-      <w:r>
-        <w:rPr>
-          <w:rFonts w:ascii="Times New Roman" w:hAnsi="Times New Roman" w:cs="Times New Roman"/>
-          <w:noProof/>
-          <w:szCs w:val="24"/>
-        </w:rPr>
-        <w:t>(2), GB2026. https://doi.org/10.1029/2004GB002254</w:t>
+        <w:t>10</w:t>
+      </w:r>
+      <w:r>
+        <w:rPr>
+          <w:rFonts w:ascii="Times New Roman" w:hAnsi="Times New Roman" w:cs="Times New Roman"/>
+          <w:noProof/>
+          <w:szCs w:val="24"/>
+        </w:rPr>
+        <w:t>(2), 269–285. https://doi.org/10.1029/96GB00349</w:t>
       </w:r>
     </w:p>
     <w:p>
@@ -24199,13 +24288,15 @@
           <w:szCs w:val="24"/>
         </w:rPr>
       </w:pPr>
-      <w:r>
-        <w:rPr>
-          <w:rFonts w:ascii="Times New Roman" w:hAnsi="Times New Roman" w:cs="Times New Roman"/>
-          <w:noProof/>
-          <w:szCs w:val="24"/>
-        </w:rPr>
-        <w:t xml:space="preserve">Ruimy, A., Dedieu, G., &amp; Saugier, B. (1996). TURC: A diagnostic model of continental gross primary productivity and net primary productivity. </w:t>
+      <w:bookmarkStart w:id="108" w:name="OLE_LINK45"/>
+      <w:bookmarkStart w:id="109" w:name="OLE_LINK46"/>
+      <w:r>
+        <w:rPr>
+          <w:rFonts w:ascii="Times New Roman" w:hAnsi="Times New Roman" w:cs="Times New Roman"/>
+          <w:noProof/>
+          <w:szCs w:val="24"/>
+        </w:rPr>
+        <w:t xml:space="preserve">Ryan, M. G., Hubbard, R. M., Pongracic, S., Raison, R. J., &amp; Murtrie, R. E. M. C. (1996). Foliage, fine-root, woody-tissue and stand respiration in Relation To Nitrogen Status. </w:t>
       </w:r>
       <w:r>
         <w:rPr>
@@ -24215,7 +24306,7 @@
           <w:noProof/>
           <w:szCs w:val="24"/>
         </w:rPr>
-        <w:t>Global Biogeochemical Cycles</w:t>
+        <w:t>Tree Physiology</w:t>
       </w:r>
       <w:r>
         <w:rPr>
@@ -24233,15 +24324,76 @@
           <w:noProof/>
           <w:szCs w:val="24"/>
         </w:rPr>
-        <w:t>10</w:t>
-      </w:r>
-      <w:r>
-        <w:rPr>
-          <w:rFonts w:ascii="Times New Roman" w:hAnsi="Times New Roman" w:cs="Times New Roman"/>
-          <w:noProof/>
-          <w:szCs w:val="24"/>
-        </w:rPr>
-        <w:t>(2), 269–285. https://doi.org/10.1029/96GB00349</w:t>
+        <w:t>16</w:t>
+      </w:r>
+      <w:r>
+        <w:rPr>
+          <w:rFonts w:ascii="Times New Roman" w:hAnsi="Times New Roman" w:cs="Times New Roman"/>
+          <w:noProof/>
+          <w:szCs w:val="24"/>
+        </w:rPr>
+        <w:t>, 333–343.</w:t>
+      </w:r>
+    </w:p>
+    <w:bookmarkEnd w:id="108"/>
+    <w:bookmarkEnd w:id="109"/>
+    <w:p>
+      <w:pPr>
+        <w:widowControl w:val="0"/>
+        <w:autoSpaceDE w:val="0"/>
+        <w:autoSpaceDN w:val="0"/>
+        <w:adjustRightInd w:val="0"/>
+        <w:spacing w:after="0" w:line="480" w:lineRule="auto"/>
+        <w:ind w:left="480" w:hanging="480"/>
+        <w:rPr>
+          <w:rFonts w:ascii="Times New Roman" w:hAnsi="Times New Roman" w:cs="Times New Roman"/>
+          <w:noProof/>
+          <w:szCs w:val="24"/>
+        </w:rPr>
+      </w:pPr>
+      <w:r>
+        <w:rPr>
+          <w:rFonts w:ascii="Times New Roman" w:hAnsi="Times New Roman" w:cs="Times New Roman"/>
+          <w:noProof/>
+          <w:szCs w:val="24"/>
+        </w:rPr>
+        <w:t xml:space="preserve">Ryan, M. G., Lavigne, M. B., &amp; Gower, S. T. (1997). Annual carbon cost of autotrophic respiration in boreal forest ecosystems in relation to species and climate. </w:t>
+      </w:r>
+      <w:r>
+        <w:rPr>
+          <w:rFonts w:ascii="Times New Roman" w:hAnsi="Times New Roman" w:cs="Times New Roman"/>
+          <w:i/>
+          <w:iCs/>
+          <w:noProof/>
+          <w:szCs w:val="24"/>
+        </w:rPr>
+        <w:t>Journal of Geophysical Research</w:t>
+      </w:r>
+      <w:r>
+        <w:rPr>
+          <w:rFonts w:ascii="Times New Roman" w:hAnsi="Times New Roman" w:cs="Times New Roman"/>
+          <w:noProof/>
+          <w:szCs w:val="24"/>
+        </w:rPr>
+        <w:t xml:space="preserve">, </w:t>
+      </w:r>
+      <w:r>
+        <w:rPr>
+          <w:rFonts w:ascii="Times New Roman" w:hAnsi="Times New Roman" w:cs="Times New Roman"/>
+          <w:i/>
+          <w:iCs/>
+          <w:noProof/>
+          <w:szCs w:val="24"/>
+        </w:rPr>
+        <w:t>102</w:t>
+      </w:r>
+      <w:r>
+        <w:rPr>
+          <w:rFonts w:ascii="Times New Roman" w:hAnsi="Times New Roman" w:cs="Times New Roman"/>
+          <w:noProof/>
+          <w:szCs w:val="24"/>
+        </w:rPr>
+        <w:t>(D24), 28871–28883. https://doi.org/10.1029/97JD01236</w:t>
       </w:r>
     </w:p>
     <w:p>
@@ -24264,7 +24416,16 @@
           <w:noProof/>
           <w:szCs w:val="24"/>
         </w:rPr>
-        <w:t xml:space="preserve">Ryan, M. G., Hubbard, R. M., Pongracic, S., Raison, R. J., &amp; Murtrie, R. E. M. C. (1996). Foliage, fine-root, woody-tissue and stand respiration in Relation To Nitrogen Status. </w:t>
+        <w:t xml:space="preserve">Ryan, M. G., Stape, J. L., Binkley, D., Fonseca, S., Loos, R. A., Takahashi, E. N., … Silva, G. G. C. </w:t>
+      </w:r>
+      <w:r>
+        <w:rPr>
+          <w:rFonts w:ascii="Times New Roman" w:hAnsi="Times New Roman" w:cs="Times New Roman"/>
+          <w:noProof/>
+          <w:szCs w:val="24"/>
+        </w:rPr>
+        <w:lastRenderedPageBreak/>
+        <w:t xml:space="preserve">(2010). Factors controlling Eucalyptus productivity: How water availability and stand structure alter production and carbon allocation. </w:t>
       </w:r>
       <w:r>
         <w:rPr>
@@ -24274,7 +24435,7 @@
           <w:noProof/>
           <w:szCs w:val="24"/>
         </w:rPr>
-        <w:t>Tree Physiology</w:t>
+        <w:t>Forest Ecology and Management</w:t>
       </w:r>
       <w:r>
         <w:rPr>
@@ -24292,15 +24453,15 @@
           <w:noProof/>
           <w:szCs w:val="24"/>
         </w:rPr>
-        <w:t>16</w:t>
-      </w:r>
-      <w:r>
-        <w:rPr>
-          <w:rFonts w:ascii="Times New Roman" w:hAnsi="Times New Roman" w:cs="Times New Roman"/>
-          <w:noProof/>
-          <w:szCs w:val="24"/>
-        </w:rPr>
-        <w:t>, 333–343.</w:t>
+        <w:t>259</w:t>
+      </w:r>
+      <w:r>
+        <w:rPr>
+          <w:rFonts w:ascii="Times New Roman" w:hAnsi="Times New Roman" w:cs="Times New Roman"/>
+          <w:noProof/>
+          <w:szCs w:val="24"/>
+        </w:rPr>
+        <w:t>(9), 1695–1703. https://doi.org/10.1016/j.foreco.2010.01.013</w:t>
       </w:r>
     </w:p>
     <w:p>
@@ -24323,7 +24484,7 @@
           <w:noProof/>
           <w:szCs w:val="24"/>
         </w:rPr>
-        <w:t xml:space="preserve">Ryan, M. G., Lavigne, M. B., &amp; Gower, S. T. (1997). Annual carbon cost of autotrophic respiration in boreal forest ecosystems in relation to species and climate. </w:t>
+        <w:t xml:space="preserve">Ryu, Y., Baldocchi, D. D., Kobayashi, H., Van Ingen, C., Li, J., Black, T. A., … Roupsard, O. (2011). Integration of MODIS land and atmosphere products with a coupled-process model to estimate gross primary productivity and evapotranspiration from 1 km to global scales. </w:t>
       </w:r>
       <w:r>
         <w:rPr>
@@ -24333,7 +24494,7 @@
           <w:noProof/>
           <w:szCs w:val="24"/>
         </w:rPr>
-        <w:t>Journal of Geophysical Research</w:t>
+        <w:t>Global Biogeochemical Cycles</w:t>
       </w:r>
       <w:r>
         <w:rPr>
@@ -24351,15 +24512,15 @@
           <w:noProof/>
           <w:szCs w:val="24"/>
         </w:rPr>
-        <w:t>102</w:t>
-      </w:r>
-      <w:r>
-        <w:rPr>
-          <w:rFonts w:ascii="Times New Roman" w:hAnsi="Times New Roman" w:cs="Times New Roman"/>
-          <w:noProof/>
-          <w:szCs w:val="24"/>
-        </w:rPr>
-        <w:t>(D24), 28871–28883. https://doi.org/10.1029/97JD01236</w:t>
+        <w:t>25</w:t>
+      </w:r>
+      <w:r>
+        <w:rPr>
+          <w:rFonts w:ascii="Times New Roman" w:hAnsi="Times New Roman" w:cs="Times New Roman"/>
+          <w:noProof/>
+          <w:szCs w:val="24"/>
+        </w:rPr>
+        <w:t>(4), 1–24. https://doi.org/10.1029/2011GB004053</w:t>
       </w:r>
     </w:p>
     <w:p>
@@ -24382,16 +24543,7 @@
           <w:noProof/>
           <w:szCs w:val="24"/>
         </w:rPr>
-        <w:t xml:space="preserve">Ryan, M. G., Stape, J. L., Binkley, D., Fonseca, S., Loos, R. A., Takahashi, E. N., … Silva, G. G. C. </w:t>
-      </w:r>
-      <w:r>
-        <w:rPr>
-          <w:rFonts w:ascii="Times New Roman" w:hAnsi="Times New Roman" w:cs="Times New Roman"/>
-          <w:noProof/>
-          <w:szCs w:val="24"/>
-        </w:rPr>
-        <w:lastRenderedPageBreak/>
-        <w:t xml:space="preserve">(2010). Factors controlling Eucalyptus productivity: How water availability and stand structure alter production and carbon allocation. </w:t>
+        <w:t xml:space="preserve">Sasai, T., Ichii, K., Yamaguchi, Y., &amp; Nemani, R. (2005). Simulating terrestrial carbon fluxes using the new biosphere model “biosphere model integrating eco-physiological and mechanistic approaches using satellite data” (BEAMS). </w:t>
       </w:r>
       <w:r>
         <w:rPr>
@@ -24401,7 +24553,7 @@
           <w:noProof/>
           <w:szCs w:val="24"/>
         </w:rPr>
-        <w:t>Forest Ecology and Management</w:t>
+        <w:t>Journal of Geophysical Research</w:t>
       </w:r>
       <w:r>
         <w:rPr>
@@ -24419,15 +24571,15 @@
           <w:noProof/>
           <w:szCs w:val="24"/>
         </w:rPr>
-        <w:t>259</w:t>
-      </w:r>
-      <w:r>
-        <w:rPr>
-          <w:rFonts w:ascii="Times New Roman" w:hAnsi="Times New Roman" w:cs="Times New Roman"/>
-          <w:noProof/>
-          <w:szCs w:val="24"/>
-        </w:rPr>
-        <w:t>(9), 1695–1703. https://doi.org/10.1016/j.foreco.2010.01.013</w:t>
+        <w:t>110</w:t>
+      </w:r>
+      <w:r>
+        <w:rPr>
+          <w:rFonts w:ascii="Times New Roman" w:hAnsi="Times New Roman" w:cs="Times New Roman"/>
+          <w:noProof/>
+          <w:szCs w:val="24"/>
+        </w:rPr>
+        <w:t>, 1–18. https://doi.org/10.1029/2005JG000045</w:t>
       </w:r>
     </w:p>
     <w:p>
@@ -24450,7 +24602,7 @@
           <w:noProof/>
           <w:szCs w:val="24"/>
         </w:rPr>
-        <w:t xml:space="preserve">Ryu, Y., Baldocchi, D. D., Kobayashi, H., Van Ingen, C., Li, J., Black, T. A., … Roupsard, O. (2011). Integration of MODIS land and atmosphere products with a coupled-process model to estimate gross primary productivity and evapotranspiration from 1 km to global scales. </w:t>
+        <w:t xml:space="preserve">Sasai, T., Okamoto, K., Hiyama, T., &amp; Yamaguchi, Y. (2007). Comparing terrestrial carbon fluxes from the scale of a flux tower to the global scale. </w:t>
       </w:r>
       <w:r>
         <w:rPr>
@@ -24460,7 +24612,7 @@
           <w:noProof/>
           <w:szCs w:val="24"/>
         </w:rPr>
-        <w:t>Global Biogeochemical Cycles</w:t>
+        <w:t>Ecological Modelling</w:t>
       </w:r>
       <w:r>
         <w:rPr>
@@ -24478,15 +24630,15 @@
           <w:noProof/>
           <w:szCs w:val="24"/>
         </w:rPr>
-        <w:t>25</w:t>
-      </w:r>
-      <w:r>
-        <w:rPr>
-          <w:rFonts w:ascii="Times New Roman" w:hAnsi="Times New Roman" w:cs="Times New Roman"/>
-          <w:noProof/>
-          <w:szCs w:val="24"/>
-        </w:rPr>
-        <w:t>(4), 1–24. https://doi.org/10.1029/2011GB004053</w:t>
+        <w:t>208</w:t>
+      </w:r>
+      <w:r>
+        <w:rPr>
+          <w:rFonts w:ascii="Times New Roman" w:hAnsi="Times New Roman" w:cs="Times New Roman"/>
+          <w:noProof/>
+          <w:szCs w:val="24"/>
+        </w:rPr>
+        <w:t>(2–4), 135–144. https://doi.org/10.1016/j.ecolmodel.2007.05.014</w:t>
       </w:r>
     </w:p>
     <w:p>
@@ -24509,7 +24661,7 @@
           <w:noProof/>
           <w:szCs w:val="24"/>
         </w:rPr>
-        <w:t xml:space="preserve">Sasai, T., Ichii, K., Yamaguchi, Y., &amp; Nemani, R. (2005). Simulating terrestrial carbon fluxes using the new biosphere model “biosphere model integrating eco-physiological and mechanistic approaches using satellite data” (BEAMS). </w:t>
+        <w:t xml:space="preserve">Schultz, M. G., Heil, A., Hoelzemann, J. J., Spessa, A., Thonicke, K., Goldammer, J. G., … van Het Bolscher, M. (2008). Global wildland fire emissions from 1960 to 2000. </w:t>
       </w:r>
       <w:r>
         <w:rPr>
@@ -24519,7 +24671,7 @@
           <w:noProof/>
           <w:szCs w:val="24"/>
         </w:rPr>
-        <w:t>Journal of Geophysical Research</w:t>
+        <w:t>Global Biogeochemical Cycles</w:t>
       </w:r>
       <w:r>
         <w:rPr>
@@ -24537,15 +24689,15 @@
           <w:noProof/>
           <w:szCs w:val="24"/>
         </w:rPr>
-        <w:t>110</w:t>
-      </w:r>
-      <w:r>
-        <w:rPr>
-          <w:rFonts w:ascii="Times New Roman" w:hAnsi="Times New Roman" w:cs="Times New Roman"/>
-          <w:noProof/>
-          <w:szCs w:val="24"/>
-        </w:rPr>
-        <w:t>, 1–18. https://doi.org/10.1029/2005JG000045</w:t>
+        <w:t>22</w:t>
+      </w:r>
+      <w:r>
+        <w:rPr>
+          <w:rFonts w:ascii="Times New Roman" w:hAnsi="Times New Roman" w:cs="Times New Roman"/>
+          <w:noProof/>
+          <w:szCs w:val="24"/>
+        </w:rPr>
+        <w:t>(2), 1–17. https://doi.org/10.1029/2007GB003031</w:t>
       </w:r>
     </w:p>
     <w:p>
@@ -24560,6 +24712,7 @@
           <w:rFonts w:ascii="Times New Roman" w:hAnsi="Times New Roman" w:cs="Times New Roman"/>
           <w:noProof/>
           <w:szCs w:val="24"/>
+          <w:lang w:val="fr-FR"/>
         </w:rPr>
       </w:pPr>
       <w:r>
@@ -24568,7 +24721,7 @@
           <w:noProof/>
           <w:szCs w:val="24"/>
         </w:rPr>
-        <w:t xml:space="preserve">Sasai, T., Okamoto, K., Hiyama, T., &amp; Yamaguchi, Y. (2007). Comparing terrestrial carbon fluxes from the scale of a flux tower to the global scale. </w:t>
+        <w:t xml:space="preserve">Still, C. J., Berry, J. A., Collatz, G. J., &amp; DeFries, R. S. (2003). Global distribution of C 3 and C 4 vegetation: Carbon cycle implications. </w:t>
       </w:r>
       <w:r>
         <w:rPr>
@@ -24577,14 +24730,16 @@
           <w:iCs/>
           <w:noProof/>
           <w:szCs w:val="24"/>
-        </w:rPr>
-        <w:t>Ecological Modelling</w:t>
-      </w:r>
-      <w:r>
-        <w:rPr>
-          <w:rFonts w:ascii="Times New Roman" w:hAnsi="Times New Roman" w:cs="Times New Roman"/>
-          <w:noProof/>
-          <w:szCs w:val="24"/>
+          <w:lang w:val="fr-FR"/>
+        </w:rPr>
+        <w:t>Global Biogeochemical Cycles</w:t>
+      </w:r>
+      <w:r>
+        <w:rPr>
+          <w:rFonts w:ascii="Times New Roman" w:hAnsi="Times New Roman" w:cs="Times New Roman"/>
+          <w:noProof/>
+          <w:szCs w:val="24"/>
+          <w:lang w:val="fr-FR"/>
         </w:rPr>
         <w:t xml:space="preserve">, </w:t>
       </w:r>
@@ -24595,16 +24750,18 @@
           <w:iCs/>
           <w:noProof/>
           <w:szCs w:val="24"/>
-        </w:rPr>
-        <w:t>208</w:t>
-      </w:r>
-      <w:r>
-        <w:rPr>
-          <w:rFonts w:ascii="Times New Roman" w:hAnsi="Times New Roman" w:cs="Times New Roman"/>
-          <w:noProof/>
-          <w:szCs w:val="24"/>
-        </w:rPr>
-        <w:t>(2–4), 135–144. https://doi.org/10.1016/j.ecolmodel.2007.05.014</w:t>
+          <w:lang w:val="fr-FR"/>
+        </w:rPr>
+        <w:t>17</w:t>
+      </w:r>
+      <w:r>
+        <w:rPr>
+          <w:rFonts w:ascii="Times New Roman" w:hAnsi="Times New Roman" w:cs="Times New Roman"/>
+          <w:noProof/>
+          <w:szCs w:val="24"/>
+          <w:lang w:val="fr-FR"/>
+        </w:rPr>
+        <w:t>(1), 6-1-6–14. https://doi.org/10.1029/2001GB001807</w:t>
       </w:r>
     </w:p>
     <w:p>
@@ -24626,8 +24783,17 @@
           <w:rFonts w:ascii="Times New Roman" w:hAnsi="Times New Roman" w:cs="Times New Roman"/>
           <w:noProof/>
           <w:szCs w:val="24"/>
-        </w:rPr>
-        <w:t xml:space="preserve">Schultz, M. G., Heil, A., Hoelzemann, J. J., Spessa, A., Thonicke, K., Goldammer, J. G., … van Het Bolscher, M. (2008). Global wildland fire emissions from 1960 to 2000. </w:t>
+          <w:lang w:val="fr-FR"/>
+        </w:rPr>
+        <w:t xml:space="preserve">Suleau, M., Moureaux, C., Dufranne, D., Buysse, P., Bodson, B., Destain, J.-P. P., … </w:t>
+      </w:r>
+      <w:r>
+        <w:rPr>
+          <w:rFonts w:ascii="Times New Roman" w:hAnsi="Times New Roman" w:cs="Times New Roman"/>
+          <w:noProof/>
+          <w:szCs w:val="24"/>
+        </w:rPr>
+        <w:t xml:space="preserve">Aubinet, M. (2011). Respiration of three Belgian crops: Partitioning of total ecosystem respiration in its heterotrophic, above- and below-ground autotrophic components. </w:t>
       </w:r>
       <w:r>
         <w:rPr>
@@ -24637,7 +24803,7 @@
           <w:noProof/>
           <w:szCs w:val="24"/>
         </w:rPr>
-        <w:t>Global Biogeochemical Cycles</w:t>
+        <w:t>Agricultural and Forest Meteorology</w:t>
       </w:r>
       <w:r>
         <w:rPr>
@@ -24655,15 +24821,15 @@
           <w:noProof/>
           <w:szCs w:val="24"/>
         </w:rPr>
-        <w:t>22</w:t>
-      </w:r>
-      <w:r>
-        <w:rPr>
-          <w:rFonts w:ascii="Times New Roman" w:hAnsi="Times New Roman" w:cs="Times New Roman"/>
-          <w:noProof/>
-          <w:szCs w:val="24"/>
-        </w:rPr>
-        <w:t>(2), 1–17. https://doi.org/10.1029/2007GB003031</w:t>
+        <w:t>151</w:t>
+      </w:r>
+      <w:r>
+        <w:rPr>
+          <w:rFonts w:ascii="Times New Roman" w:hAnsi="Times New Roman" w:cs="Times New Roman"/>
+          <w:noProof/>
+          <w:szCs w:val="24"/>
+        </w:rPr>
+        <w:t>(5), 633–643. https://doi.org/10.1016/j.agrformet.2011.01.012</w:t>
       </w:r>
     </w:p>
     <w:p>
@@ -24678,7 +24844,6 @@
           <w:rFonts w:ascii="Times New Roman" w:hAnsi="Times New Roman" w:cs="Times New Roman"/>
           <w:noProof/>
           <w:szCs w:val="24"/>
-          <w:lang w:val="fr-FR"/>
         </w:rPr>
       </w:pPr>
       <w:r>
@@ -24687,7 +24852,7 @@
           <w:noProof/>
           <w:szCs w:val="24"/>
         </w:rPr>
-        <w:t xml:space="preserve">Still, C. J., Berry, J. A., Collatz, G. J., &amp; DeFries, R. S. (2003). Global distribution of C 3 and C 4 vegetation: Carbon cycle implications. </w:t>
+        <w:t xml:space="preserve">Tan, Z., Zhang, Y., Yu, G., Sha, L., Tang, J., Deng, X., &amp; Song, Q. (2010). Carbon balance of a primary tropical seasonal rain forest. </w:t>
       </w:r>
       <w:r>
         <w:rPr>
@@ -24696,16 +24861,14 @@
           <w:iCs/>
           <w:noProof/>
           <w:szCs w:val="24"/>
-          <w:lang w:val="fr-FR"/>
-        </w:rPr>
-        <w:t>Global Biogeochemical Cycles</w:t>
-      </w:r>
-      <w:r>
-        <w:rPr>
-          <w:rFonts w:ascii="Times New Roman" w:hAnsi="Times New Roman" w:cs="Times New Roman"/>
-          <w:noProof/>
-          <w:szCs w:val="24"/>
-          <w:lang w:val="fr-FR"/>
+        </w:rPr>
+        <w:t>Journal of Geophysical Research Atmospheres</w:t>
+      </w:r>
+      <w:r>
+        <w:rPr>
+          <w:rFonts w:ascii="Times New Roman" w:hAnsi="Times New Roman" w:cs="Times New Roman"/>
+          <w:noProof/>
+          <w:szCs w:val="24"/>
         </w:rPr>
         <w:t xml:space="preserve">, </w:t>
       </w:r>
@@ -24716,18 +24879,25 @@
           <w:iCs/>
           <w:noProof/>
           <w:szCs w:val="24"/>
-          <w:lang w:val="fr-FR"/>
-        </w:rPr>
-        <w:t>17</w:t>
-      </w:r>
-      <w:r>
-        <w:rPr>
-          <w:rFonts w:ascii="Times New Roman" w:hAnsi="Times New Roman" w:cs="Times New Roman"/>
-          <w:noProof/>
-          <w:szCs w:val="24"/>
-          <w:lang w:val="fr-FR"/>
-        </w:rPr>
-        <w:t>(1), 6-1-6–14. https://doi.org/10.1029/2001GB001807</w:t>
+        </w:rPr>
+        <w:t>115</w:t>
+      </w:r>
+      <w:r>
+        <w:rPr>
+          <w:rFonts w:ascii="Times New Roman" w:hAnsi="Times New Roman" w:cs="Times New Roman"/>
+          <w:noProof/>
+          <w:szCs w:val="24"/>
+        </w:rPr>
+        <w:t xml:space="preserve">(13), 1–17. </w:t>
+      </w:r>
+      <w:r>
+        <w:rPr>
+          <w:rFonts w:ascii="Times New Roman" w:hAnsi="Times New Roman" w:cs="Times New Roman"/>
+          <w:noProof/>
+          <w:szCs w:val="24"/>
+        </w:rPr>
+        <w:lastRenderedPageBreak/>
+        <w:t>https://doi.org/10.1029/2009JD012913</w:t>
       </w:r>
     </w:p>
     <w:p>
@@ -24749,17 +24919,8 @@
           <w:rFonts w:ascii="Times New Roman" w:hAnsi="Times New Roman" w:cs="Times New Roman"/>
           <w:noProof/>
           <w:szCs w:val="24"/>
-          <w:lang w:val="fr-FR"/>
-        </w:rPr>
-        <w:t xml:space="preserve">Suleau, M., Moureaux, C., Dufranne, D., Buysse, P., Bodson, B., Destain, J.-P. P., … </w:t>
-      </w:r>
-      <w:r>
-        <w:rPr>
-          <w:rFonts w:ascii="Times New Roman" w:hAnsi="Times New Roman" w:cs="Times New Roman"/>
-          <w:noProof/>
-          <w:szCs w:val="24"/>
-        </w:rPr>
-        <w:t xml:space="preserve">Aubinet, M. (2011). Respiration of three Belgian crops: Partitioning of total ecosystem respiration in its heterotrophic, above- and below-ground autotrophic components. </w:t>
+        </w:rPr>
+        <w:t xml:space="preserve">Thompson, M. V., &amp; Randerson, J. T. (1999). Impulse response functions of terrestrial carbon cycle models: Method and application. </w:t>
       </w:r>
       <w:r>
         <w:rPr>
@@ -24769,7 +24930,7 @@
           <w:noProof/>
           <w:szCs w:val="24"/>
         </w:rPr>
-        <w:t>Agricultural and Forest Meteorology</w:t>
+        <w:t>Global Change Biology</w:t>
       </w:r>
       <w:r>
         <w:rPr>
@@ -24787,15 +24948,15 @@
           <w:noProof/>
           <w:szCs w:val="24"/>
         </w:rPr>
-        <w:t>151</w:t>
-      </w:r>
-      <w:r>
-        <w:rPr>
-          <w:rFonts w:ascii="Times New Roman" w:hAnsi="Times New Roman" w:cs="Times New Roman"/>
-          <w:noProof/>
-          <w:szCs w:val="24"/>
-        </w:rPr>
-        <w:t>(5), 633–643. https://doi.org/10.1016/j.agrformet.2011.01.012</w:t>
+        <w:t>5</w:t>
+      </w:r>
+      <w:r>
+        <w:rPr>
+          <w:rFonts w:ascii="Times New Roman" w:hAnsi="Times New Roman" w:cs="Times New Roman"/>
+          <w:noProof/>
+          <w:szCs w:val="24"/>
+        </w:rPr>
+        <w:t>(4), 371–394. https://doi.org/10.1046/j.1365-2486.1999.00235.x</w:t>
       </w:r>
     </w:p>
     <w:p>
@@ -24817,8 +24978,17 @@
           <w:rFonts w:ascii="Times New Roman" w:hAnsi="Times New Roman" w:cs="Times New Roman"/>
           <w:noProof/>
           <w:szCs w:val="24"/>
-        </w:rPr>
-        <w:t xml:space="preserve">Tan, Z., Zhang, Y., Yu, G., Sha, L., Tang, J., Deng, X., &amp; Song, Q. (2010). Carbon balance of a primary tropical seasonal rain forest. </w:t>
+          <w:lang w:val="de-DE"/>
+        </w:rPr>
+        <w:t xml:space="preserve">Thornton, P. E., &amp; Zimmermann, N. E. (2007). </w:t>
+      </w:r>
+      <w:r>
+        <w:rPr>
+          <w:rFonts w:ascii="Times New Roman" w:hAnsi="Times New Roman" w:cs="Times New Roman"/>
+          <w:noProof/>
+          <w:szCs w:val="24"/>
+        </w:rPr>
+        <w:t xml:space="preserve">An improved canopy integration scheme for a Land Surface Model with prognostic canopy structure. </w:t>
       </w:r>
       <w:r>
         <w:rPr>
@@ -24828,7 +24998,7 @@
           <w:noProof/>
           <w:szCs w:val="24"/>
         </w:rPr>
-        <w:t>Journal of Geophysical Research Atmospheres</w:t>
+        <w:t>Journal of Climate</w:t>
       </w:r>
       <w:r>
         <w:rPr>
@@ -24846,24 +25016,15 @@
           <w:noProof/>
           <w:szCs w:val="24"/>
         </w:rPr>
-        <w:t>115</w:t>
-      </w:r>
-      <w:r>
-        <w:rPr>
-          <w:rFonts w:ascii="Times New Roman" w:hAnsi="Times New Roman" w:cs="Times New Roman"/>
-          <w:noProof/>
-          <w:szCs w:val="24"/>
-        </w:rPr>
-        <w:t xml:space="preserve">(13), 1–17. </w:t>
-      </w:r>
-      <w:r>
-        <w:rPr>
-          <w:rFonts w:ascii="Times New Roman" w:hAnsi="Times New Roman" w:cs="Times New Roman"/>
-          <w:noProof/>
-          <w:szCs w:val="24"/>
-        </w:rPr>
-        <w:lastRenderedPageBreak/>
-        <w:t>https://doi.org/10.1029/2009JD012913</w:t>
+        <w:t>20</w:t>
+      </w:r>
+      <w:r>
+        <w:rPr>
+          <w:rFonts w:ascii="Times New Roman" w:hAnsi="Times New Roman" w:cs="Times New Roman"/>
+          <w:noProof/>
+          <w:szCs w:val="24"/>
+        </w:rPr>
+        <w:t>(15), 3902–3923. https://doi.org/10.1175/JCLI4222.1</w:t>
       </w:r>
     </w:p>
     <w:p>
@@ -24886,7 +25047,7 @@
           <w:noProof/>
           <w:szCs w:val="24"/>
         </w:rPr>
-        <w:t xml:space="preserve">Thompson, M. V., &amp; Randerson, J. T. (1999). Impulse response functions of terrestrial carbon cycle models: Method and application. </w:t>
+        <w:t xml:space="preserve">van der Werf, G. R., Randerson, J. T., Giglio, L., Collatz, G. J., Mu, M., Kasibhatla, P. S., … van Leeuwen, T. T. (2010). Global fire emissions and the contribution of deforestation, savanna, forest, agricultural, and peat fires (1997–2009). </w:t>
       </w:r>
       <w:r>
         <w:rPr>
@@ -24896,7 +25057,7 @@
           <w:noProof/>
           <w:szCs w:val="24"/>
         </w:rPr>
-        <w:t>Global Change Biology</w:t>
+        <w:t>Atmospheric Chemistry and Physics</w:t>
       </w:r>
       <w:r>
         <w:rPr>
@@ -24914,15 +25075,15 @@
           <w:noProof/>
           <w:szCs w:val="24"/>
         </w:rPr>
-        <w:t>5</w:t>
-      </w:r>
-      <w:r>
-        <w:rPr>
-          <w:rFonts w:ascii="Times New Roman" w:hAnsi="Times New Roman" w:cs="Times New Roman"/>
-          <w:noProof/>
-          <w:szCs w:val="24"/>
-        </w:rPr>
-        <w:t>(4), 371–394. https://doi.org/10.1046/j.1365-2486.1999.00235.x</w:t>
+        <w:t>10</w:t>
+      </w:r>
+      <w:r>
+        <w:rPr>
+          <w:rFonts w:ascii="Times New Roman" w:hAnsi="Times New Roman" w:cs="Times New Roman"/>
+          <w:noProof/>
+          <w:szCs w:val="24"/>
+        </w:rPr>
+        <w:t>(23), 11707–11735. https://doi.org/10.5194/acp-10-11707-2010</w:t>
       </w:r>
     </w:p>
     <w:p>
@@ -24944,17 +25105,8 @@
           <w:rFonts w:ascii="Times New Roman" w:hAnsi="Times New Roman" w:cs="Times New Roman"/>
           <w:noProof/>
           <w:szCs w:val="24"/>
-          <w:lang w:val="de-DE"/>
-        </w:rPr>
-        <w:t xml:space="preserve">Thornton, P. E., &amp; Zimmermann, N. E. (2007). </w:t>
-      </w:r>
-      <w:r>
-        <w:rPr>
-          <w:rFonts w:ascii="Times New Roman" w:hAnsi="Times New Roman" w:cs="Times New Roman"/>
-          <w:noProof/>
-          <w:szCs w:val="24"/>
-        </w:rPr>
-        <w:t xml:space="preserve">An improved canopy integration scheme for a Land Surface Model with prognostic canopy structure. </w:t>
+        </w:rPr>
+        <w:t xml:space="preserve">Welp, L. R., Keeling, R. F., Meijer, H. A. J., Bollenbacher, A. F., Piper, S. C., Yoshimura, K., … Wahlen, M. (2011). Interannual variability in the oxygen isotopes of atmospheric CO 2 driven by El Niño. </w:t>
       </w:r>
       <w:r>
         <w:rPr>
@@ -24964,7 +25116,7 @@
           <w:noProof/>
           <w:szCs w:val="24"/>
         </w:rPr>
-        <w:t>Journal of Climate</w:t>
+        <w:t>Nature</w:t>
       </w:r>
       <w:r>
         <w:rPr>
@@ -24982,15 +25134,15 @@
           <w:noProof/>
           <w:szCs w:val="24"/>
         </w:rPr>
-        <w:t>20</w:t>
-      </w:r>
-      <w:r>
-        <w:rPr>
-          <w:rFonts w:ascii="Times New Roman" w:hAnsi="Times New Roman" w:cs="Times New Roman"/>
-          <w:noProof/>
-          <w:szCs w:val="24"/>
-        </w:rPr>
-        <w:t>(15), 3902–3923. https://doi.org/10.1175/JCLI4222.1</w:t>
+        <w:t>477</w:t>
+      </w:r>
+      <w:r>
+        <w:rPr>
+          <w:rFonts w:ascii="Times New Roman" w:hAnsi="Times New Roman" w:cs="Times New Roman"/>
+          <w:noProof/>
+          <w:szCs w:val="24"/>
+        </w:rPr>
+        <w:t>(7366), 579–582. https://doi.org/10.1038/nature10421</w:t>
       </w:r>
     </w:p>
     <w:p>
@@ -25013,7 +25165,7 @@
           <w:noProof/>
           <w:szCs w:val="24"/>
         </w:rPr>
-        <w:t xml:space="preserve">van der Werf, G. R., Randerson, J. T., Giglio, L., Collatz, G. J., Mu, M., Kasibhatla, P. S., … van Leeuwen, T. T. (2010). Global fire emissions and the contribution of deforestation, savanna, forest, agricultural, and peat fires (1997–2009). </w:t>
+        <w:t xml:space="preserve">Whittaker, R. H., &amp; Likens, G. E. (1973). Carbon in the biota. In G. M. Woodwell &amp; E. V Pecan (Eds.), </w:t>
       </w:r>
       <w:r>
         <w:rPr>
@@ -25023,33 +25175,15 @@
           <w:noProof/>
           <w:szCs w:val="24"/>
         </w:rPr>
-        <w:t>Atmospheric Chemistry and Physics</w:t>
-      </w:r>
-      <w:r>
-        <w:rPr>
-          <w:rFonts w:ascii="Times New Roman" w:hAnsi="Times New Roman" w:cs="Times New Roman"/>
-          <w:noProof/>
-          <w:szCs w:val="24"/>
-        </w:rPr>
-        <w:t xml:space="preserve">, </w:t>
-      </w:r>
-      <w:r>
-        <w:rPr>
-          <w:rFonts w:ascii="Times New Roman" w:hAnsi="Times New Roman" w:cs="Times New Roman"/>
-          <w:i/>
-          <w:iCs/>
-          <w:noProof/>
-          <w:szCs w:val="24"/>
-        </w:rPr>
-        <w:t>10</w:t>
-      </w:r>
-      <w:r>
-        <w:rPr>
-          <w:rFonts w:ascii="Times New Roman" w:hAnsi="Times New Roman" w:cs="Times New Roman"/>
-          <w:noProof/>
-          <w:szCs w:val="24"/>
-        </w:rPr>
-        <w:t>(23), 11707–11735. https://doi.org/10.5194/acp-10-11707-2010</w:t>
+        <w:t>Carbon and biosphere</w:t>
+      </w:r>
+      <w:r>
+        <w:rPr>
+          <w:rFonts w:ascii="Times New Roman" w:hAnsi="Times New Roman" w:cs="Times New Roman"/>
+          <w:noProof/>
+          <w:szCs w:val="24"/>
+        </w:rPr>
+        <w:t xml:space="preserve"> (pp. 281–302). U.S.: National Technical Information Service.</w:t>
       </w:r>
     </w:p>
     <w:p>
@@ -25072,7 +25206,17 @@
           <w:noProof/>
           <w:szCs w:val="24"/>
         </w:rPr>
-        <w:t xml:space="preserve">Welp, L. R., Keeling, R. F., Meijer, H. A. J., Bollenbacher, A. F., Piper, S. C., Yoshimura, K., … Wahlen, M. (2011). Interannual variability in the oxygen isotopes of atmospheric CO 2 driven by El Niño. </w:t>
+        <w:t xml:space="preserve">Wieser, G., Gruber, A., Bahn, M., Catal, E., Carrillo, E., Jimnez, M. S., &amp; Morales, D. (2009). </w:t>
+      </w:r>
+      <w:bookmarkStart w:id="110" w:name="OLE_LINK1"/>
+      <w:bookmarkStart w:id="111" w:name="OLE_LINK2"/>
+      <w:r>
+        <w:rPr>
+          <w:rFonts w:ascii="Times New Roman" w:hAnsi="Times New Roman" w:cs="Times New Roman"/>
+          <w:noProof/>
+          <w:szCs w:val="24"/>
+        </w:rPr>
+        <w:t xml:space="preserve">Respiratory fluxes in a Canary Islands pine forest. </w:t>
       </w:r>
       <w:r>
         <w:rPr>
@@ -25082,120 +25226,10 @@
           <w:noProof/>
           <w:szCs w:val="24"/>
         </w:rPr>
-        <w:t>Nature</w:t>
-      </w:r>
-      <w:r>
-        <w:rPr>
-          <w:rFonts w:ascii="Times New Roman" w:hAnsi="Times New Roman" w:cs="Times New Roman"/>
-          <w:noProof/>
-          <w:szCs w:val="24"/>
-        </w:rPr>
-        <w:t xml:space="preserve">, </w:t>
-      </w:r>
-      <w:r>
-        <w:rPr>
-          <w:rFonts w:ascii="Times New Roman" w:hAnsi="Times New Roman" w:cs="Times New Roman"/>
-          <w:i/>
-          <w:iCs/>
-          <w:noProof/>
-          <w:szCs w:val="24"/>
-        </w:rPr>
-        <w:t>477</w:t>
-      </w:r>
-      <w:r>
-        <w:rPr>
-          <w:rFonts w:ascii="Times New Roman" w:hAnsi="Times New Roman" w:cs="Times New Roman"/>
-          <w:noProof/>
-          <w:szCs w:val="24"/>
-        </w:rPr>
-        <w:t>(7366), 579–582. https://doi.org/10.1038/nature10421</w:t>
-      </w:r>
-    </w:p>
-    <w:p>
-      <w:pPr>
-        <w:widowControl w:val="0"/>
-        <w:autoSpaceDE w:val="0"/>
-        <w:autoSpaceDN w:val="0"/>
-        <w:adjustRightInd w:val="0"/>
-        <w:spacing w:after="0" w:line="480" w:lineRule="auto"/>
-        <w:ind w:left="480" w:hanging="480"/>
-        <w:rPr>
-          <w:rFonts w:ascii="Times New Roman" w:hAnsi="Times New Roman" w:cs="Times New Roman"/>
-          <w:noProof/>
-          <w:szCs w:val="24"/>
-        </w:rPr>
-      </w:pPr>
-      <w:r>
-        <w:rPr>
-          <w:rFonts w:ascii="Times New Roman" w:hAnsi="Times New Roman" w:cs="Times New Roman"/>
-          <w:noProof/>
-          <w:szCs w:val="24"/>
-        </w:rPr>
-        <w:t xml:space="preserve">Whittaker, R. H., &amp; Likens, G. E. (1973). Carbon in the biota. In G. M. Woodwell &amp; E. V Pecan (Eds.), </w:t>
-      </w:r>
-      <w:r>
-        <w:rPr>
-          <w:rFonts w:ascii="Times New Roman" w:hAnsi="Times New Roman" w:cs="Times New Roman"/>
-          <w:i/>
-          <w:iCs/>
-          <w:noProof/>
-          <w:szCs w:val="24"/>
-        </w:rPr>
-        <w:t>Carbon and biosphere</w:t>
-      </w:r>
-      <w:r>
-        <w:rPr>
-          <w:rFonts w:ascii="Times New Roman" w:hAnsi="Times New Roman" w:cs="Times New Roman"/>
-          <w:noProof/>
-          <w:szCs w:val="24"/>
-        </w:rPr>
-        <w:t xml:space="preserve"> (pp. 281–302). U.S.: National Technical Information Service.</w:t>
-      </w:r>
-    </w:p>
-    <w:p>
-      <w:pPr>
-        <w:widowControl w:val="0"/>
-        <w:autoSpaceDE w:val="0"/>
-        <w:autoSpaceDN w:val="0"/>
-        <w:adjustRightInd w:val="0"/>
-        <w:spacing w:after="0" w:line="480" w:lineRule="auto"/>
-        <w:ind w:left="480" w:hanging="480"/>
-        <w:rPr>
-          <w:rFonts w:ascii="Times New Roman" w:hAnsi="Times New Roman" w:cs="Times New Roman"/>
-          <w:noProof/>
-          <w:szCs w:val="24"/>
-        </w:rPr>
-      </w:pPr>
-      <w:r>
-        <w:rPr>
-          <w:rFonts w:ascii="Times New Roman" w:hAnsi="Times New Roman" w:cs="Times New Roman"/>
-          <w:noProof/>
-          <w:szCs w:val="24"/>
-        </w:rPr>
-        <w:t xml:space="preserve">Wieser, G., Gruber, A., Bahn, M., Catal, E., Carrillo, E., Jimnez, M. S., &amp; Morales, D. (2009). </w:t>
-      </w:r>
-      <w:bookmarkStart w:id="102" w:name="OLE_LINK1"/>
-      <w:bookmarkStart w:id="103" w:name="OLE_LINK2"/>
-      <w:r>
-        <w:rPr>
-          <w:rFonts w:ascii="Times New Roman" w:hAnsi="Times New Roman" w:cs="Times New Roman"/>
-          <w:noProof/>
-          <w:szCs w:val="24"/>
-        </w:rPr>
-        <w:t xml:space="preserve">Respiratory fluxes in a Canary Islands pine forest. </w:t>
-      </w:r>
-      <w:r>
-        <w:rPr>
-          <w:rFonts w:ascii="Times New Roman" w:hAnsi="Times New Roman" w:cs="Times New Roman"/>
-          <w:i/>
-          <w:iCs/>
-          <w:noProof/>
-          <w:szCs w:val="24"/>
-        </w:rPr>
         <w:t>Tree Physiology</w:t>
       </w:r>
-      <w:bookmarkEnd w:id="102"/>
-      <w:bookmarkEnd w:id="103"/>
+      <w:bookmarkEnd w:id="110"/>
+      <w:bookmarkEnd w:id="111"/>
       <w:r>
         <w:rPr>
           <w:rFonts w:ascii="Times New Roman" w:hAnsi="Times New Roman" w:cs="Times New Roman"/>
@@ -28454,7 +28488,7 @@
 </file>
 
 <file path=customXml/itemProps1.xml><?xml version="1.0" encoding="utf-8"?>
-<ds:datastoreItem xmlns:ds="http://schemas.openxmlformats.org/officeDocument/2006/customXml" ds:itemID="{7348697F-9797-724C-B979-96DD1B99C304}">
+<ds:datastoreItem xmlns:ds="http://schemas.openxmlformats.org/officeDocument/2006/customXml" ds:itemID="{7D3861B2-C299-F444-902F-41BEADBFA238}">
   <ds:schemaRefs>
     <ds:schemaRef ds:uri="http://schemas.openxmlformats.org/officeDocument/2006/bibliography"/>
   </ds:schemaRefs>

</xml_diff>